<commit_message>
Agregados Vinculos a perfiles de LinkedIn y Github y sus respectivos codigos QR
</commit_message>
<xml_diff>
--- a/CV - English Version.docx
+++ b/CV - English Version.docx
@@ -9,7 +9,7 @@
           <w:lang w:eastAsia="es-AR"/>
         </w:rPr>
         <w:drawing>
-          <wp:anchor distT="0" distB="0" distL="114300" distR="114300" simplePos="0" relativeHeight="251676160" behindDoc="0" locked="0" layoutInCell="1" allowOverlap="1">
+          <wp:anchor distT="0" distB="0" distL="114300" distR="114300" simplePos="0" relativeHeight="251845632" behindDoc="0" locked="0" layoutInCell="1" allowOverlap="1">
             <wp:simplePos x="0" y="0"/>
             <wp:positionH relativeFrom="column">
               <wp:posOffset>32876</wp:posOffset>
@@ -83,7 +83,7 @@
         <mc:AlternateContent>
           <mc:Choice Requires="wps">
             <w:drawing>
-              <wp:anchor distT="0" distB="0" distL="0" distR="0" simplePos="0" relativeHeight="251666944" behindDoc="0" locked="0" layoutInCell="1" allowOverlap="1" wp14:anchorId="58C2474B">
+              <wp:anchor distT="0" distB="0" distL="0" distR="0" simplePos="0" relativeHeight="251827200" behindDoc="0" locked="0" layoutInCell="1" allowOverlap="1" wp14:anchorId="58C2474B">
                 <wp:simplePos x="0" y="0"/>
                 <wp:positionH relativeFrom="column">
                   <wp:posOffset>2816860</wp:posOffset>
@@ -173,7 +173,7 @@
           </mc:Choice>
           <mc:Fallback>
             <w:pict>
-              <v:rect w14:anchorId="58C2474B" id="Text Box 76" o:spid="_x0000_s1026" style="position:absolute;margin-left:221.8pt;margin-top:30.1pt;width:281.1pt;height:22.7pt;z-index:251666944;visibility:visible;mso-wrap-style:square;mso-wrap-distance-left:0;mso-wrap-distance-top:0;mso-wrap-distance-right:0;mso-wrap-distance-bottom:0;mso-position-horizontal:absolute;mso-position-horizontal-relative:text;mso-position-vertical:absolute;mso-position-vertical-relative:page;v-text-anchor:top" o:gfxdata="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" filled="f" stroked="f">
+              <v:rect w14:anchorId="58C2474B" id="Text Box 76" o:spid="_x0000_s1026" style="position:absolute;margin-left:221.8pt;margin-top:30.1pt;width:281.1pt;height:22.7pt;z-index:251827200;visibility:visible;mso-wrap-style:square;mso-wrap-distance-left:0;mso-wrap-distance-top:0;mso-wrap-distance-right:0;mso-wrap-distance-bottom:0;mso-position-horizontal:absolute;mso-position-horizontal-relative:text;mso-position-vertical:absolute;mso-position-vertical-relative:page;v-text-anchor:top" o:gfxdata="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" filled="f" stroked="f">
                 <v:textbox>
                   <w:txbxContent>
                     <w:p>
@@ -225,7 +225,7 @@
         <mc:AlternateContent>
           <mc:Choice Requires="wps">
             <w:drawing>
-              <wp:anchor distT="0" distB="0" distL="0" distR="0" simplePos="0" relativeHeight="251668992" behindDoc="0" locked="0" layoutInCell="1" allowOverlap="1" wp14:anchorId="19B2ABD7">
+              <wp:anchor distT="0" distB="0" distL="0" distR="0" simplePos="0" relativeHeight="251831296" behindDoc="0" locked="0" layoutInCell="1" allowOverlap="1" wp14:anchorId="19B2ABD7">
                 <wp:simplePos x="0" y="0"/>
                 <wp:positionH relativeFrom="column">
                   <wp:posOffset>2399665</wp:posOffset>
@@ -279,7 +279,7 @@
           </mc:Choice>
           <mc:Fallback>
             <w:pict>
-              <v:oval w14:anchorId="562CD44E" id="Oval 433" o:spid="_x0000_s1026" style="position:absolute;margin-left:188.95pt;margin-top:-43.5pt;width:31.1pt;height:31.1pt;z-index:251668992;visibility:visible;mso-wrap-style:square;mso-wrap-distance-left:0;mso-wrap-distance-top:0;mso-wrap-distance-right:0;mso-wrap-distance-bottom:0;mso-position-horizontal:absolute;mso-position-horizontal-relative:text;mso-position-vertical:absolute;mso-position-vertical-relative:text;v-text-anchor:top" o:gfxdata="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" filled="f" strokecolor="#272727" strokeweight=".35mm"/>
+              <v:oval w14:anchorId="4B3AB9CF" id="Oval 433" o:spid="_x0000_s1026" style="position:absolute;margin-left:188.95pt;margin-top:-43.5pt;width:31.1pt;height:31.1pt;z-index:251831296;visibility:visible;mso-wrap-style:square;mso-wrap-distance-left:0;mso-wrap-distance-top:0;mso-wrap-distance-right:0;mso-wrap-distance-bottom:0;mso-position-horizontal:absolute;mso-position-horizontal-relative:text;mso-position-vertical:absolute;mso-position-vertical-relative:text;v-text-anchor:top" o:gfxdata="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" filled="f" strokecolor="#272727" strokeweight=".35mm"/>
             </w:pict>
           </mc:Fallback>
         </mc:AlternateContent>
@@ -290,7 +290,7 @@
           <w:lang w:eastAsia="es-AR"/>
         </w:rPr>
         <w:drawing>
-          <wp:anchor distT="0" distB="0" distL="0" distR="0" simplePos="0" relativeHeight="251657728" behindDoc="0" locked="0" layoutInCell="1" allowOverlap="1">
+          <wp:anchor distT="0" distB="0" distL="0" distR="0" simplePos="0" relativeHeight="251799552" behindDoc="0" locked="0" layoutInCell="1" allowOverlap="1">
             <wp:simplePos x="0" y="0"/>
             <wp:positionH relativeFrom="column">
               <wp:posOffset>2508250</wp:posOffset>
@@ -343,7 +343,7 @@
         <mc:AlternateContent>
           <mc:Choice Requires="wps">
             <w:drawing>
-              <wp:anchor distT="0" distB="0" distL="0" distR="0" simplePos="0" relativeHeight="251670016" behindDoc="0" locked="0" layoutInCell="1" allowOverlap="1" wp14:anchorId="72CF001C">
+              <wp:anchor distT="0" distB="0" distL="0" distR="0" simplePos="0" relativeHeight="251835392" behindDoc="0" locked="0" layoutInCell="1" allowOverlap="1" wp14:anchorId="72CF001C">
                 <wp:simplePos x="0" y="0"/>
                 <wp:positionH relativeFrom="column">
                   <wp:posOffset>2794000</wp:posOffset>
@@ -791,7 +791,7 @@
           </mc:Choice>
           <mc:Fallback>
             <w:pict>
-              <v:rect w14:anchorId="72CF001C" id="Text Box 80" o:spid="_x0000_s1027" style="position:absolute;margin-left:220pt;margin-top:-8.75pt;width:280.8pt;height:156.2pt;z-index:251670016;visibility:visible;mso-wrap-style:square;mso-wrap-distance-left:0;mso-wrap-distance-top:0;mso-wrap-distance-right:0;mso-wrap-distance-bottom:0;mso-position-horizontal:absolute;mso-position-horizontal-relative:text;mso-position-vertical:absolute;mso-position-vertical-relative:text;v-text-anchor:top" o:gfxdata="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" filled="f" stroked="f">
+              <v:rect w14:anchorId="72CF001C" id="Text Box 80" o:spid="_x0000_s1027" style="position:absolute;margin-left:220pt;margin-top:-8.75pt;width:280.8pt;height:156.2pt;z-index:251835392;visibility:visible;mso-wrap-style:square;mso-wrap-distance-left:0;mso-wrap-distance-top:0;mso-wrap-distance-right:0;mso-wrap-distance-bottom:0;mso-position-horizontal:absolute;mso-position-horizontal-relative:text;mso-position-vertical:absolute;mso-position-vertical-relative:text;v-text-anchor:top" o:gfxdata="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" filled="f" stroked="f">
                 <v:textbox>
                   <w:txbxContent>
                     <w:p>
@@ -1198,7 +1198,7 @@
           <w:lang w:eastAsia="es-AR"/>
         </w:rPr>
         <w:drawing>
-          <wp:anchor distT="0" distB="0" distL="0" distR="0" simplePos="0" relativeHeight="251673088" behindDoc="1" locked="0" layoutInCell="1" allowOverlap="1">
+          <wp:anchor distT="0" distB="0" distL="0" distR="0" simplePos="0" relativeHeight="251838464" behindDoc="1" locked="0" layoutInCell="1" allowOverlap="1">
             <wp:simplePos x="0" y="0"/>
             <wp:positionH relativeFrom="column">
               <wp:posOffset>-423545</wp:posOffset>
@@ -1258,7 +1258,7 @@
         <mc:AlternateContent>
           <mc:Choice Requires="wps">
             <w:drawing>
-              <wp:anchor distT="0" distB="0" distL="0" distR="0" simplePos="0" relativeHeight="251654656" behindDoc="0" locked="0" layoutInCell="1" allowOverlap="1" wp14:anchorId="1F20615D">
+              <wp:anchor distT="0" distB="0" distL="0" distR="0" simplePos="0" relativeHeight="251792384" behindDoc="0" locked="0" layoutInCell="1" allowOverlap="1" wp14:anchorId="1F20615D">
                 <wp:simplePos x="0" y="0"/>
                 <wp:positionH relativeFrom="column">
                   <wp:posOffset>-542925</wp:posOffset>
@@ -1342,7 +1342,7 @@
           </mc:Choice>
           <mc:Fallback>
             <w:pict>
-              <v:rect w14:anchorId="1F20615D" id="Text Box 35" o:spid="_x0000_s1028" style="position:absolute;margin-left:-42.75pt;margin-top:33.15pt;width:231.75pt;height:48pt;z-index:251654656;visibility:visible;mso-wrap-style:square;mso-width-percent:0;mso-height-percent:0;mso-wrap-distance-left:0;mso-wrap-distance-top:0;mso-wrap-distance-right:0;mso-wrap-distance-bottom:0;mso-position-horizontal:absolute;mso-position-horizontal-relative:text;mso-position-vertical:absolute;mso-position-vertical-relative:text;mso-width-percent:0;mso-height-percent:0;mso-width-relative:margin;mso-height-relative:margin;v-text-anchor:top" o:gfxdata="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" filled="f" stroked="f">
+              <v:rect w14:anchorId="1F20615D" id="Text Box 35" o:spid="_x0000_s1028" style="position:absolute;margin-left:-42.75pt;margin-top:33.15pt;width:231.75pt;height:48pt;z-index:251792384;visibility:visible;mso-wrap-style:square;mso-width-percent:0;mso-height-percent:0;mso-wrap-distance-left:0;mso-wrap-distance-top:0;mso-wrap-distance-right:0;mso-wrap-distance-bottom:0;mso-position-horizontal:absolute;mso-position-horizontal-relative:text;mso-position-vertical:absolute;mso-position-vertical-relative:text;mso-width-percent:0;mso-height-percent:0;mso-width-relative:margin;mso-height-relative:margin;v-text-anchor:top" o:gfxdata="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" filled="f" stroked="f">
                 <v:textbox>
                   <w:txbxContent>
                     <w:p>
@@ -1384,7 +1384,7 @@
         <mc:AlternateContent>
           <mc:Choice Requires="wps">
             <w:drawing>
-              <wp:anchor distT="0" distB="0" distL="0" distR="0" simplePos="0" relativeHeight="251664896" behindDoc="0" locked="0" layoutInCell="1" allowOverlap="1" wp14:anchorId="76771BF6">
+              <wp:anchor distT="0" distB="0" distL="0" distR="0" simplePos="0" relativeHeight="251823104" behindDoc="0" locked="0" layoutInCell="1" allowOverlap="1" wp14:anchorId="76771BF6">
                 <wp:simplePos x="0" y="0"/>
                 <wp:positionH relativeFrom="column">
                   <wp:posOffset>2458085</wp:posOffset>
@@ -1452,7 +1452,7 @@
           </mc:Choice>
           <mc:Fallback>
             <w:pict>
-              <v:shape w14:anchorId="3B1A277D" id="AutoShape 431" o:spid="_x0000_s1026" style="position:absolute;margin-left:193.55pt;margin-top:25.8pt;width:315.05pt;height:.15pt;z-index:251664896;visibility:visible;mso-wrap-style:square;mso-wrap-distance-left:0;mso-wrap-distance-top:0;mso-wrap-distance-right:0;mso-wrap-distance-bottom:0;mso-position-horizontal:absolute;mso-position-horizontal-relative:text;mso-position-vertical:absolute;mso-position-vertical-relative:text;v-text-anchor:top" coordsize="21600,21600" o:gfxdata="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" path="m,l21600,21600e" filled="f" strokecolor="#a5a5a5" strokeweight=".35mm">
+              <v:shape w14:anchorId="4CEA6B3E" id="AutoShape 431" o:spid="_x0000_s1026" style="position:absolute;margin-left:193.55pt;margin-top:25.8pt;width:315.05pt;height:.15pt;z-index:251823104;visibility:visible;mso-wrap-style:square;mso-wrap-distance-left:0;mso-wrap-distance-top:0;mso-wrap-distance-right:0;mso-wrap-distance-bottom:0;mso-position-horizontal:absolute;mso-position-horizontal-relative:text;mso-position-vertical:absolute;mso-position-vertical-relative:text;v-text-anchor:top" coordsize="21600,21600" o:gfxdata="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" path="m,l21600,21600e" filled="f" strokecolor="#a5a5a5" strokeweight=".35mm">
                 <v:path arrowok="t"/>
               </v:shape>
             </w:pict>
@@ -1467,7 +1467,7 @@
         <mc:AlternateContent>
           <mc:Choice Requires="wps">
             <w:drawing>
-              <wp:anchor distT="0" distB="0" distL="0" distR="0" simplePos="0" relativeHeight="251655680" behindDoc="0" locked="0" layoutInCell="1" allowOverlap="1" wp14:anchorId="6FF80A5E">
+              <wp:anchor distT="0" distB="0" distL="0" distR="0" simplePos="0" relativeHeight="251795456" behindDoc="0" locked="0" layoutInCell="1" allowOverlap="1" wp14:anchorId="6FF80A5E">
                 <wp:simplePos x="0" y="0"/>
                 <wp:positionH relativeFrom="column">
                   <wp:posOffset>-352425</wp:posOffset>
@@ -1564,7 +1564,7 @@
           </mc:Choice>
           <mc:Fallback>
             <w:pict>
-              <v:rect w14:anchorId="6FF80A5E" id="_x0000_s1029" style="position:absolute;margin-left:-27.75pt;margin-top:19.05pt;width:196.1pt;height:26.1pt;z-index:251655680;visibility:visible;mso-wrap-style:square;mso-wrap-distance-left:0;mso-wrap-distance-top:0;mso-wrap-distance-right:0;mso-wrap-distance-bottom:0;mso-position-horizontal:absolute;mso-position-horizontal-relative:text;mso-position-vertical:absolute;mso-position-vertical-relative:text;v-text-anchor:top" o:gfxdata="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" filled="f" stroked="f">
+              <v:rect w14:anchorId="6FF80A5E" id="_x0000_s1029" style="position:absolute;margin-left:-27.75pt;margin-top:19.05pt;width:196.1pt;height:26.1pt;z-index:251795456;visibility:visible;mso-wrap-style:square;mso-wrap-distance-left:0;mso-wrap-distance-top:0;mso-wrap-distance-right:0;mso-wrap-distance-bottom:0;mso-position-horizontal:absolute;mso-position-horizontal-relative:text;mso-position-vertical:absolute;mso-position-vertical-relative:text;v-text-anchor:top" o:gfxdata="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" filled="f" stroked="f">
                 <v:textbox>
                   <w:txbxContent>
                     <w:p>
@@ -1621,7 +1621,6 @@
           <w:tab w:val="left" w:pos="3968"/>
         </w:tabs>
       </w:pPr>
-      <w:bookmarkStart w:id="0" w:name="_GoBack"/>
       <w:r>
         <w:rPr>
           <w:noProof/>
@@ -1630,7 +1629,7 @@
         <mc:AlternateContent>
           <mc:Choice Requires="wps">
             <w:drawing>
-              <wp:anchor distT="0" distB="0" distL="0" distR="0" simplePos="0" relativeHeight="251659776" behindDoc="0" locked="0" layoutInCell="1" allowOverlap="1" wp14:anchorId="517B3A3C">
+              <wp:anchor distT="0" distB="0" distL="0" distR="0" simplePos="0" relativeHeight="251810816" behindDoc="0" locked="0" layoutInCell="1" allowOverlap="1" wp14:anchorId="517B3A3C">
                 <wp:simplePos x="0" y="0"/>
                 <wp:positionH relativeFrom="column">
                   <wp:posOffset>2878455</wp:posOffset>
@@ -1724,7 +1723,7 @@
           </mc:Choice>
           <mc:Fallback>
             <w:pict>
-              <v:rect w14:anchorId="517B3A3C" id="_x0000_s1030" style="position:absolute;margin-left:226.65pt;margin-top:20.15pt;width:281.1pt;height:22.7pt;z-index:251659776;visibility:visible;mso-wrap-style:square;mso-height-percent:0;mso-wrap-distance-left:0;mso-wrap-distance-top:0;mso-wrap-distance-right:0;mso-wrap-distance-bottom:0;mso-position-horizontal:absolute;mso-position-horizontal-relative:text;mso-position-vertical:absolute;mso-position-vertical-relative:text;mso-height-percent:0;mso-height-relative:margin;v-text-anchor:top" o:gfxdata="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" filled="f" stroked="f">
+              <v:rect w14:anchorId="517B3A3C" id="_x0000_s1030" style="position:absolute;margin-left:226.65pt;margin-top:20.15pt;width:281.1pt;height:22.7pt;z-index:251810816;visibility:visible;mso-wrap-style:square;mso-height-percent:0;mso-wrap-distance-left:0;mso-wrap-distance-top:0;mso-wrap-distance-right:0;mso-wrap-distance-bottom:0;mso-position-horizontal:absolute;mso-position-horizontal-relative:text;mso-position-vertical:absolute;mso-position-vertical-relative:text;mso-height-percent:0;mso-height-relative:margin;v-text-anchor:top" o:gfxdata="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" filled="f" stroked="f">
                 <v:textbox>
                   <w:txbxContent>
                     <w:p>
@@ -1776,7 +1775,7 @@
         <mc:AlternateContent>
           <mc:Choice Requires="wps">
             <w:drawing>
-              <wp:anchor distT="0" distB="0" distL="0" distR="0" simplePos="0" relativeHeight="251660800" behindDoc="0" locked="0" layoutInCell="1" allowOverlap="1" wp14:anchorId="7064436A">
+              <wp:anchor distT="0" distB="0" distL="0" distR="0" simplePos="0" relativeHeight="251813888" behindDoc="0" locked="0" layoutInCell="1" allowOverlap="1" wp14:anchorId="7064436A">
                 <wp:simplePos x="0" y="0"/>
                 <wp:positionH relativeFrom="column">
                   <wp:posOffset>2392045</wp:posOffset>
@@ -1830,7 +1829,7 @@
           </mc:Choice>
           <mc:Fallback>
             <w:pict>
-              <v:oval w14:anchorId="1B0DD8B1" id="Oval 325" o:spid="_x0000_s1026" style="position:absolute;margin-left:188.35pt;margin-top:18.45pt;width:31.1pt;height:31.1pt;z-index:251660800;visibility:visible;mso-wrap-style:square;mso-wrap-distance-left:0;mso-wrap-distance-top:0;mso-wrap-distance-right:0;mso-wrap-distance-bottom:0;mso-position-horizontal:absolute;mso-position-horizontal-relative:text;mso-position-vertical:absolute;mso-position-vertical-relative:text;v-text-anchor:top" o:gfxdata="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" filled="f" strokecolor="#272727" strokeweight=".35mm"/>
+              <v:oval w14:anchorId="13B02CD2" id="Oval 325" o:spid="_x0000_s1026" style="position:absolute;margin-left:188.35pt;margin-top:18.45pt;width:31.1pt;height:31.1pt;z-index:251813888;visibility:visible;mso-wrap-style:square;mso-wrap-distance-left:0;mso-wrap-distance-top:0;mso-wrap-distance-right:0;mso-wrap-distance-bottom:0;mso-position-horizontal:absolute;mso-position-horizontal-relative:text;mso-position-vertical:absolute;mso-position-vertical-relative:text;v-text-anchor:top" o:gfxdata="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" filled="f" strokecolor="#272727" strokeweight=".35mm"/>
             </w:pict>
           </mc:Fallback>
         </mc:AlternateContent>
@@ -1839,7 +1838,6 @@
         <w:tab/>
       </w:r>
     </w:p>
-    <w:bookmarkEnd w:id="0"/>
     <w:p>
       <w:r>
         <w:rPr>
@@ -1849,7 +1847,7 @@
         <mc:AlternateContent>
           <mc:Choice Requires="wps">
             <w:drawing>
-              <wp:anchor distT="0" distB="0" distL="0" distR="0" simplePos="0" relativeHeight="251662848" behindDoc="0" locked="0" layoutInCell="1" allowOverlap="1" wp14:anchorId="0C1DC55C">
+              <wp:anchor distT="0" distB="0" distL="0" distR="0" simplePos="0" relativeHeight="251820032" behindDoc="0" locked="0" layoutInCell="1" allowOverlap="1" wp14:anchorId="0C1DC55C">
                 <wp:simplePos x="0" y="0"/>
                 <wp:positionH relativeFrom="column">
                   <wp:posOffset>2742565</wp:posOffset>
@@ -2007,7 +2005,7 @@
           </mc:Choice>
           <mc:Fallback>
             <w:pict>
-              <v:rect w14:anchorId="0C1DC55C" id="Text Box 79" o:spid="_x0000_s1031" style="position:absolute;margin-left:215.95pt;margin-top:275.05pt;width:280.15pt;height:23.1pt;z-index:251662848;visibility:visible;mso-wrap-style:square;mso-wrap-distance-left:0;mso-wrap-distance-top:0;mso-wrap-distance-right:0;mso-wrap-distance-bottom:0;mso-position-horizontal:absolute;mso-position-horizontal-relative:text;mso-position-vertical:absolute;mso-position-vertical-relative:page;v-text-anchor:top" o:gfxdata="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" filled="f" stroked="f">
+              <v:rect w14:anchorId="0C1DC55C" id="Text Box 79" o:spid="_x0000_s1031" style="position:absolute;margin-left:215.95pt;margin-top:275.05pt;width:280.15pt;height:23.1pt;z-index:251820032;visibility:visible;mso-wrap-style:square;mso-wrap-distance-left:0;mso-wrap-distance-top:0;mso-wrap-distance-right:0;mso-wrap-distance-bottom:0;mso-position-horizontal:absolute;mso-position-horizontal-relative:text;mso-position-vertical:absolute;mso-position-vertical-relative:page;v-text-anchor:top" o:gfxdata="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" filled="f" stroked="f">
                 <v:textbox>
                   <w:txbxContent>
                     <w:p>
@@ -2125,7 +2123,7 @@
           <w:lang w:eastAsia="es-AR"/>
         </w:rPr>
         <w:drawing>
-          <wp:anchor distT="0" distB="0" distL="0" distR="0" simplePos="0" relativeHeight="251661824" behindDoc="0" locked="0" layoutInCell="1" allowOverlap="1">
+          <wp:anchor distT="0" distB="0" distL="0" distR="0" simplePos="0" relativeHeight="251816960" behindDoc="0" locked="0" layoutInCell="1" allowOverlap="1">
             <wp:simplePos x="0" y="0"/>
             <wp:positionH relativeFrom="column">
               <wp:posOffset>2480945</wp:posOffset>
@@ -2180,7 +2178,7 @@
         <mc:AlternateContent>
           <mc:Choice Requires="wps">
             <w:drawing>
-              <wp:anchor distT="0" distB="0" distL="0" distR="0" simplePos="0" relativeHeight="251675136" behindDoc="0" locked="0" layoutInCell="1" allowOverlap="1" wp14:anchorId="4F2DEF24" wp14:editId="303C0F4C">
+              <wp:anchor distT="0" distB="0" distL="0" distR="0" simplePos="0" relativeHeight="251841536" behindDoc="0" locked="0" layoutInCell="1" allowOverlap="1" wp14:anchorId="4F2DEF24" wp14:editId="303C0F4C">
                 <wp:simplePos x="0" y="0"/>
                 <wp:positionH relativeFrom="column">
                   <wp:posOffset>2581275</wp:posOffset>
@@ -2240,7 +2238,7 @@
           </mc:Choice>
           <mc:Fallback>
             <w:pict>
-              <v:oval w14:anchorId="56D3B737" id="Oval 456" o:spid="_x0000_s1026" style="position:absolute;margin-left:203.25pt;margin-top:7.25pt;width:7.3pt;height:7.3pt;z-index:251675136;visibility:visible;mso-wrap-style:square;mso-width-percent:0;mso-height-percent:0;mso-wrap-distance-left:0;mso-wrap-distance-top:0;mso-wrap-distance-right:0;mso-wrap-distance-bottom:0;mso-position-horizontal:absolute;mso-position-horizontal-relative:text;mso-position-vertical:absolute;mso-position-vertical-relative:text;mso-width-percent:0;mso-height-percent:0;mso-width-relative:margin;mso-height-relative:margin;v-text-anchor:top" o:gfxdata="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" filled="f" strokecolor="#272727" strokeweight=".26mm"/>
+              <v:oval w14:anchorId="2CC79BF5" id="Oval 456" o:spid="_x0000_s1026" style="position:absolute;margin-left:203.25pt;margin-top:7.25pt;width:7.3pt;height:7.3pt;z-index:251841536;visibility:visible;mso-wrap-style:square;mso-width-percent:0;mso-height-percent:0;mso-wrap-distance-left:0;mso-wrap-distance-top:0;mso-wrap-distance-right:0;mso-wrap-distance-bottom:0;mso-position-horizontal:absolute;mso-position-horizontal-relative:text;mso-position-vertical:absolute;mso-position-vertical-relative:text;mso-width-percent:0;mso-height-percent:0;mso-width-relative:margin;mso-height-relative:margin;v-text-anchor:top" o:gfxdata="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" filled="f" strokecolor="#272727" strokeweight=".26mm"/>
             </w:pict>
           </mc:Fallback>
         </mc:AlternateContent>
@@ -2253,7 +2251,7 @@
         <mc:AlternateContent>
           <mc:Choice Requires="wps">
             <w:drawing>
-              <wp:anchor distT="0" distB="0" distL="0" distR="0" simplePos="0" relativeHeight="251652608" behindDoc="0" locked="0" layoutInCell="1" allowOverlap="1" wp14:anchorId="6D28FF95">
+              <wp:anchor distT="0" distB="0" distL="0" distR="0" simplePos="0" relativeHeight="251781120" behindDoc="0" locked="0" layoutInCell="1" allowOverlap="1" wp14:anchorId="6D28FF95">
                 <wp:simplePos x="0" y="0"/>
                 <wp:positionH relativeFrom="column">
                   <wp:posOffset>2747645</wp:posOffset>
@@ -2377,7 +2375,7 @@
           </mc:Choice>
           <mc:Fallback>
             <w:pict>
-              <v:rect w14:anchorId="6D28FF95" id="_x0000_s1032" style="position:absolute;margin-left:216.35pt;margin-top:289.6pt;width:279.8pt;height:23.1pt;z-index:251652608;visibility:visible;mso-wrap-style:square;mso-wrap-distance-left:0;mso-wrap-distance-top:0;mso-wrap-distance-right:0;mso-wrap-distance-bottom:0;mso-position-horizontal:absolute;mso-position-horizontal-relative:text;mso-position-vertical:absolute;mso-position-vertical-relative:page;v-text-anchor:top" o:gfxdata="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" filled="f" stroked="f">
+              <v:rect w14:anchorId="6D28FF95" id="_x0000_s1032" style="position:absolute;margin-left:216.35pt;margin-top:289.6pt;width:279.8pt;height:23.1pt;z-index:251781120;visibility:visible;mso-wrap-style:square;mso-wrap-distance-left:0;mso-wrap-distance-top:0;mso-wrap-distance-right:0;mso-wrap-distance-bottom:0;mso-position-horizontal:absolute;mso-position-horizontal-relative:text;mso-position-vertical:absolute;mso-position-vertical-relative:page;v-text-anchor:top" o:gfxdata="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" filled="f" stroked="f">
                 <v:textbox>
                   <w:txbxContent>
                     <w:p>
@@ -2463,7 +2461,7 @@
         <mc:AlternateContent>
           <mc:Choice Requires="wps">
             <w:drawing>
-              <wp:anchor distT="0" distB="0" distL="0" distR="0" simplePos="0" relativeHeight="251651584" behindDoc="0" locked="0" layoutInCell="1" allowOverlap="1" wp14:anchorId="5278A9CC">
+              <wp:anchor distT="0" distB="0" distL="0" distR="0" simplePos="0" relativeHeight="251778048" behindDoc="0" locked="0" layoutInCell="1" allowOverlap="1" wp14:anchorId="5278A9CC">
                 <wp:simplePos x="0" y="0"/>
                 <wp:positionH relativeFrom="column">
                   <wp:posOffset>2191385</wp:posOffset>
@@ -2531,7 +2529,7 @@
           </mc:Choice>
           <mc:Fallback>
             <w:pict>
-              <v:shape w14:anchorId="774F5D44" id="AutoShape 475" o:spid="_x0000_s1026" style="position:absolute;margin-left:172.55pt;margin-top:9.35pt;width:.15pt;height:466pt;z-index:251651584;visibility:visible;mso-wrap-style:square;mso-wrap-distance-left:0;mso-wrap-distance-top:0;mso-wrap-distance-right:0;mso-wrap-distance-bottom:0;mso-position-horizontal:absolute;mso-position-horizontal-relative:text;mso-position-vertical:absolute;mso-position-vertical-relative:text;v-text-anchor:top" coordsize="21600,21600" o:gfxdata="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" path="m,l21600,21600e" filled="f" strokecolor="#a5a5a5" strokeweight=".35mm">
+              <v:shape w14:anchorId="7FEDA79F" id="AutoShape 475" o:spid="_x0000_s1026" style="position:absolute;margin-left:172.55pt;margin-top:9.35pt;width:.15pt;height:466pt;z-index:251778048;visibility:visible;mso-wrap-style:square;mso-wrap-distance-left:0;mso-wrap-distance-top:0;mso-wrap-distance-right:0;mso-wrap-distance-bottom:0;mso-position-horizontal:absolute;mso-position-horizontal-relative:text;mso-position-vertical:absolute;mso-position-vertical-relative:text;v-text-anchor:top" coordsize="21600,21600" o:gfxdata="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" path="m,l21600,21600e" filled="f" strokecolor="#a5a5a5" strokeweight=".35mm">
                 <v:path arrowok="t"/>
               </v:shape>
             </w:pict>
@@ -2548,7 +2546,7 @@
         <mc:AlternateContent>
           <mc:Choice Requires="wps">
             <w:drawing>
-              <wp:anchor distT="0" distB="0" distL="0" distR="0" simplePos="0" relativeHeight="251645440" behindDoc="0" locked="0" layoutInCell="1" allowOverlap="1" wp14:anchorId="3F509181">
+              <wp:anchor distT="0" distB="0" distL="0" distR="0" simplePos="0" relativeHeight="251750400" behindDoc="0" locked="0" layoutInCell="1" allowOverlap="1" wp14:anchorId="3F509181">
                 <wp:simplePos x="0" y="0"/>
                 <wp:positionH relativeFrom="column">
                   <wp:posOffset>2755075</wp:posOffset>
@@ -2956,7 +2954,7 @@
           </mc:Choice>
           <mc:Fallback>
             <w:pict>
-              <v:rect w14:anchorId="3F509181" id="_x0000_s1033" style="position:absolute;margin-left:216.95pt;margin-top:7.55pt;width:307.5pt;height:92.55pt;z-index:251645440;visibility:visible;mso-wrap-style:square;mso-width-percent:0;mso-height-percent:0;mso-wrap-distance-left:0;mso-wrap-distance-top:0;mso-wrap-distance-right:0;mso-wrap-distance-bottom:0;mso-position-horizontal:absolute;mso-position-horizontal-relative:text;mso-position-vertical:absolute;mso-position-vertical-relative:text;mso-width-percent:0;mso-height-percent:0;mso-width-relative:margin;mso-height-relative:margin;v-text-anchor:top" o:gfxdata="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" filled="f" stroked="f">
+              <v:rect w14:anchorId="3F509181" id="_x0000_s1033" style="position:absolute;margin-left:216.95pt;margin-top:7.55pt;width:307.5pt;height:92.55pt;z-index:251750400;visibility:visible;mso-wrap-style:square;mso-width-percent:0;mso-height-percent:0;mso-wrap-distance-left:0;mso-wrap-distance-top:0;mso-wrap-distance-right:0;mso-wrap-distance-bottom:0;mso-position-horizontal:absolute;mso-position-horizontal-relative:text;mso-position-vertical:absolute;mso-position-vertical-relative:text;mso-width-percent:0;mso-height-percent:0;mso-width-relative:margin;mso-height-relative:margin;v-text-anchor:top" o:gfxdata="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" filled="f" stroked="f">
                 <v:textbox>
                   <w:txbxContent>
                     <w:p>
@@ -3317,7 +3315,7 @@
           <w:lang w:eastAsia="es-AR"/>
         </w:rPr>
         <w:drawing>
-          <wp:anchor distT="0" distB="0" distL="114300" distR="114300" simplePos="0" relativeHeight="251679232" behindDoc="0" locked="0" layoutInCell="1" allowOverlap="1">
+          <wp:anchor distT="0" distB="0" distL="114300" distR="114300" simplePos="0" relativeHeight="251853824" behindDoc="0" locked="0" layoutInCell="1" allowOverlap="1">
             <wp:simplePos x="0" y="0"/>
             <wp:positionH relativeFrom="column">
               <wp:posOffset>-243840</wp:posOffset>
@@ -3380,7 +3378,7 @@
         <mc:AlternateContent>
           <mc:Choice Requires="wps">
             <w:drawing>
-              <wp:anchor distT="0" distB="0" distL="0" distR="0" simplePos="0" relativeHeight="251609600" behindDoc="0" locked="0" layoutInCell="1" allowOverlap="1" wp14:anchorId="2611C727">
+              <wp:anchor distT="0" distB="0" distL="0" distR="0" simplePos="0" relativeHeight="251404288" behindDoc="0" locked="0" layoutInCell="1" allowOverlap="1" wp14:anchorId="2611C727">
                 <wp:simplePos x="0" y="0"/>
                 <wp:positionH relativeFrom="column">
                   <wp:posOffset>111125</wp:posOffset>
@@ -3467,7 +3465,7 @@
           </mc:Choice>
           <mc:Fallback>
             <w:pict>
-              <v:rect w14:anchorId="2611C727" id="_x0000_s1034" style="position:absolute;margin-left:8.75pt;margin-top:11pt;width:157pt;height:22.7pt;z-index:251609600;visibility:visible;mso-wrap-style:square;mso-wrap-distance-left:0;mso-wrap-distance-top:0;mso-wrap-distance-right:0;mso-wrap-distance-bottom:0;mso-position-horizontal:absolute;mso-position-horizontal-relative:text;mso-position-vertical:absolute;mso-position-vertical-relative:text;v-text-anchor:top" o:gfxdata="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" filled="f" stroked="f">
+              <v:rect w14:anchorId="2611C727" id="_x0000_s1034" style="position:absolute;margin-left:8.75pt;margin-top:11pt;width:157pt;height:22.7pt;z-index:251404288;visibility:visible;mso-wrap-style:square;mso-wrap-distance-left:0;mso-wrap-distance-top:0;mso-wrap-distance-right:0;mso-wrap-distance-bottom:0;mso-position-horizontal:absolute;mso-position-horizontal-relative:text;mso-position-vertical:absolute;mso-position-vertical-relative:text;v-text-anchor:top" o:gfxdata="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" filled="f" stroked="f">
                 <v:textbox>
                   <w:txbxContent>
                     <w:p>
@@ -3515,7 +3513,7 @@
         <mc:AlternateContent>
           <mc:Choice Requires="wps">
             <w:drawing>
-              <wp:anchor distT="0" distB="0" distL="0" distR="0" simplePos="0" relativeHeight="251610624" behindDoc="0" locked="0" layoutInCell="1" allowOverlap="1" wp14:anchorId="1EE72F64">
+              <wp:anchor distT="0" distB="0" distL="0" distR="0" simplePos="0" relativeHeight="251409408" behindDoc="0" locked="0" layoutInCell="1" allowOverlap="1" wp14:anchorId="1EE72F64">
                 <wp:simplePos x="0" y="0"/>
                 <wp:positionH relativeFrom="column">
                   <wp:posOffset>-318135</wp:posOffset>
@@ -3569,7 +3567,7 @@
           </mc:Choice>
           <mc:Fallback>
             <w:pict>
-              <v:oval w14:anchorId="707AA029" id="Oval 477" o:spid="_x0000_s1026" style="position:absolute;margin-left:-25.05pt;margin-top:6.9pt;width:31.1pt;height:31.1pt;z-index:251610624;visibility:visible;mso-wrap-style:square;mso-wrap-distance-left:0;mso-wrap-distance-top:0;mso-wrap-distance-right:0;mso-wrap-distance-bottom:0;mso-position-horizontal:absolute;mso-position-horizontal-relative:text;mso-position-vertical:absolute;mso-position-vertical-relative:text;v-text-anchor:top" o:gfxdata="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" filled="f" strokecolor="#272727" strokeweight=".35mm"/>
+              <v:oval w14:anchorId="3535ECBF" id="Oval 477" o:spid="_x0000_s1026" style="position:absolute;margin-left:-25.05pt;margin-top:6.9pt;width:31.1pt;height:31.1pt;z-index:251409408;visibility:visible;mso-wrap-style:square;mso-wrap-distance-left:0;mso-wrap-distance-top:0;mso-wrap-distance-right:0;mso-wrap-distance-bottom:0;mso-position-horizontal:absolute;mso-position-horizontal-relative:text;mso-position-vertical:absolute;mso-position-vertical-relative:text;v-text-anchor:top" o:gfxdata="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" filled="f" strokecolor="#272727" strokeweight=".35mm"/>
             </w:pict>
           </mc:Fallback>
         </mc:AlternateContent>
@@ -3584,7 +3582,7 @@
         <mc:AlternateContent>
           <mc:Choice Requires="wps">
             <w:drawing>
-              <wp:anchor distT="0" distB="0" distL="0" distR="0" simplePos="0" relativeHeight="251614720" behindDoc="0" locked="0" layoutInCell="1" allowOverlap="1" wp14:anchorId="70CCB28E">
+              <wp:anchor distT="0" distB="0" distL="0" distR="0" simplePos="0" relativeHeight="251459584" behindDoc="0" locked="0" layoutInCell="1" allowOverlap="1" wp14:anchorId="70CCB28E">
                 <wp:simplePos x="0" y="0"/>
                 <wp:positionH relativeFrom="column">
                   <wp:posOffset>-283845</wp:posOffset>
@@ -3669,7 +3667,7 @@
           </mc:Choice>
           <mc:Fallback>
             <w:pict>
-              <v:rect w14:anchorId="70CCB28E" id="_x0000_s1035" style="position:absolute;margin-left:-22.35pt;margin-top:30.15pt;width:80pt;height:19pt;z-index:251614720;visibility:visible;mso-wrap-style:square;mso-wrap-distance-left:0;mso-wrap-distance-top:0;mso-wrap-distance-right:0;mso-wrap-distance-bottom:0;mso-position-horizontal:absolute;mso-position-horizontal-relative:text;mso-position-vertical:absolute;mso-position-vertical-relative:text;v-text-anchor:top" o:gfxdata="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" filled="f" stroked="f">
+              <v:rect w14:anchorId="70CCB28E" id="_x0000_s1035" style="position:absolute;margin-left:-22.35pt;margin-top:30.15pt;width:80pt;height:19pt;z-index:251459584;visibility:visible;mso-wrap-style:square;mso-wrap-distance-left:0;mso-wrap-distance-top:0;mso-wrap-distance-right:0;mso-wrap-distance-bottom:0;mso-position-horizontal:absolute;mso-position-horizontal-relative:text;mso-position-vertical:absolute;mso-position-vertical-relative:text;v-text-anchor:top" o:gfxdata="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" filled="f" stroked="f">
                 <v:textbox>
                   <w:txbxContent>
                     <w:p>
@@ -3715,7 +3713,7 @@
         <mc:AlternateContent>
           <mc:Choice Requires="wps">
             <w:drawing>
-              <wp:anchor distT="0" distB="0" distL="0" distR="0" simplePos="0" relativeHeight="251612672" behindDoc="0" locked="0" layoutInCell="1" allowOverlap="1" wp14:anchorId="7DD0E258">
+              <wp:anchor distT="0" distB="0" distL="0" distR="0" simplePos="0" relativeHeight="251453440" behindDoc="0" locked="0" layoutInCell="1" allowOverlap="1" wp14:anchorId="7DD0E258">
                 <wp:simplePos x="0" y="0"/>
                 <wp:positionH relativeFrom="column">
                   <wp:posOffset>-285750</wp:posOffset>
@@ -3790,7 +3788,7 @@
           </mc:Choice>
           <mc:Fallback>
             <w:pict>
-              <v:rect w14:anchorId="7DD0E258" id="_x0000_s1036" style="position:absolute;margin-left:-22.5pt;margin-top:344.25pt;width:74.4pt;height:19pt;z-index:251612672;visibility:visible;mso-wrap-style:square;mso-wrap-distance-left:0;mso-wrap-distance-top:0;mso-wrap-distance-right:0;mso-wrap-distance-bottom:0;mso-position-horizontal:absolute;mso-position-horizontal-relative:text;mso-position-vertical:absolute;mso-position-vertical-relative:page;v-text-anchor:top" o:gfxdata="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" filled="f" stroked="f">
+              <v:rect w14:anchorId="7DD0E258" id="_x0000_s1036" style="position:absolute;margin-left:-22.5pt;margin-top:344.25pt;width:74.4pt;height:19pt;z-index:251453440;visibility:visible;mso-wrap-style:square;mso-wrap-distance-left:0;mso-wrap-distance-top:0;mso-wrap-distance-right:0;mso-wrap-distance-bottom:0;mso-position-horizontal:absolute;mso-position-horizontal-relative:text;mso-position-vertical:absolute;mso-position-vertical-relative:page;v-text-anchor:top" o:gfxdata="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" filled="f" stroked="f">
                 <v:textbox>
                   <w:txbxContent>
                     <w:p>
@@ -3827,7 +3825,7 @@
         <mc:AlternateContent>
           <mc:Choice Requires="wps">
             <w:drawing>
-              <wp:anchor distT="0" distB="0" distL="0" distR="0" simplePos="0" relativeHeight="251613696" behindDoc="0" locked="0" layoutInCell="1" allowOverlap="1" wp14:anchorId="4959319B">
+              <wp:anchor distT="0" distB="0" distL="0" distR="0" simplePos="0" relativeHeight="251456512" behindDoc="0" locked="0" layoutInCell="1" allowOverlap="1" wp14:anchorId="4959319B">
                 <wp:simplePos x="0" y="0"/>
                 <wp:positionH relativeFrom="column">
                   <wp:posOffset>845185</wp:posOffset>
@@ -3904,7 +3902,7 @@
           </mc:Choice>
           <mc:Fallback>
             <w:pict>
-              <v:rect w14:anchorId="4959319B" id="_x0000_s1037" style="position:absolute;margin-left:66.55pt;margin-top:17.9pt;width:71.85pt;height:18.95pt;z-index:251613696;visibility:visible;mso-wrap-style:square;mso-width-percent:0;mso-wrap-distance-left:0;mso-wrap-distance-top:0;mso-wrap-distance-right:0;mso-wrap-distance-bottom:0;mso-position-horizontal:absolute;mso-position-horizontal-relative:text;mso-position-vertical:absolute;mso-position-vertical-relative:text;mso-width-percent:0;mso-width-relative:margin;v-text-anchor:top" o:gfxdata="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" filled="f" stroked="f">
+              <v:rect w14:anchorId="4959319B" id="_x0000_s1037" style="position:absolute;margin-left:66.55pt;margin-top:17.9pt;width:71.85pt;height:18.95pt;z-index:251456512;visibility:visible;mso-wrap-style:square;mso-width-percent:0;mso-wrap-distance-left:0;mso-wrap-distance-top:0;mso-wrap-distance-right:0;mso-wrap-distance-bottom:0;mso-position-horizontal:absolute;mso-position-horizontal-relative:text;mso-position-vertical:absolute;mso-position-vertical-relative:text;mso-width-percent:0;mso-width-relative:margin;v-text-anchor:top" o:gfxdata="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" filled="f" stroked="f">
                 <v:textbox>
                   <w:txbxContent>
                     <w:p>
@@ -3941,7 +3939,7 @@
         <mc:AlternateContent>
           <mc:Choice Requires="wps">
             <w:drawing>
-              <wp:anchor distT="0" distB="0" distL="0" distR="0" simplePos="0" relativeHeight="251637248" behindDoc="0" locked="0" layoutInCell="1" allowOverlap="1" wp14:anchorId="125FACCA">
+              <wp:anchor distT="0" distB="0" distL="0" distR="0" simplePos="0" relativeHeight="251727872" behindDoc="0" locked="0" layoutInCell="1" allowOverlap="1" wp14:anchorId="125FACCA">
                 <wp:simplePos x="0" y="0"/>
                 <wp:positionH relativeFrom="column">
                   <wp:posOffset>-296339</wp:posOffset>
@@ -4024,7 +4022,7 @@
           </mc:Choice>
           <mc:Fallback>
             <w:pict>
-              <v:rect w14:anchorId="125FACCA" id="_x0000_s1038" style="position:absolute;margin-left:-23.35pt;margin-top:16.65pt;width:74.4pt;height:19pt;z-index:251637248;visibility:visible;mso-wrap-style:square;mso-wrap-distance-left:0;mso-wrap-distance-top:0;mso-wrap-distance-right:0;mso-wrap-distance-bottom:0;mso-position-horizontal:absolute;mso-position-horizontal-relative:text;mso-position-vertical:absolute;mso-position-vertical-relative:text;v-text-anchor:top" o:gfxdata="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" filled="f" stroked="f">
+              <v:rect w14:anchorId="125FACCA" id="_x0000_s1038" style="position:absolute;margin-left:-23.35pt;margin-top:16.65pt;width:74.4pt;height:19pt;z-index:251727872;visibility:visible;mso-wrap-style:square;mso-wrap-distance-left:0;mso-wrap-distance-top:0;mso-wrap-distance-right:0;mso-wrap-distance-bottom:0;mso-position-horizontal:absolute;mso-position-horizontal-relative:text;mso-position-vertical:absolute;mso-position-vertical-relative:text;v-text-anchor:top" o:gfxdata="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" filled="f" stroked="f">
                 <v:textbox>
                   <w:txbxContent>
                     <w:p>
@@ -4068,7 +4066,7 @@
         <mc:AlternateContent>
           <mc:Choice Requires="wps">
             <w:drawing>
-              <wp:anchor distT="0" distB="0" distL="0" distR="0" simplePos="0" relativeHeight="251640320" behindDoc="0" locked="0" layoutInCell="1" allowOverlap="1" wp14:anchorId="12F31455">
+              <wp:anchor distT="0" distB="0" distL="0" distR="0" simplePos="0" relativeHeight="251742208" behindDoc="0" locked="0" layoutInCell="1" allowOverlap="1" wp14:anchorId="12F31455">
                 <wp:simplePos x="0" y="0"/>
                 <wp:positionH relativeFrom="column">
                   <wp:posOffset>838200</wp:posOffset>
@@ -4141,7 +4139,7 @@
           </mc:Choice>
           <mc:Fallback>
             <w:pict>
-              <v:rect w14:anchorId="12F31455" id="_x0000_s1039" style="position:absolute;margin-left:66pt;margin-top:368.5pt;width:122pt;height:19pt;z-index:251640320;visibility:visible;mso-wrap-style:square;mso-wrap-distance-left:0;mso-wrap-distance-top:0;mso-wrap-distance-right:0;mso-wrap-distance-bottom:0;mso-position-horizontal:absolute;mso-position-horizontal-relative:text;mso-position-vertical:absolute;mso-position-vertical-relative:page;v-text-anchor:top" o:gfxdata="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" filled="f" stroked="f">
+              <v:rect w14:anchorId="12F31455" id="_x0000_s1039" style="position:absolute;margin-left:66pt;margin-top:368.5pt;width:122pt;height:19pt;z-index:251742208;visibility:visible;mso-wrap-style:square;mso-wrap-distance-left:0;mso-wrap-distance-top:0;mso-wrap-distance-right:0;mso-wrap-distance-bottom:0;mso-position-horizontal:absolute;mso-position-horizontal-relative:text;mso-position-vertical:absolute;mso-position-vertical-relative:page;v-text-anchor:top" o:gfxdata="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" filled="f" stroked="f">
                 <v:textbox>
                   <w:txbxContent>
                     <w:p>
@@ -4176,7 +4174,7 @@
         <mc:AlternateContent>
           <mc:Choice Requires="wps">
             <w:drawing>
-              <wp:anchor distT="0" distB="0" distL="0" distR="0" simplePos="0" relativeHeight="251642368" behindDoc="0" locked="0" layoutInCell="1" allowOverlap="1" wp14:anchorId="08006A1A">
+              <wp:anchor distT="0" distB="0" distL="0" distR="0" simplePos="0" relativeHeight="251745280" behindDoc="0" locked="0" layoutInCell="1" allowOverlap="1" wp14:anchorId="08006A1A">
                 <wp:simplePos x="0" y="0"/>
                 <wp:positionH relativeFrom="column">
                   <wp:posOffset>-285750</wp:posOffset>
@@ -4261,7 +4259,7 @@
           </mc:Choice>
           <mc:Fallback>
             <w:pict>
-              <v:rect w14:anchorId="08006A1A" id="_x0000_s1040" style="position:absolute;margin-left:-22.5pt;margin-top:29.5pt;width:74.4pt;height:19pt;z-index:251642368;visibility:visible;mso-wrap-style:square;mso-wrap-distance-left:0;mso-wrap-distance-top:0;mso-wrap-distance-right:0;mso-wrap-distance-bottom:0;mso-position-horizontal:absolute;mso-position-horizontal-relative:text;mso-position-vertical:absolute;mso-position-vertical-relative:text;v-text-anchor:top" o:gfxdata="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" filled="f" stroked="f">
+              <v:rect w14:anchorId="08006A1A" id="_x0000_s1040" style="position:absolute;margin-left:-22.5pt;margin-top:29.5pt;width:74.4pt;height:19pt;z-index:251745280;visibility:visible;mso-wrap-style:square;mso-wrap-distance-left:0;mso-wrap-distance-top:0;mso-wrap-distance-right:0;mso-wrap-distance-bottom:0;mso-position-horizontal:absolute;mso-position-horizontal-relative:text;mso-position-vertical:absolute;mso-position-vertical-relative:text;v-text-anchor:top" o:gfxdata="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" filled="f" stroked="f">
                 <v:textbox>
                   <w:txbxContent>
                     <w:p>
@@ -4307,7 +4305,7 @@
         <mc:AlternateContent>
           <mc:Choice Requires="wps">
             <w:drawing>
-              <wp:anchor distT="0" distB="0" distL="0" distR="0" simplePos="0" relativeHeight="251616768" behindDoc="0" locked="0" layoutInCell="1" allowOverlap="1" wp14:anchorId="0A441455">
+              <wp:anchor distT="0" distB="0" distL="0" distR="0" simplePos="0" relativeHeight="251513856" behindDoc="0" locked="0" layoutInCell="1" allowOverlap="1" wp14:anchorId="0A441455">
                 <wp:simplePos x="0" y="0"/>
                 <wp:positionH relativeFrom="column">
                   <wp:posOffset>841375</wp:posOffset>
@@ -4381,7 +4379,7 @@
           </mc:Choice>
           <mc:Fallback>
             <w:pict>
-              <v:rect w14:anchorId="0A441455" id="_x0000_s1041" style="position:absolute;margin-left:66.25pt;margin-top:356.25pt;width:122pt;height:19pt;z-index:251616768;visibility:visible;mso-wrap-style:square;mso-wrap-distance-left:0;mso-wrap-distance-top:0;mso-wrap-distance-right:0;mso-wrap-distance-bottom:0;mso-position-horizontal:absolute;mso-position-horizontal-relative:text;mso-position-vertical:absolute;mso-position-vertical-relative:page;v-text-anchor:top" o:gfxdata="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" filled="f" stroked="f">
+              <v:rect w14:anchorId="0A441455" id="_x0000_s1041" style="position:absolute;margin-left:66.25pt;margin-top:356.25pt;width:122pt;height:19pt;z-index:251513856;visibility:visible;mso-wrap-style:square;mso-wrap-distance-left:0;mso-wrap-distance-top:0;mso-wrap-distance-right:0;mso-wrap-distance-bottom:0;mso-position-horizontal:absolute;mso-position-horizontal-relative:text;mso-position-vertical:absolute;mso-position-vertical-relative:page;v-text-anchor:top" o:gfxdata="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" filled="f" stroked="f">
                 <v:textbox>
                   <w:txbxContent>
                     <w:p>
@@ -4419,7 +4417,7 @@
         <mc:AlternateContent>
           <mc:Choice Requires="wps">
             <w:drawing>
-              <wp:anchor distT="0" distB="0" distL="0" distR="0" simplePos="0" relativeHeight="251705856" behindDoc="0" locked="0" layoutInCell="1" allowOverlap="1" wp14:anchorId="4F2DEF24" wp14:editId="303C0F4C">
+              <wp:anchor distT="0" distB="0" distL="0" distR="0" simplePos="0" relativeHeight="251908096" behindDoc="0" locked="0" layoutInCell="1" allowOverlap="1" wp14:anchorId="4F2DEF24" wp14:editId="303C0F4C">
                 <wp:simplePos x="0" y="0"/>
                 <wp:positionH relativeFrom="column">
                   <wp:posOffset>2581275</wp:posOffset>
@@ -4479,7 +4477,7 @@
           </mc:Choice>
           <mc:Fallback>
             <w:pict>
-              <v:oval w14:anchorId="66BE7FE8" id="Oval 456" o:spid="_x0000_s1026" style="position:absolute;margin-left:203.25pt;margin-top:23.45pt;width:7.3pt;height:7.3pt;z-index:251705856;visibility:visible;mso-wrap-style:square;mso-width-percent:0;mso-height-percent:0;mso-wrap-distance-left:0;mso-wrap-distance-top:0;mso-wrap-distance-right:0;mso-wrap-distance-bottom:0;mso-position-horizontal:absolute;mso-position-horizontal-relative:text;mso-position-vertical:absolute;mso-position-vertical-relative:text;mso-width-percent:0;mso-height-percent:0;mso-width-relative:margin;mso-height-relative:margin;v-text-anchor:top" o:gfxdata="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" filled="f" strokecolor="#272727" strokeweight=".26mm"/>
+              <v:oval w14:anchorId="7A8EC439" id="Oval 456" o:spid="_x0000_s1026" style="position:absolute;margin-left:203.25pt;margin-top:23.45pt;width:7.3pt;height:7.3pt;z-index:251908096;visibility:visible;mso-wrap-style:square;mso-width-percent:0;mso-height-percent:0;mso-wrap-distance-left:0;mso-wrap-distance-top:0;mso-wrap-distance-right:0;mso-wrap-distance-bottom:0;mso-position-horizontal:absolute;mso-position-horizontal-relative:text;mso-position-vertical:absolute;mso-position-vertical-relative:text;mso-width-percent:0;mso-height-percent:0;mso-width-relative:margin;mso-height-relative:margin;v-text-anchor:top" o:gfxdata="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" filled="f" strokecolor="#272727" strokeweight=".26mm"/>
             </w:pict>
           </mc:Fallback>
         </mc:AlternateContent>
@@ -4492,7 +4490,7 @@
         <mc:AlternateContent>
           <mc:Choice Requires="wps">
             <w:drawing>
-              <wp:anchor distT="0" distB="0" distL="0" distR="0" simplePos="0" relativeHeight="251703808" behindDoc="0" locked="0" layoutInCell="1" allowOverlap="1" wp14:anchorId="7DEFE175" wp14:editId="76A94627">
+              <wp:anchor distT="0" distB="0" distL="0" distR="0" simplePos="0" relativeHeight="251905024" behindDoc="0" locked="0" layoutInCell="1" allowOverlap="1" wp14:anchorId="7DEFE175" wp14:editId="76A94627">
                 <wp:simplePos x="0" y="0"/>
                 <wp:positionH relativeFrom="column">
                   <wp:posOffset>2752725</wp:posOffset>
@@ -4652,7 +4650,7 @@
           </mc:Choice>
           <mc:Fallback>
             <w:pict>
-              <v:rect w14:anchorId="7DEFE175" id="_x0000_s1042" style="position:absolute;margin-left:216.75pt;margin-top:393.8pt;width:280.15pt;height:23.1pt;z-index:251703808;visibility:visible;mso-wrap-style:square;mso-wrap-distance-left:0;mso-wrap-distance-top:0;mso-wrap-distance-right:0;mso-wrap-distance-bottom:0;mso-position-horizontal:absolute;mso-position-horizontal-relative:text;mso-position-vertical:absolute;mso-position-vertical-relative:page;v-text-anchor:top" o:gfxdata="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" filled="f" stroked="f">
+              <v:rect w14:anchorId="7DEFE175" id="_x0000_s1042" style="position:absolute;margin-left:216.75pt;margin-top:393.8pt;width:280.15pt;height:23.1pt;z-index:251905024;visibility:visible;mso-wrap-style:square;mso-wrap-distance-left:0;mso-wrap-distance-top:0;mso-wrap-distance-right:0;mso-wrap-distance-bottom:0;mso-position-horizontal:absolute;mso-position-horizontal-relative:text;mso-position-vertical:absolute;mso-position-vertical-relative:page;v-text-anchor:top" o:gfxdata="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" filled="f" stroked="f">
                 <v:textbox>
                   <w:txbxContent>
                     <w:p>
@@ -4774,7 +4772,7 @@
         <mc:AlternateContent>
           <mc:Choice Requires="wps">
             <w:drawing>
-              <wp:anchor distT="0" distB="0" distL="0" distR="0" simplePos="0" relativeHeight="251619840" behindDoc="0" locked="0" layoutInCell="1" allowOverlap="1" wp14:anchorId="457231B9">
+              <wp:anchor distT="0" distB="0" distL="0" distR="0" simplePos="0" relativeHeight="251563008" behindDoc="0" locked="0" layoutInCell="1" allowOverlap="1" wp14:anchorId="457231B9">
                 <wp:simplePos x="0" y="0"/>
                 <wp:positionH relativeFrom="column">
                   <wp:posOffset>-349250</wp:posOffset>
@@ -4842,7 +4840,7 @@
           </mc:Choice>
           <mc:Fallback>
             <w:pict>
-              <v:shape w14:anchorId="1129A46F" id="AutoShape 488" o:spid="_x0000_s1026" style="position:absolute;margin-left:-27.5pt;margin-top:30.1pt;width:181.1pt;height:.15pt;z-index:251619840;visibility:visible;mso-wrap-style:square;mso-wrap-distance-left:0;mso-wrap-distance-top:0;mso-wrap-distance-right:0;mso-wrap-distance-bottom:0;mso-position-horizontal:absolute;mso-position-horizontal-relative:text;mso-position-vertical:absolute;mso-position-vertical-relative:text;v-text-anchor:top" coordsize="21600,21600" o:gfxdata="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" path="m,l21600,21600e" filled="f" strokecolor="#a5a5a5" strokeweight=".35mm">
+              <v:shape w14:anchorId="3B5CE502" id="AutoShape 488" o:spid="_x0000_s1026" style="position:absolute;margin-left:-27.5pt;margin-top:30.1pt;width:181.1pt;height:.15pt;z-index:251563008;visibility:visible;mso-wrap-style:square;mso-wrap-distance-left:0;mso-wrap-distance-top:0;mso-wrap-distance-right:0;mso-wrap-distance-bottom:0;mso-position-horizontal:absolute;mso-position-horizontal-relative:text;mso-position-vertical:absolute;mso-position-vertical-relative:text;v-text-anchor:top" coordsize="21600,21600" o:gfxdata="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" path="m,l21600,21600e" filled="f" strokecolor="#a5a5a5" strokeweight=".35mm">
                 <v:path arrowok="t"/>
               </v:shape>
             </w:pict>
@@ -4857,7 +4855,7 @@
         <mc:AlternateContent>
           <mc:Choice Requires="wps">
             <w:drawing>
-              <wp:anchor distT="0" distB="0" distL="0" distR="0" simplePos="0" relativeHeight="251617792" behindDoc="0" locked="0" layoutInCell="1" allowOverlap="1" wp14:anchorId="77EADBD5">
+              <wp:anchor distT="0" distB="0" distL="0" distR="0" simplePos="0" relativeHeight="251516928" behindDoc="0" locked="0" layoutInCell="1" allowOverlap="1" wp14:anchorId="77EADBD5">
                 <wp:simplePos x="0" y="0"/>
                 <wp:positionH relativeFrom="column">
                   <wp:posOffset>842010</wp:posOffset>
@@ -4931,7 +4929,7 @@
           </mc:Choice>
           <mc:Fallback>
             <w:pict>
-              <v:rect w14:anchorId="77EADBD5" id="_x0000_s1043" style="position:absolute;margin-left:66.3pt;margin-top:2.8pt;width:122pt;height:19pt;z-index:251617792;visibility:visible;mso-wrap-style:square;mso-wrap-distance-left:0;mso-wrap-distance-top:0;mso-wrap-distance-right:0;mso-wrap-distance-bottom:0;mso-position-horizontal:absolute;mso-position-horizontal-relative:text;mso-position-vertical:absolute;mso-position-vertical-relative:text;v-text-anchor:top" o:gfxdata="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" filled="f" stroked="f">
+              <v:rect w14:anchorId="77EADBD5" id="_x0000_s1043" style="position:absolute;margin-left:66.3pt;margin-top:2.8pt;width:122pt;height:19pt;z-index:251516928;visibility:visible;mso-wrap-style:square;mso-wrap-distance-left:0;mso-wrap-distance-top:0;mso-wrap-distance-right:0;mso-wrap-distance-bottom:0;mso-position-horizontal:absolute;mso-position-horizontal-relative:text;mso-position-vertical:absolute;mso-position-vertical-relative:text;v-text-anchor:top" o:gfxdata="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" filled="f" stroked="f">
                 <v:textbox>
                   <w:txbxContent>
                     <w:p>
@@ -4968,7 +4966,7 @@
         <mc:AlternateContent>
           <mc:Choice Requires="wps">
             <w:drawing>
-              <wp:anchor distT="0" distB="0" distL="0" distR="0" simplePos="0" relativeHeight="251677184" behindDoc="0" locked="0" layoutInCell="1" allowOverlap="1">
+              <wp:anchor distT="0" distB="0" distL="0" distR="0" simplePos="0" relativeHeight="251848704" behindDoc="0" locked="0" layoutInCell="1" allowOverlap="1">
                 <wp:simplePos x="0" y="0"/>
                 <wp:positionH relativeFrom="column">
                   <wp:posOffset>118753</wp:posOffset>
@@ -5046,7 +5044,7 @@
           </mc:Choice>
           <mc:Fallback>
             <w:pict>
-              <v:rect id="Marco31" o:spid="_x0000_s1044" style="position:absolute;margin-left:9.35pt;margin-top:17.1pt;width:122.5pt;height:22.6pt;z-index:251677184;visibility:visible;mso-wrap-style:square;mso-width-percent:0;mso-wrap-distance-left:0;mso-wrap-distance-top:0;mso-wrap-distance-right:0;mso-wrap-distance-bottom:0;mso-position-horizontal:absolute;mso-position-horizontal-relative:text;mso-position-vertical:absolute;mso-position-vertical-relative:text;mso-width-percent:0;mso-width-relative:margin;v-text-anchor:top" o:gfxdata="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" filled="f" stroked="f">
+              <v:rect id="Marco31" o:spid="_x0000_s1044" style="position:absolute;margin-left:9.35pt;margin-top:17.1pt;width:122.5pt;height:22.6pt;z-index:251848704;visibility:visible;mso-wrap-style:square;mso-width-percent:0;mso-wrap-distance-left:0;mso-wrap-distance-top:0;mso-wrap-distance-right:0;mso-wrap-distance-bottom:0;mso-position-horizontal:absolute;mso-position-horizontal-relative:text;mso-position-vertical:absolute;mso-position-vertical-relative:text;mso-width-percent:0;mso-width-relative:margin;v-text-anchor:top" o:gfxdata="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" filled="f" stroked="f">
                 <v:textbox>
                   <w:txbxContent>
                     <w:p>
@@ -5082,7 +5080,7 @@
         <mc:AlternateContent>
           <mc:Choice Requires="wps">
             <w:drawing>
-              <wp:anchor distT="0" distB="0" distL="0" distR="0" simplePos="0" relativeHeight="251686400" behindDoc="0" locked="0" layoutInCell="1" allowOverlap="1" wp14:anchorId="627FDC2C" wp14:editId="5E2E646A">
+              <wp:anchor distT="0" distB="0" distL="0" distR="0" simplePos="0" relativeHeight="251859968" behindDoc="0" locked="0" layoutInCell="1" allowOverlap="1" wp14:anchorId="627FDC2C" wp14:editId="5E2E646A">
                 <wp:simplePos x="0" y="0"/>
                 <wp:positionH relativeFrom="column">
                   <wp:posOffset>2762250</wp:posOffset>
@@ -5500,7 +5498,7 @@
           </mc:Choice>
           <mc:Fallback>
             <w:pict>
-              <v:rect w14:anchorId="627FDC2C" id="_x0000_s1045" style="position:absolute;margin-left:217.5pt;margin-top:21.75pt;width:280.25pt;height:122.25pt;z-index:251686400;visibility:visible;mso-wrap-style:square;mso-height-percent:0;mso-wrap-distance-left:0;mso-wrap-distance-top:0;mso-wrap-distance-right:0;mso-wrap-distance-bottom:0;mso-position-horizontal:absolute;mso-position-horizontal-relative:text;mso-position-vertical:absolute;mso-position-vertical-relative:text;mso-height-percent:0;mso-height-relative:margin;v-text-anchor:top" o:gfxdata="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" filled="f" stroked="f">
+              <v:rect w14:anchorId="627FDC2C" id="_x0000_s1045" style="position:absolute;margin-left:217.5pt;margin-top:21.75pt;width:280.25pt;height:122.25pt;z-index:251859968;visibility:visible;mso-wrap-style:square;mso-height-percent:0;mso-wrap-distance-left:0;mso-wrap-distance-top:0;mso-wrap-distance-right:0;mso-wrap-distance-bottom:0;mso-position-horizontal:absolute;mso-position-horizontal-relative:text;mso-position-vertical:absolute;mso-position-vertical-relative:text;mso-height-percent:0;mso-height-relative:margin;v-text-anchor:top" o:gfxdata="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" filled="f" stroked="f">
                 <v:textbox>
                   <w:txbxContent>
                     <w:p>
@@ -5876,7 +5874,7 @@
         <mc:AlternateContent>
           <mc:Choice Requires="wps">
             <w:drawing>
-              <wp:anchor distT="0" distB="0" distL="0" distR="0" simplePos="0" relativeHeight="251684352" behindDoc="0" locked="0" layoutInCell="1" allowOverlap="1" wp14:anchorId="74C6238A" wp14:editId="704E5898">
+              <wp:anchor distT="0" distB="0" distL="0" distR="0" simplePos="0" relativeHeight="251856896" behindDoc="0" locked="0" layoutInCell="1" allowOverlap="1" wp14:anchorId="74C6238A" wp14:editId="704E5898">
                 <wp:simplePos x="0" y="0"/>
                 <wp:positionH relativeFrom="column">
                   <wp:posOffset>2758440</wp:posOffset>
@@ -6000,7 +5998,7 @@
           </mc:Choice>
           <mc:Fallback>
             <w:pict>
-              <v:rect w14:anchorId="74C6238A" id="_x0000_s1046" style="position:absolute;margin-left:217.2pt;margin-top:408.15pt;width:279.8pt;height:23.1pt;z-index:251684352;visibility:visible;mso-wrap-style:square;mso-wrap-distance-left:0;mso-wrap-distance-top:0;mso-wrap-distance-right:0;mso-wrap-distance-bottom:0;mso-position-horizontal:absolute;mso-position-horizontal-relative:text;mso-position-vertical:absolute;mso-position-vertical-relative:page;v-text-anchor:top" o:gfxdata="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" filled="f" stroked="f">
+              <v:rect w14:anchorId="74C6238A" id="_x0000_s1046" style="position:absolute;margin-left:217.2pt;margin-top:408.15pt;width:279.8pt;height:23.1pt;z-index:251856896;visibility:visible;mso-wrap-style:square;mso-wrap-distance-left:0;mso-wrap-distance-top:0;mso-wrap-distance-right:0;mso-wrap-distance-bottom:0;mso-position-horizontal:absolute;mso-position-horizontal-relative:text;mso-position-vertical:absolute;mso-position-vertical-relative:page;v-text-anchor:top" o:gfxdata="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" filled="f" stroked="f">
                 <v:textbox>
                   <w:txbxContent>
                     <w:p>
@@ -6084,7 +6082,7 @@
           <w:lang w:eastAsia="es-AR"/>
         </w:rPr>
         <w:drawing>
-          <wp:anchor distT="0" distB="0" distL="0" distR="0" simplePos="0" relativeHeight="251624960" behindDoc="0" locked="0" layoutInCell="1" allowOverlap="1">
+          <wp:anchor distT="0" distB="0" distL="0" distR="0" simplePos="0" relativeHeight="251613184" behindDoc="0" locked="0" layoutInCell="1" allowOverlap="1">
             <wp:simplePos x="0" y="0"/>
             <wp:positionH relativeFrom="column">
               <wp:posOffset>-220980</wp:posOffset>
@@ -6137,7 +6135,7 @@
         <mc:AlternateContent>
           <mc:Choice Requires="wps">
             <w:drawing>
-              <wp:anchor distT="0" distB="0" distL="0" distR="0" simplePos="0" relativeHeight="251620864" behindDoc="0" locked="0" layoutInCell="1" allowOverlap="1" wp14:anchorId="69DC878A">
+              <wp:anchor distT="0" distB="0" distL="0" distR="0" simplePos="0" relativeHeight="251566080" behindDoc="0" locked="0" layoutInCell="1" allowOverlap="1" wp14:anchorId="69DC878A">
                 <wp:simplePos x="0" y="0"/>
                 <wp:positionH relativeFrom="column">
                   <wp:posOffset>-318135</wp:posOffset>
@@ -6191,7 +6189,7 @@
           </mc:Choice>
           <mc:Fallback>
             <w:pict>
-              <v:oval w14:anchorId="63712416" id="Oval 491" o:spid="_x0000_s1026" style="position:absolute;margin-left:-25.05pt;margin-top:14.95pt;width:31.1pt;height:31.1pt;z-index:251620864;visibility:visible;mso-wrap-style:square;mso-wrap-distance-left:0;mso-wrap-distance-top:0;mso-wrap-distance-right:0;mso-wrap-distance-bottom:0;mso-position-horizontal:absolute;mso-position-horizontal-relative:text;mso-position-vertical:absolute;mso-position-vertical-relative:text;v-text-anchor:top" o:gfxdata="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" filled="f" strokecolor="#272727" strokeweight=".35mm"/>
+              <v:oval w14:anchorId="170C29EC" id="Oval 491" o:spid="_x0000_s1026" style="position:absolute;margin-left:-25.05pt;margin-top:14.95pt;width:31.1pt;height:31.1pt;z-index:251566080;visibility:visible;mso-wrap-style:square;mso-wrap-distance-left:0;mso-wrap-distance-top:0;mso-wrap-distance-right:0;mso-wrap-distance-bottom:0;mso-position-horizontal:absolute;mso-position-horizontal-relative:text;mso-position-vertical:absolute;mso-position-vertical-relative:text;v-text-anchor:top" o:gfxdata="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" filled="f" strokecolor="#272727" strokeweight=".35mm"/>
             </w:pict>
           </mc:Fallback>
         </mc:AlternateContent>
@@ -6201,6 +6199,129 @@
       <w:pPr>
         <w:spacing w:after="0" w:line="240" w:lineRule="auto"/>
       </w:pPr>
+      <w:bookmarkStart w:id="0" w:name="_GoBack"/>
+      <w:r>
+        <w:rPr>
+          <w:noProof/>
+          <w:lang w:eastAsia="es-AR"/>
+        </w:rPr>
+        <w:drawing>
+          <wp:anchor distT="0" distB="0" distL="114300" distR="114300" simplePos="0" relativeHeight="252015616" behindDoc="0" locked="0" layoutInCell="1" allowOverlap="1">
+            <wp:simplePos x="0" y="0"/>
+            <wp:positionH relativeFrom="column">
+              <wp:posOffset>1137183</wp:posOffset>
+            </wp:positionH>
+            <wp:positionV relativeFrom="paragraph">
+              <wp:posOffset>2205812</wp:posOffset>
+            </wp:positionV>
+            <wp:extent cx="819150" cy="819150"/>
+            <wp:effectExtent l="0" t="0" r="0" b="0"/>
+            <wp:wrapNone/>
+            <wp:docPr id="101" name="Imagen 101"/>
+            <wp:cNvGraphicFramePr>
+              <a:graphicFrameLocks xmlns:a="http://schemas.openxmlformats.org/drawingml/2006/main" noChangeAspect="1"/>
+            </wp:cNvGraphicFramePr>
+            <a:graphic xmlns:a="http://schemas.openxmlformats.org/drawingml/2006/main">
+              <a:graphicData uri="http://schemas.openxmlformats.org/drawingml/2006/picture">
+                <pic:pic xmlns:pic="http://schemas.openxmlformats.org/drawingml/2006/picture">
+                  <pic:nvPicPr>
+                    <pic:cNvPr id="101" name="GitHub_profile_QR.jpg"/>
+                    <pic:cNvPicPr/>
+                  </pic:nvPicPr>
+                  <pic:blipFill>
+                    <a:blip r:embed="rId16" cstate="print">
+                      <a:extLst>
+                        <a:ext uri="{28A0092B-C50C-407E-A947-70E740481C1C}">
+                          <a14:useLocalDpi xmlns:a14="http://schemas.microsoft.com/office/drawing/2010/main" val="0"/>
+                        </a:ext>
+                      </a:extLst>
+                    </a:blip>
+                    <a:stretch>
+                      <a:fillRect/>
+                    </a:stretch>
+                  </pic:blipFill>
+                  <pic:spPr>
+                    <a:xfrm rot="10800000" flipH="1" flipV="1">
+                      <a:off x="0" y="0"/>
+                      <a:ext cx="819150" cy="819150"/>
+                    </a:xfrm>
+                    <a:prstGeom prst="rect">
+                      <a:avLst/>
+                    </a:prstGeom>
+                  </pic:spPr>
+                </pic:pic>
+              </a:graphicData>
+            </a:graphic>
+            <wp14:sizeRelH relativeFrom="margin">
+              <wp14:pctWidth>0</wp14:pctWidth>
+            </wp14:sizeRelH>
+            <wp14:sizeRelV relativeFrom="margin">
+              <wp14:pctHeight>0</wp14:pctHeight>
+            </wp14:sizeRelV>
+          </wp:anchor>
+        </w:drawing>
+      </w:r>
+      <w:r>
+        <w:rPr>
+          <w:noProof/>
+          <w:lang w:eastAsia="es-AR"/>
+        </w:rPr>
+        <w:drawing>
+          <wp:anchor distT="0" distB="0" distL="114300" distR="114300" simplePos="0" relativeHeight="252033024" behindDoc="0" locked="0" layoutInCell="1" allowOverlap="1">
+            <wp:simplePos x="0" y="0"/>
+            <wp:positionH relativeFrom="column">
+              <wp:posOffset>1134796</wp:posOffset>
+            </wp:positionH>
+            <wp:positionV relativeFrom="paragraph">
+              <wp:posOffset>1268730</wp:posOffset>
+            </wp:positionV>
+            <wp:extent cx="833933" cy="833933"/>
+            <wp:effectExtent l="0" t="0" r="4445" b="4445"/>
+            <wp:wrapNone/>
+            <wp:docPr id="105" name="Imagen 105"/>
+            <wp:cNvGraphicFramePr>
+              <a:graphicFrameLocks xmlns:a="http://schemas.openxmlformats.org/drawingml/2006/main" noChangeAspect="1"/>
+            </wp:cNvGraphicFramePr>
+            <a:graphic xmlns:a="http://schemas.openxmlformats.org/drawingml/2006/main">
+              <a:graphicData uri="http://schemas.openxmlformats.org/drawingml/2006/picture">
+                <pic:pic xmlns:pic="http://schemas.openxmlformats.org/drawingml/2006/picture">
+                  <pic:nvPicPr>
+                    <pic:cNvPr id="105" name="LinkedIn_profile_QR.jpg"/>
+                    <pic:cNvPicPr/>
+                  </pic:nvPicPr>
+                  <pic:blipFill>
+                    <a:blip r:embed="rId17" cstate="print">
+                      <a:extLst>
+                        <a:ext uri="{28A0092B-C50C-407E-A947-70E740481C1C}">
+                          <a14:useLocalDpi xmlns:a14="http://schemas.microsoft.com/office/drawing/2010/main" val="0"/>
+                        </a:ext>
+                      </a:extLst>
+                    </a:blip>
+                    <a:stretch>
+                      <a:fillRect/>
+                    </a:stretch>
+                  </pic:blipFill>
+                  <pic:spPr>
+                    <a:xfrm>
+                      <a:off x="0" y="0"/>
+                      <a:ext cx="833933" cy="833933"/>
+                    </a:xfrm>
+                    <a:prstGeom prst="rect">
+                      <a:avLst/>
+                    </a:prstGeom>
+                  </pic:spPr>
+                </pic:pic>
+              </a:graphicData>
+            </a:graphic>
+            <wp14:sizeRelH relativeFrom="page">
+              <wp14:pctWidth>0</wp14:pctWidth>
+            </wp14:sizeRelH>
+            <wp14:sizeRelV relativeFrom="page">
+              <wp14:pctHeight>0</wp14:pctHeight>
+            </wp14:sizeRelV>
+          </wp:anchor>
+        </w:drawing>
+      </w:r>
       <w:r>
         <w:rPr>
           <w:noProof/>
@@ -6209,18 +6330,18 @@
         <mc:AlternateContent>
           <mc:Choice Requires="wps">
             <w:drawing>
-              <wp:anchor distT="0" distB="0" distL="0" distR="0" simplePos="0" relativeHeight="251649536" behindDoc="0" locked="0" layoutInCell="1" allowOverlap="1" wp14:anchorId="17CBF300" wp14:editId="0635F649">
+              <wp:anchor distT="0" distB="0" distL="0" distR="0" simplePos="0" relativeHeight="251962368" behindDoc="0" locked="0" layoutInCell="1" allowOverlap="1" wp14:anchorId="42354219" wp14:editId="10358CC8">
                 <wp:simplePos x="0" y="0"/>
                 <wp:positionH relativeFrom="column">
-                  <wp:posOffset>2765145</wp:posOffset>
+                  <wp:posOffset>-190194</wp:posOffset>
                 </wp:positionH>
-                <wp:positionV relativeFrom="page">
-                  <wp:posOffset>8010144</wp:posOffset>
+                <wp:positionV relativeFrom="paragraph">
+                  <wp:posOffset>2286711</wp:posOffset>
                 </wp:positionV>
-                <wp:extent cx="3818255" cy="308610"/>
+                <wp:extent cx="1038758" cy="465785"/>
                 <wp:effectExtent l="0" t="0" r="0" b="0"/>
                 <wp:wrapNone/>
-                <wp:docPr id="51" name="Text Box 79"/>
+                <wp:docPr id="93" name="Marco44"/>
                 <wp:cNvGraphicFramePr/>
                 <a:graphic xmlns:a="http://schemas.openxmlformats.org/drawingml/2006/main">
                   <a:graphicData uri="http://schemas.microsoft.com/office/word/2010/wordprocessingShape">
@@ -6229,7 +6350,7 @@
                       <wps:spPr>
                         <a:xfrm>
                           <a:off x="0" y="0"/>
-                          <a:ext cx="3818255" cy="308610"/>
+                          <a:ext cx="1038758" cy="465785"/>
                         </a:xfrm>
                         <a:prstGeom prst="rect">
                           <a:avLst/>
@@ -6248,92 +6369,19 @@
                               <w:spacing w:line="295" w:lineRule="auto"/>
                               <w:rPr>
                                 <w:rFonts w:ascii="Bahnschrift SemiBold" w:hAnsi="Bahnschrift SemiBold"/>
-                                <w:lang w:val="en-US"/>
+                                <w:color w:val="262626" w:themeColor="text1" w:themeTint="D9"/>
+                                <w:sz w:val="16"/>
+                                <w:szCs w:val="16"/>
                               </w:rPr>
                             </w:pPr>
                             <w:r>
                               <w:rPr>
-                                <w:rFonts w:ascii="Bahnschrift SemiBold" w:hAnsi="Bahnschrift SemiBold" w:cs="Aller"/>
-                                <w:b/>
-                                <w:bCs/>
-                                <w:color w:val="0D0D0D"/>
-                                <w:sz w:val="20"/>
-                                <w:szCs w:val="20"/>
-                                <w:lang w:val="en-US"/>
-                              </w:rPr>
-                              <w:t>Higher technical degree in programming</w:t>
-                            </w:r>
-                            <w:r>
-                              <w:rPr>
-                                <w:rFonts w:ascii="Bahnschrift SemiBold" w:hAnsi="Bahnschrift SemiBold" w:cs="Aller"/>
-                                <w:b/>
-                                <w:bCs/>
-                                <w:color w:val="0D0D0D"/>
-                                <w:sz w:val="20"/>
-                                <w:szCs w:val="20"/>
-                                <w:lang w:val="en-US"/>
-                              </w:rPr>
-                              <w:t xml:space="preserve"> </w:t>
-                            </w:r>
-                            <w:r>
-                              <w:rPr>
-                                <w:rFonts w:ascii="Bahnschrift SemiBold" w:hAnsi="Bahnschrift SemiBold" w:cs="Aller"/>
-                                <w:b/>
-                                <w:bCs/>
-                                <w:color w:val="0D0D0D"/>
-                                <w:sz w:val="20"/>
-                                <w:szCs w:val="20"/>
-                                <w:lang w:val="en-US"/>
-                              </w:rPr>
-                              <w:t xml:space="preserve">            </w:t>
-                            </w:r>
-                            <w:r>
-                              <w:rPr>
-                                <w:rFonts w:ascii="Bahnschrift SemiBold Condensed" w:hAnsi="Bahnschrift SemiBold Condensed" w:cs="Aller"/>
-                                <w:b/>
-                                <w:bCs/>
-                                <w:color w:val="262626"/>
-                                <w:sz w:val="18"/>
-                                <w:szCs w:val="18"/>
-                                <w:lang w:val="en-US"/>
-                              </w:rPr>
-                              <w:t>(2020</w:t>
-                            </w:r>
-                            <w:r>
-                              <w:rPr>
-                                <w:rFonts w:ascii="Bahnschrift SemiBold Condensed" w:hAnsi="Bahnschrift SemiBold Condensed" w:cs="Aller"/>
-                                <w:b/>
-                                <w:bCs/>
-                                <w:color w:val="262626"/>
-                                <w:sz w:val="18"/>
-                                <w:szCs w:val="18"/>
-                                <w:lang w:val="en-US"/>
-                              </w:rPr>
-                              <w:t>-Present</w:t>
-                            </w:r>
-                            <w:r>
-                              <w:rPr>
-                                <w:rFonts w:ascii="Bahnschrift SemiBold Condensed" w:hAnsi="Bahnschrift SemiBold Condensed" w:cs="Aller"/>
-                                <w:b/>
-                                <w:bCs/>
-                                <w:color w:val="262626"/>
-                                <w:sz w:val="18"/>
-                                <w:szCs w:val="18"/>
-                                <w:lang w:val="en-US"/>
-                              </w:rPr>
-                              <w:t>)</w:t>
-                            </w:r>
-                            <w:r>
-                              <w:rPr>
-                                <w:rFonts w:ascii="Bahnschrift SemiBold" w:hAnsi="Bahnschrift SemiBold" w:cs="Aller"/>
-                                <w:b/>
-                                <w:bCs/>
-                                <w:color w:val="0D0D0D"/>
-                                <w:sz w:val="20"/>
-                                <w:szCs w:val="20"/>
-                                <w:lang w:val="en-US"/>
-                              </w:rPr>
-                              <w:t xml:space="preserve">               </w:t>
+                                <w:rFonts w:ascii="Bahnschrift SemiBold" w:hAnsi="Bahnschrift SemiBold"/>
+                                <w:color w:val="262626" w:themeColor="text1" w:themeTint="D9"/>
+                                <w:sz w:val="16"/>
+                                <w:szCs w:val="16"/>
+                              </w:rPr>
+                              <w:t>https://github.com/Harry145wd</w:t>
                             </w:r>
                           </w:p>
                         </w:txbxContent>
@@ -6355,7 +6403,7 @@
           </mc:Choice>
           <mc:Fallback>
             <w:pict>
-              <v:rect w14:anchorId="17CBF300" id="_x0000_s1047" style="position:absolute;margin-left:217.75pt;margin-top:630.7pt;width:300.65pt;height:24.3pt;z-index:251649536;visibility:visible;mso-wrap-style:square;mso-width-percent:0;mso-height-percent:0;mso-wrap-distance-left:0;mso-wrap-distance-top:0;mso-wrap-distance-right:0;mso-wrap-distance-bottom:0;mso-position-horizontal:absolute;mso-position-horizontal-relative:text;mso-position-vertical:absolute;mso-position-vertical-relative:page;mso-width-percent:0;mso-height-percent:0;mso-width-relative:margin;mso-height-relative:margin;v-text-anchor:top" o:gfxdata="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" filled="f" stroked="f">
+              <v:rect w14:anchorId="42354219" id="Marco44" o:spid="_x0000_s1047" style="position:absolute;margin-left:-15pt;margin-top:180.05pt;width:81.8pt;height:36.7pt;z-index:251962368;visibility:visible;mso-wrap-style:square;mso-width-percent:0;mso-height-percent:0;mso-wrap-distance-left:0;mso-wrap-distance-top:0;mso-wrap-distance-right:0;mso-wrap-distance-bottom:0;mso-position-horizontal:absolute;mso-position-horizontal-relative:text;mso-position-vertical:absolute;mso-position-vertical-relative:text;mso-width-percent:0;mso-height-percent:0;mso-width-relative:margin;mso-height-relative:margin;v-text-anchor:top" o:gfxdata="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" filled="f" stroked="f">
                 <v:textbox>
                   <w:txbxContent>
                     <w:p>
@@ -6364,97 +6412,23 @@
                         <w:spacing w:line="295" w:lineRule="auto"/>
                         <w:rPr>
                           <w:rFonts w:ascii="Bahnschrift SemiBold" w:hAnsi="Bahnschrift SemiBold"/>
-                          <w:lang w:val="en-US"/>
+                          <w:color w:val="262626" w:themeColor="text1" w:themeTint="D9"/>
+                          <w:sz w:val="16"/>
+                          <w:szCs w:val="16"/>
                         </w:rPr>
                       </w:pPr>
                       <w:r>
                         <w:rPr>
-                          <w:rFonts w:ascii="Bahnschrift SemiBold" w:hAnsi="Bahnschrift SemiBold" w:cs="Aller"/>
-                          <w:b/>
-                          <w:bCs/>
-                          <w:color w:val="0D0D0D"/>
-                          <w:sz w:val="20"/>
-                          <w:szCs w:val="20"/>
-                          <w:lang w:val="en-US"/>
-                        </w:rPr>
-                        <w:t>Higher technical degree in programming</w:t>
-                      </w:r>
-                      <w:r>
-                        <w:rPr>
-                          <w:rFonts w:ascii="Bahnschrift SemiBold" w:hAnsi="Bahnschrift SemiBold" w:cs="Aller"/>
-                          <w:b/>
-                          <w:bCs/>
-                          <w:color w:val="0D0D0D"/>
-                          <w:sz w:val="20"/>
-                          <w:szCs w:val="20"/>
-                          <w:lang w:val="en-US"/>
-                        </w:rPr>
-                        <w:t xml:space="preserve"> </w:t>
-                      </w:r>
-                      <w:r>
-                        <w:rPr>
-                          <w:rFonts w:ascii="Bahnschrift SemiBold" w:hAnsi="Bahnschrift SemiBold" w:cs="Aller"/>
-                          <w:b/>
-                          <w:bCs/>
-                          <w:color w:val="0D0D0D"/>
-                          <w:sz w:val="20"/>
-                          <w:szCs w:val="20"/>
-                          <w:lang w:val="en-US"/>
-                        </w:rPr>
-                        <w:t xml:space="preserve">            </w:t>
-                      </w:r>
-                      <w:r>
-                        <w:rPr>
-                          <w:rFonts w:ascii="Bahnschrift SemiBold Condensed" w:hAnsi="Bahnschrift SemiBold Condensed" w:cs="Aller"/>
-                          <w:b/>
-                          <w:bCs/>
-                          <w:color w:val="262626"/>
-                          <w:sz w:val="18"/>
-                          <w:szCs w:val="18"/>
-                          <w:lang w:val="en-US"/>
-                        </w:rPr>
-                        <w:t>(2020</w:t>
-                      </w:r>
-                      <w:r>
-                        <w:rPr>
-                          <w:rFonts w:ascii="Bahnschrift SemiBold Condensed" w:hAnsi="Bahnschrift SemiBold Condensed" w:cs="Aller"/>
-                          <w:b/>
-                          <w:bCs/>
-                          <w:color w:val="262626"/>
-                          <w:sz w:val="18"/>
-                          <w:szCs w:val="18"/>
-                          <w:lang w:val="en-US"/>
-                        </w:rPr>
-                        <w:t>-Present</w:t>
-                      </w:r>
-                      <w:r>
-                        <w:rPr>
-                          <w:rFonts w:ascii="Bahnschrift SemiBold Condensed" w:hAnsi="Bahnschrift SemiBold Condensed" w:cs="Aller"/>
-                          <w:b/>
-                          <w:bCs/>
-                          <w:color w:val="262626"/>
-                          <w:sz w:val="18"/>
-                          <w:szCs w:val="18"/>
-                          <w:lang w:val="en-US"/>
-                        </w:rPr>
-                        <w:t>)</w:t>
-                      </w:r>
-                      <w:r>
-                        <w:rPr>
-                          <w:rFonts w:ascii="Bahnschrift SemiBold" w:hAnsi="Bahnschrift SemiBold" w:cs="Aller"/>
-                          <w:b/>
-                          <w:bCs/>
-                          <w:color w:val="0D0D0D"/>
-                          <w:sz w:val="20"/>
-                          <w:szCs w:val="20"/>
-                          <w:lang w:val="en-US"/>
-                        </w:rPr>
-                        <w:t xml:space="preserve">               </w:t>
+                          <w:rFonts w:ascii="Bahnschrift SemiBold" w:hAnsi="Bahnschrift SemiBold"/>
+                          <w:color w:val="262626" w:themeColor="text1" w:themeTint="D9"/>
+                          <w:sz w:val="16"/>
+                          <w:szCs w:val="16"/>
+                        </w:rPr>
+                        <w:t>https://github.com/Harry145wd</w:t>
                       </w:r>
                     </w:p>
                   </w:txbxContent>
                 </v:textbox>
-                <w10:wrap anchory="page"/>
               </v:rect>
             </w:pict>
           </mc:Fallback>
@@ -6468,18 +6442,18 @@
         <mc:AlternateContent>
           <mc:Choice Requires="wps">
             <w:drawing>
-              <wp:anchor distT="0" distB="0" distL="0" distR="0" simplePos="0" relativeHeight="251611648" behindDoc="0" locked="0" layoutInCell="1" allowOverlap="1" wp14:anchorId="3ADC6650">
+              <wp:anchor distT="0" distB="0" distL="0" distR="0" simplePos="0" relativeHeight="251948032" behindDoc="0" locked="0" layoutInCell="1" allowOverlap="1" wp14:anchorId="0FE5A274" wp14:editId="7795F888">
                 <wp:simplePos x="0" y="0"/>
                 <wp:positionH relativeFrom="column">
-                  <wp:posOffset>760780</wp:posOffset>
+                  <wp:posOffset>-277165</wp:posOffset>
                 </wp:positionH>
                 <wp:positionV relativeFrom="page">
-                  <wp:posOffset>7717536</wp:posOffset>
+                  <wp:posOffset>7454570</wp:posOffset>
                 </wp:positionV>
-                <wp:extent cx="747827" cy="293370"/>
-                <wp:effectExtent l="0" t="0" r="0" b="0"/>
+                <wp:extent cx="676275" cy="241300"/>
+                <wp:effectExtent l="0" t="0" r="0" b="6350"/>
                 <wp:wrapNone/>
-                <wp:docPr id="128" name="Text Box 79"/>
+                <wp:docPr id="74" name="Marco45"/>
                 <wp:cNvGraphicFramePr/>
                 <a:graphic xmlns:a="http://schemas.openxmlformats.org/drawingml/2006/main">
                   <a:graphicData uri="http://schemas.microsoft.com/office/word/2010/wordprocessingShape">
@@ -6488,7 +6462,7 @@
                       <wps:spPr>
                         <a:xfrm>
                           <a:off x="0" y="0"/>
-                          <a:ext cx="747827" cy="293370"/>
+                          <a:ext cx="676275" cy="241300"/>
                         </a:xfrm>
                         <a:prstGeom prst="rect">
                           <a:avLst/>
@@ -6517,128 +6491,16 @@
                               <w:pStyle w:val="Contenidodelmarco"/>
                               <w:spacing w:line="295" w:lineRule="auto"/>
                             </w:pPr>
-                            <w:r>
-                              <w:rPr>
-                                <w:rFonts w:ascii="Montserrat" w:hAnsi="Montserrat" w:cs="Aller"/>
-                                <w:bCs/>
-                                <w:color w:val="262626"/>
-                                <w:sz w:val="20"/>
-                                <w:szCs w:val="20"/>
-                                <w:lang w:val="en-GB"/>
-                              </w:rPr>
-                              <w:t>Native</w:t>
-                            </w:r>
-                          </w:p>
-                        </w:txbxContent>
-                      </wps:txbx>
-                      <wps:bodyPr wrap="square">
-                        <a:noAutofit/>
-                      </wps:bodyPr>
-                    </wps:wsp>
-                  </a:graphicData>
-                </a:graphic>
-                <wp14:sizeRelH relativeFrom="margin">
-                  <wp14:pctWidth>0</wp14:pctWidth>
-                </wp14:sizeRelH>
-              </wp:anchor>
-            </w:drawing>
-          </mc:Choice>
-          <mc:Fallback>
-            <w:pict>
-              <v:rect w14:anchorId="3ADC6650" id="_x0000_s1048" style="position:absolute;margin-left:59.9pt;margin-top:607.7pt;width:58.9pt;height:23.1pt;z-index:251611648;visibility:visible;mso-wrap-style:square;mso-width-percent:0;mso-wrap-distance-left:0;mso-wrap-distance-top:0;mso-wrap-distance-right:0;mso-wrap-distance-bottom:0;mso-position-horizontal:absolute;mso-position-horizontal-relative:text;mso-position-vertical:absolute;mso-position-vertical-relative:page;mso-width-percent:0;mso-width-relative:margin;v-text-anchor:top" o:gfxdata="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" filled="f" stroked="f">
-                <v:textbox>
-                  <w:txbxContent>
-                    <w:p>
-                      <w:pPr>
-                        <w:pStyle w:val="Contenidodelmarco"/>
-                        <w:spacing w:line="295" w:lineRule="auto"/>
-                      </w:pPr>
-                      <w:r>
-                        <w:rPr>
-                          <w:rFonts w:ascii="Montserrat" w:hAnsi="Montserrat" w:cs="Aller"/>
-                          <w:bCs/>
-                          <w:color w:val="262626"/>
-                          <w:sz w:val="20"/>
-                          <w:szCs w:val="20"/>
-                          <w:lang w:val="en-GB"/>
-                        </w:rPr>
-                        <w:t>Native</w:t>
-                      </w:r>
-                    </w:p>
-                  </w:txbxContent>
-                </v:textbox>
-                <w10:wrap anchory="page"/>
-              </v:rect>
-            </w:pict>
-          </mc:Fallback>
-        </mc:AlternateContent>
-      </w:r>
-      <w:r>
-        <w:rPr>
-          <w:noProof/>
-          <w:lang w:eastAsia="es-AR"/>
-        </w:rPr>
-        <mc:AlternateContent>
-          <mc:Choice Requires="wps">
-            <w:drawing>
-              <wp:anchor distT="0" distB="0" distL="0" distR="0" simplePos="0" relativeHeight="251606528" behindDoc="0" locked="0" layoutInCell="1" allowOverlap="1" wp14:anchorId="2B3CFA63">
-                <wp:simplePos x="0" y="0"/>
-                <wp:positionH relativeFrom="column">
-                  <wp:posOffset>-95099</wp:posOffset>
-                </wp:positionH>
-                <wp:positionV relativeFrom="page">
-                  <wp:posOffset>7695590</wp:posOffset>
-                </wp:positionV>
-                <wp:extent cx="855879" cy="293370"/>
-                <wp:effectExtent l="0" t="0" r="0" b="0"/>
-                <wp:wrapNone/>
-                <wp:docPr id="110" name="Text Box 79"/>
-                <wp:cNvGraphicFramePr/>
-                <a:graphic xmlns:a="http://schemas.openxmlformats.org/drawingml/2006/main">
-                  <a:graphicData uri="http://schemas.microsoft.com/office/word/2010/wordprocessingShape">
-                    <wps:wsp>
-                      <wps:cNvSpPr/>
-                      <wps:spPr>
-                        <a:xfrm>
-                          <a:off x="0" y="0"/>
-                          <a:ext cx="855879" cy="293370"/>
-                        </a:xfrm>
-                        <a:prstGeom prst="rect">
-                          <a:avLst/>
-                        </a:prstGeom>
-                        <a:noFill/>
-                        <a:ln>
-                          <a:noFill/>
-                        </a:ln>
-                      </wps:spPr>
-                      <wps:style>
-                        <a:lnRef idx="0">
-                          <a:scrgbClr r="0" g="0" b="0"/>
-                        </a:lnRef>
-                        <a:fillRef idx="0">
-                          <a:scrgbClr r="0" g="0" b="0"/>
-                        </a:fillRef>
-                        <a:effectRef idx="0">
-                          <a:scrgbClr r="0" g="0" b="0"/>
-                        </a:effectRef>
-                        <a:fontRef idx="minor"/>
-                      </wps:style>
-                      <wps:txbx>
-                        <w:txbxContent>
-                          <w:p>
-                            <w:pPr>
-                              <w:pStyle w:val="Contenidodelmarco"/>
-                              <w:spacing w:line="295" w:lineRule="auto"/>
-                            </w:pPr>
                             <w:proofErr w:type="spellStart"/>
                             <w:r>
                               <w:rPr>
-                                <w:rFonts w:ascii="Montserrat" w:hAnsi="Montserrat" w:cs="Aller"/>
-                                <w:b/>
+                                <w:rFonts w:ascii="Bahnschrift SemiLight" w:hAnsi="Bahnschrift SemiLight" w:cs="Aller"/>
                                 <w:bCs/>
                                 <w:color w:val="0D0D0D"/>
-                              </w:rPr>
-                              <w:t>Spanish</w:t>
+                                <w:sz w:val="18"/>
+                                <w:szCs w:val="18"/>
+                              </w:rPr>
+                              <w:t>GitHub</w:t>
                             </w:r>
                             <w:proofErr w:type="spellEnd"/>
                           </w:p>
@@ -6658,7 +6520,7 @@
           </mc:Choice>
           <mc:Fallback>
             <w:pict>
-              <v:rect w14:anchorId="2B3CFA63" id="_x0000_s1049" style="position:absolute;margin-left:-7.5pt;margin-top:605.95pt;width:67.4pt;height:23.1pt;z-index:251606528;visibility:visible;mso-wrap-style:square;mso-width-percent:0;mso-wrap-distance-left:0;mso-wrap-distance-top:0;mso-wrap-distance-right:0;mso-wrap-distance-bottom:0;mso-position-horizontal:absolute;mso-position-horizontal-relative:text;mso-position-vertical:absolute;mso-position-vertical-relative:page;mso-width-percent:0;mso-width-relative:margin;v-text-anchor:top" o:gfxdata="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" filled="f" stroked="f">
+              <v:rect w14:anchorId="0FE5A274" id="Marco45" o:spid="_x0000_s1048" style="position:absolute;margin-left:-21.8pt;margin-top:586.95pt;width:53.25pt;height:19pt;z-index:251948032;visibility:visible;mso-wrap-style:square;mso-width-percent:0;mso-wrap-distance-left:0;mso-wrap-distance-top:0;mso-wrap-distance-right:0;mso-wrap-distance-bottom:0;mso-position-horizontal:absolute;mso-position-horizontal-relative:text;mso-position-vertical:absolute;mso-position-vertical-relative:page;mso-width-percent:0;mso-width-relative:margin;v-text-anchor:top" o:gfxdata="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" filled="f" stroked="f">
                 <v:textbox>
                   <w:txbxContent>
                     <w:p>
@@ -6669,12 +6531,13 @@
                       <w:proofErr w:type="spellStart"/>
                       <w:r>
                         <w:rPr>
-                          <w:rFonts w:ascii="Montserrat" w:hAnsi="Montserrat" w:cs="Aller"/>
-                          <w:b/>
+                          <w:rFonts w:ascii="Bahnschrift SemiLight" w:hAnsi="Bahnschrift SemiLight" w:cs="Aller"/>
                           <w:bCs/>
                           <w:color w:val="0D0D0D"/>
-                        </w:rPr>
-                        <w:t>Spanish</w:t>
+                          <w:sz w:val="18"/>
+                          <w:szCs w:val="18"/>
+                        </w:rPr>
+                        <w:t>GitHub</w:t>
                       </w:r>
                       <w:proofErr w:type="spellEnd"/>
                     </w:p>
@@ -6694,18 +6557,18 @@
         <mc:AlternateContent>
           <mc:Choice Requires="wps">
             <w:drawing>
-              <wp:anchor distT="0" distB="0" distL="0" distR="0" simplePos="0" relativeHeight="251638272" behindDoc="0" locked="0" layoutInCell="1" allowOverlap="1" wp14:anchorId="56527459" wp14:editId="34464C4E">
+              <wp:anchor distT="0" distB="0" distL="0" distR="0" simplePos="0" relativeHeight="251642880" behindDoc="0" locked="0" layoutInCell="1" allowOverlap="1">
                 <wp:simplePos x="0" y="0"/>
                 <wp:positionH relativeFrom="column">
-                  <wp:posOffset>2874874</wp:posOffset>
+                  <wp:posOffset>-353792</wp:posOffset>
                 </wp:positionH>
                 <wp:positionV relativeFrom="paragraph">
-                  <wp:posOffset>2096516</wp:posOffset>
+                  <wp:posOffset>3119385</wp:posOffset>
                 </wp:positionV>
-                <wp:extent cx="1477670" cy="288290"/>
+                <wp:extent cx="2305685" cy="3175"/>
                 <wp:effectExtent l="0" t="0" r="0" b="0"/>
                 <wp:wrapNone/>
-                <wp:docPr id="35" name="Text Box 76"/>
+                <wp:docPr id="88" name="AutoShape 504"/>
                 <wp:cNvGraphicFramePr/>
                 <a:graphic xmlns:a="http://schemas.openxmlformats.org/drawingml/2006/main">
                   <a:graphicData uri="http://schemas.microsoft.com/office/word/2010/wordprocessingShape">
@@ -6714,463 +6577,57 @@
                       <wps:spPr>
                         <a:xfrm>
                           <a:off x="0" y="0"/>
-                          <a:ext cx="1477670" cy="288290"/>
+                          <a:ext cx="2305685" cy="3175"/>
                         </a:xfrm>
-                        <a:prstGeom prst="rect">
+                        <a:custGeom>
                           <a:avLst/>
-                        </a:prstGeom>
+                          <a:gdLst/>
+                          <a:ahLst/>
+                          <a:cxnLst/>
+                          <a:rect l="l" t="t" r="r" b="b"/>
+                          <a:pathLst>
+                            <a:path w="21600" h="21600">
+                              <a:moveTo>
+                                <a:pt x="0" y="0"/>
+                              </a:moveTo>
+                              <a:lnTo>
+                                <a:pt x="21600" y="21600"/>
+                              </a:lnTo>
+                            </a:path>
+                          </a:pathLst>
+                        </a:custGeom>
                         <a:noFill/>
-                        <a:ln>
-                          <a:noFill/>
+                        <a:ln w="12600">
+                          <a:solidFill>
+                            <a:srgbClr val="A5A5A5"/>
+                          </a:solidFill>
+                          <a:round/>
                         </a:ln>
-                        <a:effectLst/>
                       </wps:spPr>
-                      <wps:txbx>
-                        <w:txbxContent>
-                          <w:p>
-                            <w:pPr>
-                              <w:pStyle w:val="Contenidodelmarco"/>
-                              <w:spacing w:line="295" w:lineRule="auto"/>
-                              <w:rPr>
-                                <w:rFonts w:ascii="Bahnschrift SemiBold SemiConden" w:hAnsi="Bahnschrift SemiBold SemiConden" w:cs="Aller"/>
-                                <w:b/>
-                                <w:bCs/>
-                                <w:color w:val="0D0D0D"/>
-                                <w:spacing w:val="4"/>
-                                <w:sz w:val="28"/>
-                                <w:szCs w:val="28"/>
-                                <w:lang w:val="en-GB"/>
-                              </w:rPr>
-                            </w:pPr>
-                            <w:r>
-                              <w:rPr>
-                                <w:rFonts w:ascii="Bahnschrift SemiBold SemiConden" w:hAnsi="Bahnschrift SemiBold SemiConden" w:cs="Aller"/>
-                                <w:b/>
-                                <w:bCs/>
-                                <w:color w:val="0D0D0D"/>
-                                <w:spacing w:val="4"/>
-                                <w:sz w:val="28"/>
-                                <w:szCs w:val="28"/>
-                                <w:lang w:val="en-GB"/>
-                              </w:rPr>
-                              <w:t>EDUCATION</w:t>
-                            </w:r>
-                          </w:p>
-                          <w:p>
-                            <w:pPr>
-                              <w:pStyle w:val="Contenidodelmarco"/>
-                              <w:spacing w:line="295" w:lineRule="auto"/>
-                              <w:rPr>
-                                <w:rFonts w:ascii="Bahnschrift SemiBold SemiConden" w:hAnsi="Bahnschrift SemiBold SemiConden"/>
-                                <w:sz w:val="28"/>
-                                <w:szCs w:val="28"/>
-                              </w:rPr>
-                            </w:pPr>
-                          </w:p>
-                        </w:txbxContent>
-                      </wps:txbx>
-                      <wps:bodyPr wrap="square">
-                        <a:noAutofit/>
-                      </wps:bodyPr>
+                      <wps:style>
+                        <a:lnRef idx="0">
+                          <a:scrgbClr r="0" g="0" b="0"/>
+                        </a:lnRef>
+                        <a:fillRef idx="0">
+                          <a:scrgbClr r="0" g="0" b="0"/>
+                        </a:fillRef>
+                        <a:effectRef idx="0">
+                          <a:scrgbClr r="0" g="0" b="0"/>
+                        </a:effectRef>
+                        <a:fontRef idx="minor"/>
+                      </wps:style>
+                      <wps:bodyPr/>
                     </wps:wsp>
                   </a:graphicData>
                 </a:graphic>
-                <wp14:sizeRelH relativeFrom="margin">
-                  <wp14:pctWidth>0</wp14:pctWidth>
-                </wp14:sizeRelH>
               </wp:anchor>
             </w:drawing>
           </mc:Choice>
           <mc:Fallback>
             <w:pict>
-              <v:rect w14:anchorId="56527459" id="_x0000_s1050" style="position:absolute;margin-left:226.35pt;margin-top:165.1pt;width:116.35pt;height:22.7pt;z-index:251638272;visibility:visible;mso-wrap-style:square;mso-width-percent:0;mso-wrap-distance-left:0;mso-wrap-distance-top:0;mso-wrap-distance-right:0;mso-wrap-distance-bottom:0;mso-position-horizontal:absolute;mso-position-horizontal-relative:text;mso-position-vertical:absolute;mso-position-vertical-relative:text;mso-width-percent:0;mso-width-relative:margin;v-text-anchor:top" o:gfxdata="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" filled="f" stroked="f">
-                <v:textbox>
-                  <w:txbxContent>
-                    <w:p>
-                      <w:pPr>
-                        <w:pStyle w:val="Contenidodelmarco"/>
-                        <w:spacing w:line="295" w:lineRule="auto"/>
-                        <w:rPr>
-                          <w:rFonts w:ascii="Bahnschrift SemiBold SemiConden" w:hAnsi="Bahnschrift SemiBold SemiConden" w:cs="Aller"/>
-                          <w:b/>
-                          <w:bCs/>
-                          <w:color w:val="0D0D0D"/>
-                          <w:spacing w:val="4"/>
-                          <w:sz w:val="28"/>
-                          <w:szCs w:val="28"/>
-                          <w:lang w:val="en-GB"/>
-                        </w:rPr>
-                      </w:pPr>
-                      <w:r>
-                        <w:rPr>
-                          <w:rFonts w:ascii="Bahnschrift SemiBold SemiConden" w:hAnsi="Bahnschrift SemiBold SemiConden" w:cs="Aller"/>
-                          <w:b/>
-                          <w:bCs/>
-                          <w:color w:val="0D0D0D"/>
-                          <w:spacing w:val="4"/>
-                          <w:sz w:val="28"/>
-                          <w:szCs w:val="28"/>
-                          <w:lang w:val="en-GB"/>
-                        </w:rPr>
-                        <w:t>EDUCATION</w:t>
-                      </w:r>
-                    </w:p>
-                    <w:p>
-                      <w:pPr>
-                        <w:pStyle w:val="Contenidodelmarco"/>
-                        <w:spacing w:line="295" w:lineRule="auto"/>
-                        <w:rPr>
-                          <w:rFonts w:ascii="Bahnschrift SemiBold SemiConden" w:hAnsi="Bahnschrift SemiBold SemiConden"/>
-                          <w:sz w:val="28"/>
-                          <w:szCs w:val="28"/>
-                        </w:rPr>
-                      </w:pPr>
-                    </w:p>
-                  </w:txbxContent>
-                </v:textbox>
-              </v:rect>
-            </w:pict>
-          </mc:Fallback>
-        </mc:AlternateContent>
-      </w:r>
-      <w:r>
-        <w:rPr>
-          <w:noProof/>
-          <w:lang w:eastAsia="es-AR"/>
-        </w:rPr>
-        <mc:AlternateContent>
-          <mc:Choice Requires="wps">
-            <w:drawing>
-              <wp:anchor distT="0" distB="0" distL="0" distR="0" simplePos="0" relativeHeight="251646464" behindDoc="0" locked="0" layoutInCell="1" allowOverlap="1" wp14:anchorId="7BA0C066" wp14:editId="6101F181">
-                <wp:simplePos x="0" y="0"/>
-                <wp:positionH relativeFrom="column">
-                  <wp:posOffset>2776640</wp:posOffset>
-                </wp:positionH>
-                <wp:positionV relativeFrom="page">
-                  <wp:posOffset>8324215</wp:posOffset>
-                </wp:positionV>
-                <wp:extent cx="3559175" cy="1327150"/>
-                <wp:effectExtent l="0" t="0" r="0" b="6350"/>
-                <wp:wrapNone/>
-                <wp:docPr id="43" name="Text Box 80"/>
-                <wp:cNvGraphicFramePr/>
-                <a:graphic xmlns:a="http://schemas.openxmlformats.org/drawingml/2006/main">
-                  <a:graphicData uri="http://schemas.microsoft.com/office/word/2010/wordprocessingShape">
-                    <wps:wsp>
-                      <wps:cNvSpPr/>
-                      <wps:spPr>
-                        <a:xfrm>
-                          <a:off x="0" y="0"/>
-                          <a:ext cx="3559175" cy="1327150"/>
-                        </a:xfrm>
-                        <a:prstGeom prst="rect">
-                          <a:avLst/>
-                        </a:prstGeom>
-                        <a:noFill/>
-                        <a:ln>
-                          <a:noFill/>
-                        </a:ln>
-                        <a:effectLst/>
-                      </wps:spPr>
-                      <wps:txbx>
-                        <w:txbxContent>
-                          <w:p>
-                            <w:pPr>
-                              <w:pStyle w:val="Contenidodelmarco"/>
-                              <w:spacing w:line="295" w:lineRule="auto"/>
-                              <w:rPr>
-                                <w:rFonts w:cs="Calibri"/>
-                                <w:bCs/>
-                                <w:color w:val="262626"/>
-                                <w:sz w:val="18"/>
-                                <w:szCs w:val="18"/>
-                                <w:lang w:val="en-US"/>
-                              </w:rPr>
-                            </w:pPr>
-                            <w:r>
-                              <w:rPr>
-                                <w:rFonts w:cs="Calibri"/>
-                                <w:bCs/>
-                                <w:color w:val="262626"/>
-                                <w:sz w:val="18"/>
-                                <w:szCs w:val="18"/>
-                                <w:lang w:val="en-US"/>
-                              </w:rPr>
-                              <w:t>Immediately after finishing high school, I began my career as a Senior Technician in Programming at the UTN, since I understood that it would be the most appropriate career for the jobs I want to apply to, and every day I find it even more interesting, although not easy.</w:t>
-                            </w:r>
-                          </w:p>
-                          <w:p>
-                            <w:pPr>
-                              <w:pStyle w:val="Contenidodelmarco"/>
-                              <w:spacing w:line="295" w:lineRule="auto"/>
-                              <w:rPr>
-                                <w:rFonts w:cs="Calibri"/>
-                                <w:bCs/>
-                                <w:color w:val="262626"/>
-                                <w:sz w:val="18"/>
-                                <w:szCs w:val="18"/>
-                              </w:rPr>
-                            </w:pPr>
-                            <w:proofErr w:type="spellStart"/>
-                            <w:r>
-                              <w:rPr>
-                                <w:rFonts w:cs="Calibri"/>
-                                <w:bCs/>
-                                <w:color w:val="262626"/>
-                                <w:sz w:val="18"/>
-                                <w:szCs w:val="18"/>
-                              </w:rPr>
-                              <w:t>House</w:t>
-                            </w:r>
-                            <w:proofErr w:type="spellEnd"/>
-                            <w:r>
-                              <w:rPr>
-                                <w:rFonts w:cs="Calibri"/>
-                                <w:bCs/>
-                                <w:color w:val="262626"/>
-                                <w:sz w:val="18"/>
-                                <w:szCs w:val="18"/>
-                              </w:rPr>
-                              <w:t xml:space="preserve"> of </w:t>
-                            </w:r>
-                            <w:proofErr w:type="spellStart"/>
-                            <w:r>
-                              <w:rPr>
-                                <w:rFonts w:cs="Calibri"/>
-                                <w:bCs/>
-                                <w:color w:val="262626"/>
-                                <w:sz w:val="18"/>
-                                <w:szCs w:val="18"/>
-                              </w:rPr>
-                              <w:t>Studies</w:t>
-                            </w:r>
-                            <w:proofErr w:type="spellEnd"/>
-                            <w:r>
-                              <w:rPr>
-                                <w:rFonts w:cs="Calibri"/>
-                                <w:bCs/>
-                                <w:color w:val="262626"/>
-                                <w:sz w:val="18"/>
-                                <w:szCs w:val="18"/>
-                              </w:rPr>
-                              <w:t>: Universidad Técnica Nacional.</w:t>
-                            </w:r>
-                          </w:p>
-                        </w:txbxContent>
-                      </wps:txbx>
-                      <wps:bodyPr>
-                        <a:noAutofit/>
-                      </wps:bodyPr>
-                    </wps:wsp>
-                  </a:graphicData>
-                </a:graphic>
-                <wp14:sizeRelV relativeFrom="margin">
-                  <wp14:pctHeight>0</wp14:pctHeight>
-                </wp14:sizeRelV>
-              </wp:anchor>
-            </w:drawing>
-          </mc:Choice>
-          <mc:Fallback>
-            <w:pict>
-              <v:rect w14:anchorId="7BA0C066" id="_x0000_s1051" style="position:absolute;margin-left:218.65pt;margin-top:655.45pt;width:280.25pt;height:104.5pt;z-index:251646464;visibility:visible;mso-wrap-style:square;mso-height-percent:0;mso-wrap-distance-left:0;mso-wrap-distance-top:0;mso-wrap-distance-right:0;mso-wrap-distance-bottom:0;mso-position-horizontal:absolute;mso-position-horizontal-relative:text;mso-position-vertical:absolute;mso-position-vertical-relative:page;mso-height-percent:0;mso-height-relative:margin;v-text-anchor:top" o:gfxdata="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" filled="f" stroked="f">
-                <v:textbox>
-                  <w:txbxContent>
-                    <w:p>
-                      <w:pPr>
-                        <w:pStyle w:val="Contenidodelmarco"/>
-                        <w:spacing w:line="295" w:lineRule="auto"/>
-                        <w:rPr>
-                          <w:rFonts w:cs="Calibri"/>
-                          <w:bCs/>
-                          <w:color w:val="262626"/>
-                          <w:sz w:val="18"/>
-                          <w:szCs w:val="18"/>
-                          <w:lang w:val="en-US"/>
-                        </w:rPr>
-                      </w:pPr>
-                      <w:r>
-                        <w:rPr>
-                          <w:rFonts w:cs="Calibri"/>
-                          <w:bCs/>
-                          <w:color w:val="262626"/>
-                          <w:sz w:val="18"/>
-                          <w:szCs w:val="18"/>
-                          <w:lang w:val="en-US"/>
-                        </w:rPr>
-                        <w:t>Immediately after finishing high school, I began my career as a Senior Technician in Programming at the UTN, since I understood that it would be the most appropriate career for the jobs I want to apply to, and every day I find it even more interesting, although not easy.</w:t>
-                      </w:r>
-                    </w:p>
-                    <w:p>
-                      <w:pPr>
-                        <w:pStyle w:val="Contenidodelmarco"/>
-                        <w:spacing w:line="295" w:lineRule="auto"/>
-                        <w:rPr>
-                          <w:rFonts w:cs="Calibri"/>
-                          <w:bCs/>
-                          <w:color w:val="262626"/>
-                          <w:sz w:val="18"/>
-                          <w:szCs w:val="18"/>
-                        </w:rPr>
-                      </w:pPr>
-                      <w:proofErr w:type="spellStart"/>
-                      <w:r>
-                        <w:rPr>
-                          <w:rFonts w:cs="Calibri"/>
-                          <w:bCs/>
-                          <w:color w:val="262626"/>
-                          <w:sz w:val="18"/>
-                          <w:szCs w:val="18"/>
-                        </w:rPr>
-                        <w:t>House</w:t>
-                      </w:r>
-                      <w:proofErr w:type="spellEnd"/>
-                      <w:r>
-                        <w:rPr>
-                          <w:rFonts w:cs="Calibri"/>
-                          <w:bCs/>
-                          <w:color w:val="262626"/>
-                          <w:sz w:val="18"/>
-                          <w:szCs w:val="18"/>
-                        </w:rPr>
-                        <w:t xml:space="preserve"> of </w:t>
-                      </w:r>
-                      <w:proofErr w:type="spellStart"/>
-                      <w:r>
-                        <w:rPr>
-                          <w:rFonts w:cs="Calibri"/>
-                          <w:bCs/>
-                          <w:color w:val="262626"/>
-                          <w:sz w:val="18"/>
-                          <w:szCs w:val="18"/>
-                        </w:rPr>
-                        <w:t>Studies</w:t>
-                      </w:r>
-                      <w:proofErr w:type="spellEnd"/>
-                      <w:r>
-                        <w:rPr>
-                          <w:rFonts w:cs="Calibri"/>
-                          <w:bCs/>
-                          <w:color w:val="262626"/>
-                          <w:sz w:val="18"/>
-                          <w:szCs w:val="18"/>
-                        </w:rPr>
-                        <w:t>: Universidad Técnica Nacional.</w:t>
-                      </w:r>
-                    </w:p>
-                  </w:txbxContent>
-                </v:textbox>
-                <w10:wrap anchory="page"/>
-              </v:rect>
-            </w:pict>
-          </mc:Fallback>
-        </mc:AlternateContent>
-      </w:r>
-      <w:r>
-        <w:rPr>
-          <w:noProof/>
-          <w:lang w:eastAsia="es-AR"/>
-        </w:rPr>
-        <mc:AlternateContent>
-          <mc:Choice Requires="wps">
-            <w:drawing>
-              <wp:anchor distT="0" distB="0" distL="0" distR="0" simplePos="0" relativeHeight="251615744" behindDoc="0" locked="0" layoutInCell="1" allowOverlap="1" wp14:anchorId="6B8D6A89">
-                <wp:simplePos x="0" y="0"/>
-                <wp:positionH relativeFrom="column">
-                  <wp:posOffset>-95003</wp:posOffset>
-                </wp:positionH>
-                <wp:positionV relativeFrom="paragraph">
-                  <wp:posOffset>2482702</wp:posOffset>
-                </wp:positionV>
-                <wp:extent cx="855024" cy="293370"/>
-                <wp:effectExtent l="0" t="0" r="0" b="0"/>
-                <wp:wrapNone/>
-                <wp:docPr id="112" name="Text Box 79"/>
-                <wp:cNvGraphicFramePr/>
-                <a:graphic xmlns:a="http://schemas.openxmlformats.org/drawingml/2006/main">
-                  <a:graphicData uri="http://schemas.microsoft.com/office/word/2010/wordprocessingShape">
-                    <wps:wsp>
-                      <wps:cNvSpPr/>
-                      <wps:spPr>
-                        <a:xfrm>
-                          <a:off x="0" y="0"/>
-                          <a:ext cx="855024" cy="293370"/>
-                        </a:xfrm>
-                        <a:prstGeom prst="rect">
-                          <a:avLst/>
-                        </a:prstGeom>
-                        <a:noFill/>
-                        <a:ln>
-                          <a:noFill/>
-                        </a:ln>
-                      </wps:spPr>
-                      <wps:style>
-                        <a:lnRef idx="0">
-                          <a:scrgbClr r="0" g="0" b="0"/>
-                        </a:lnRef>
-                        <a:fillRef idx="0">
-                          <a:scrgbClr r="0" g="0" b="0"/>
-                        </a:fillRef>
-                        <a:effectRef idx="0">
-                          <a:scrgbClr r="0" g="0" b="0"/>
-                        </a:effectRef>
-                        <a:fontRef idx="minor"/>
-                      </wps:style>
-                      <wps:txbx>
-                        <w:txbxContent>
-                          <w:p>
-                            <w:pPr>
-                              <w:pStyle w:val="Contenidodelmarco"/>
-                              <w:spacing w:line="295" w:lineRule="auto"/>
-                            </w:pPr>
-                            <w:r>
-                              <w:rPr>
-                                <w:rFonts w:ascii="Montserrat" w:hAnsi="Montserrat" w:cs="Aller"/>
-                                <w:b/>
-                                <w:bCs/>
-                                <w:color w:val="0D0D0D"/>
-                                <w:lang w:val="en-GB"/>
-                              </w:rPr>
-                              <w:t>English</w:t>
-                            </w:r>
-                          </w:p>
-                        </w:txbxContent>
-                      </wps:txbx>
-                      <wps:bodyPr wrap="square">
-                        <a:noAutofit/>
-                      </wps:bodyPr>
-                    </wps:wsp>
-                  </a:graphicData>
-                </a:graphic>
-                <wp14:sizeRelH relativeFrom="margin">
-                  <wp14:pctWidth>0</wp14:pctWidth>
-                </wp14:sizeRelH>
-              </wp:anchor>
-            </w:drawing>
-          </mc:Choice>
-          <mc:Fallback>
-            <w:pict>
-              <v:rect w14:anchorId="6B8D6A89" id="_x0000_s1052" style="position:absolute;margin-left:-7.5pt;margin-top:195.5pt;width:67.3pt;height:23.1pt;z-index:251615744;visibility:visible;mso-wrap-style:square;mso-width-percent:0;mso-wrap-distance-left:0;mso-wrap-distance-top:0;mso-wrap-distance-right:0;mso-wrap-distance-bottom:0;mso-position-horizontal:absolute;mso-position-horizontal-relative:text;mso-position-vertical:absolute;mso-position-vertical-relative:text;mso-width-percent:0;mso-width-relative:margin;v-text-anchor:top" o:gfxdata="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" filled="f" stroked="f">
-                <v:textbox>
-                  <w:txbxContent>
-                    <w:p>
-                      <w:pPr>
-                        <w:pStyle w:val="Contenidodelmarco"/>
-                        <w:spacing w:line="295" w:lineRule="auto"/>
-                      </w:pPr>
-                      <w:r>
-                        <w:rPr>
-                          <w:rFonts w:ascii="Montserrat" w:hAnsi="Montserrat" w:cs="Aller"/>
-                          <w:b/>
-                          <w:bCs/>
-                          <w:color w:val="0D0D0D"/>
-                          <w:lang w:val="en-GB"/>
-                        </w:rPr>
-                        <w:t>English</w:t>
-                      </w:r>
-                    </w:p>
-                  </w:txbxContent>
-                </v:textbox>
-              </v:rect>
+              <v:shape w14:anchorId="0F66CA5A" id="AutoShape 504" o:spid="_x0000_s1026" style="position:absolute;margin-left:-27.85pt;margin-top:245.6pt;width:181.55pt;height:.25pt;z-index:251642880;visibility:visible;mso-wrap-style:square;mso-wrap-distance-left:0;mso-wrap-distance-top:0;mso-wrap-distance-right:0;mso-wrap-distance-bottom:0;mso-position-horizontal:absolute;mso-position-horizontal-relative:text;mso-position-vertical:absolute;mso-position-vertical-relative:text;v-text-anchor:top" coordsize="21600,21600" o:gfxdata="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" path="m,l21600,21600e" filled="f" strokecolor="#a5a5a5" strokeweight=".35mm">
+                <v:path arrowok="t"/>
+              </v:shape>
             </w:pict>
           </mc:Fallback>
         </mc:AlternateContent>
@@ -7181,13 +6638,13 @@
           <w:lang w:eastAsia="es-AR"/>
         </w:rPr>
         <w:drawing>
-          <wp:anchor distT="0" distB="0" distL="114300" distR="114300" simplePos="0" relativeHeight="251621888" behindDoc="0" locked="0" layoutInCell="1" allowOverlap="1">
+          <wp:anchor distT="0" distB="0" distL="114300" distR="114300" simplePos="0" relativeHeight="251596800" behindDoc="0" locked="0" layoutInCell="1" allowOverlap="1">
             <wp:simplePos x="0" y="0"/>
             <wp:positionH relativeFrom="column">
-              <wp:posOffset>-255270</wp:posOffset>
+              <wp:posOffset>-190496</wp:posOffset>
             </wp:positionH>
             <wp:positionV relativeFrom="paragraph">
-              <wp:posOffset>1769745</wp:posOffset>
+              <wp:posOffset>3287224</wp:posOffset>
             </wp:positionV>
             <wp:extent cx="247015" cy="247015"/>
             <wp:effectExtent l="0" t="0" r="635" b="635"/>
@@ -7204,7 +6661,7 @@
                     <pic:cNvPicPr/>
                   </pic:nvPicPr>
                   <pic:blipFill>
-                    <a:blip r:embed="rId16" cstate="print">
+                    <a:blip r:embed="rId18" cstate="print">
                       <a:extLst>
                         <a:ext uri="{28A0092B-C50C-407E-A947-70E740481C1C}">
                           <a14:useLocalDpi xmlns:a14="http://schemas.microsoft.com/office/drawing/2010/main" val="0"/>
@@ -7244,13 +6701,470 @@
         <mc:AlternateContent>
           <mc:Choice Requires="wps">
             <w:drawing>
-              <wp:anchor distT="0" distB="0" distL="0" distR="0" simplePos="0" relativeHeight="251630080" behindDoc="0" locked="0" layoutInCell="1" allowOverlap="1" wp14:anchorId="7C8DCE96" wp14:editId="673B3E09">
+              <wp:anchor distT="0" distB="0" distL="0" distR="0" simplePos="0" relativeHeight="251344896" behindDoc="0" locked="0" layoutInCell="1" allowOverlap="1" wp14:anchorId="194094DA">
                 <wp:simplePos x="0" y="0"/>
                 <wp:positionH relativeFrom="column">
-                  <wp:posOffset>118753</wp:posOffset>
+                  <wp:posOffset>-119380</wp:posOffset>
                 </wp:positionH>
                 <wp:positionV relativeFrom="paragraph">
-                  <wp:posOffset>1758307</wp:posOffset>
+                  <wp:posOffset>3937635</wp:posOffset>
+                </wp:positionV>
+                <wp:extent cx="92710" cy="92710"/>
+                <wp:effectExtent l="0" t="0" r="15875" b="15875"/>
+                <wp:wrapNone/>
+                <wp:docPr id="65" name="Oval 456"/>
+                <wp:cNvGraphicFramePr/>
+                <a:graphic xmlns:a="http://schemas.openxmlformats.org/drawingml/2006/main">
+                  <a:graphicData uri="http://schemas.microsoft.com/office/word/2010/wordprocessingShape">
+                    <wps:wsp>
+                      <wps:cNvSpPr/>
+                      <wps:spPr>
+                        <a:xfrm>
+                          <a:off x="0" y="0"/>
+                          <a:ext cx="92710" cy="92710"/>
+                        </a:xfrm>
+                        <a:prstGeom prst="ellipse">
+                          <a:avLst/>
+                        </a:prstGeom>
+                        <a:noFill/>
+                        <a:ln w="9360">
+                          <a:solidFill>
+                            <a:srgbClr val="272727"/>
+                          </a:solidFill>
+                          <a:round/>
+                        </a:ln>
+                      </wps:spPr>
+                      <wps:style>
+                        <a:lnRef idx="0">
+                          <a:scrgbClr r="0" g="0" b="0"/>
+                        </a:lnRef>
+                        <a:fillRef idx="0">
+                          <a:scrgbClr r="0" g="0" b="0"/>
+                        </a:fillRef>
+                        <a:effectRef idx="0">
+                          <a:scrgbClr r="0" g="0" b="0"/>
+                        </a:effectRef>
+                        <a:fontRef idx="minor"/>
+                      </wps:style>
+                      <wps:bodyPr/>
+                    </wps:wsp>
+                  </a:graphicData>
+                </a:graphic>
+                <wp14:sizeRelH relativeFrom="margin">
+                  <wp14:pctWidth>0</wp14:pctWidth>
+                </wp14:sizeRelH>
+                <wp14:sizeRelV relativeFrom="margin">
+                  <wp14:pctHeight>0</wp14:pctHeight>
+                </wp14:sizeRelV>
+              </wp:anchor>
+            </w:drawing>
+          </mc:Choice>
+          <mc:Fallback>
+            <w:pict>
+              <v:oval w14:anchorId="5E6E81E9" id="Oval 456" o:spid="_x0000_s1026" style="position:absolute;margin-left:-9.4pt;margin-top:310.05pt;width:7.3pt;height:7.3pt;z-index:251344896;visibility:visible;mso-wrap-style:square;mso-width-percent:0;mso-height-percent:0;mso-wrap-distance-left:0;mso-wrap-distance-top:0;mso-wrap-distance-right:0;mso-wrap-distance-bottom:0;mso-position-horizontal:absolute;mso-position-horizontal-relative:text;mso-position-vertical:absolute;mso-position-vertical-relative:text;mso-width-percent:0;mso-height-percent:0;mso-width-relative:margin;mso-height-relative:margin;v-text-anchor:top" o:gfxdata="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" filled="f" strokecolor="#272727" strokeweight=".26mm"/>
+            </w:pict>
+          </mc:Fallback>
+        </mc:AlternateContent>
+      </w:r>
+      <w:r>
+        <w:rPr>
+          <w:noProof/>
+          <w:lang w:eastAsia="es-AR"/>
+        </w:rPr>
+        <mc:AlternateContent>
+          <mc:Choice Requires="wps">
+            <w:drawing>
+              <wp:anchor distT="0" distB="0" distL="0" distR="0" simplePos="0" relativeHeight="251724800" behindDoc="0" locked="0" layoutInCell="1" allowOverlap="1" wp14:anchorId="23058893" wp14:editId="265537B6">
+                <wp:simplePos x="0" y="0"/>
+                <wp:positionH relativeFrom="column">
+                  <wp:posOffset>-112395</wp:posOffset>
+                </wp:positionH>
+                <wp:positionV relativeFrom="paragraph">
+                  <wp:posOffset>3762375</wp:posOffset>
+                </wp:positionV>
+                <wp:extent cx="92710" cy="92710"/>
+                <wp:effectExtent l="2540" t="3175" r="7620" b="6985"/>
+                <wp:wrapNone/>
+                <wp:docPr id="31" name="Oval 472"/>
+                <wp:cNvGraphicFramePr/>
+                <a:graphic xmlns:a="http://schemas.openxmlformats.org/drawingml/2006/main">
+                  <a:graphicData uri="http://schemas.microsoft.com/office/word/2010/wordprocessingShape">
+                    <wps:wsp>
+                      <wps:cNvSpPr/>
+                      <wps:spPr>
+                        <a:xfrm>
+                          <a:off x="0" y="0"/>
+                          <a:ext cx="92710" cy="92710"/>
+                        </a:xfrm>
+                        <a:prstGeom prst="ellipse">
+                          <a:avLst/>
+                        </a:prstGeom>
+                        <a:noFill/>
+                        <a:ln w="9360">
+                          <a:solidFill>
+                            <a:srgbClr val="272727"/>
+                          </a:solidFill>
+                          <a:round/>
+                        </a:ln>
+                      </wps:spPr>
+                      <wps:style>
+                        <a:lnRef idx="0">
+                          <a:scrgbClr r="0" g="0" b="0"/>
+                        </a:lnRef>
+                        <a:fillRef idx="0">
+                          <a:scrgbClr r="0" g="0" b="0"/>
+                        </a:fillRef>
+                        <a:effectRef idx="0">
+                          <a:scrgbClr r="0" g="0" b="0"/>
+                        </a:effectRef>
+                        <a:fontRef idx="minor"/>
+                      </wps:style>
+                      <wps:bodyPr/>
+                    </wps:wsp>
+                  </a:graphicData>
+                </a:graphic>
+              </wp:anchor>
+            </w:drawing>
+          </mc:Choice>
+          <mc:Fallback>
+            <w:pict>
+              <v:oval w14:anchorId="45350665" id="Oval 472" o:spid="_x0000_s1026" style="position:absolute;margin-left:-8.85pt;margin-top:296.25pt;width:7.3pt;height:7.3pt;z-index:251724800;visibility:visible;mso-wrap-style:square;mso-wrap-distance-left:0;mso-wrap-distance-top:0;mso-wrap-distance-right:0;mso-wrap-distance-bottom:0;mso-position-horizontal:absolute;mso-position-horizontal-relative:text;mso-position-vertical:absolute;mso-position-vertical-relative:text;v-text-anchor:top" o:gfxdata="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" filled="f" strokecolor="#272727" strokeweight=".26mm"/>
+            </w:pict>
+          </mc:Fallback>
+        </mc:AlternateContent>
+      </w:r>
+      <w:r>
+        <w:rPr>
+          <w:noProof/>
+          <w:lang w:eastAsia="es-AR"/>
+        </w:rPr>
+        <mc:AlternateContent>
+          <mc:Choice Requires="wps">
+            <w:drawing>
+              <wp:anchor distT="0" distB="0" distL="0" distR="0" simplePos="0" relativeHeight="251510784" behindDoc="0" locked="0" layoutInCell="1" allowOverlap="1" wp14:anchorId="6B8D6A89">
+                <wp:simplePos x="0" y="0"/>
+                <wp:positionH relativeFrom="column">
+                  <wp:posOffset>-19891</wp:posOffset>
+                </wp:positionH>
+                <wp:positionV relativeFrom="paragraph">
+                  <wp:posOffset>3859740</wp:posOffset>
+                </wp:positionV>
+                <wp:extent cx="854710" cy="241300"/>
+                <wp:effectExtent l="0" t="0" r="0" b="6350"/>
+                <wp:wrapNone/>
+                <wp:docPr id="112" name="Text Box 79"/>
+                <wp:cNvGraphicFramePr/>
+                <a:graphic xmlns:a="http://schemas.openxmlformats.org/drawingml/2006/main">
+                  <a:graphicData uri="http://schemas.microsoft.com/office/word/2010/wordprocessingShape">
+                    <wps:wsp>
+                      <wps:cNvSpPr/>
+                      <wps:spPr>
+                        <a:xfrm>
+                          <a:off x="0" y="0"/>
+                          <a:ext cx="854710" cy="241300"/>
+                        </a:xfrm>
+                        <a:prstGeom prst="rect">
+                          <a:avLst/>
+                        </a:prstGeom>
+                        <a:noFill/>
+                        <a:ln>
+                          <a:noFill/>
+                        </a:ln>
+                      </wps:spPr>
+                      <wps:style>
+                        <a:lnRef idx="0">
+                          <a:scrgbClr r="0" g="0" b="0"/>
+                        </a:lnRef>
+                        <a:fillRef idx="0">
+                          <a:scrgbClr r="0" g="0" b="0"/>
+                        </a:fillRef>
+                        <a:effectRef idx="0">
+                          <a:scrgbClr r="0" g="0" b="0"/>
+                        </a:effectRef>
+                        <a:fontRef idx="minor"/>
+                      </wps:style>
+                      <wps:txbx>
+                        <w:txbxContent>
+                          <w:p>
+                            <w:pPr>
+                              <w:pStyle w:val="Contenidodelmarco"/>
+                              <w:spacing w:line="295" w:lineRule="auto"/>
+                              <w:rPr>
+                                <w:sz w:val="18"/>
+                                <w:szCs w:val="18"/>
+                              </w:rPr>
+                            </w:pPr>
+                            <w:r>
+                              <w:rPr>
+                                <w:rFonts w:ascii="Montserrat" w:hAnsi="Montserrat" w:cs="Aller"/>
+                                <w:b/>
+                                <w:bCs/>
+                                <w:color w:val="0D0D0D"/>
+                                <w:sz w:val="18"/>
+                                <w:szCs w:val="18"/>
+                                <w:lang w:val="en-GB"/>
+                              </w:rPr>
+                              <w:t>English</w:t>
+                            </w:r>
+                          </w:p>
+                        </w:txbxContent>
+                      </wps:txbx>
+                      <wps:bodyPr wrap="square">
+                        <a:noAutofit/>
+                      </wps:bodyPr>
+                    </wps:wsp>
+                  </a:graphicData>
+                </a:graphic>
+                <wp14:sizeRelH relativeFrom="margin">
+                  <wp14:pctWidth>0</wp14:pctWidth>
+                </wp14:sizeRelH>
+                <wp14:sizeRelV relativeFrom="margin">
+                  <wp14:pctHeight>0</wp14:pctHeight>
+                </wp14:sizeRelV>
+              </wp:anchor>
+            </w:drawing>
+          </mc:Choice>
+          <mc:Fallback>
+            <w:pict>
+              <v:rect w14:anchorId="6B8D6A89" id="_x0000_s1049" style="position:absolute;margin-left:-1.55pt;margin-top:303.9pt;width:67.3pt;height:19pt;z-index:251510784;visibility:visible;mso-wrap-style:square;mso-width-percent:0;mso-height-percent:0;mso-wrap-distance-left:0;mso-wrap-distance-top:0;mso-wrap-distance-right:0;mso-wrap-distance-bottom:0;mso-position-horizontal:absolute;mso-position-horizontal-relative:text;mso-position-vertical:absolute;mso-position-vertical-relative:text;mso-width-percent:0;mso-height-percent:0;mso-width-relative:margin;mso-height-relative:margin;v-text-anchor:top" o:gfxdata="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" filled="f" stroked="f">
+                <v:textbox>
+                  <w:txbxContent>
+                    <w:p>
+                      <w:pPr>
+                        <w:pStyle w:val="Contenidodelmarco"/>
+                        <w:spacing w:line="295" w:lineRule="auto"/>
+                        <w:rPr>
+                          <w:sz w:val="18"/>
+                          <w:szCs w:val="18"/>
+                        </w:rPr>
+                      </w:pPr>
+                      <w:r>
+                        <w:rPr>
+                          <w:rFonts w:ascii="Montserrat" w:hAnsi="Montserrat" w:cs="Aller"/>
+                          <w:b/>
+                          <w:bCs/>
+                          <w:color w:val="0D0D0D"/>
+                          <w:sz w:val="18"/>
+                          <w:szCs w:val="18"/>
+                          <w:lang w:val="en-GB"/>
+                        </w:rPr>
+                        <w:t>English</w:t>
+                      </w:r>
+                    </w:p>
+                  </w:txbxContent>
+                </v:textbox>
+              </v:rect>
+            </w:pict>
+          </mc:Fallback>
+        </mc:AlternateContent>
+      </w:r>
+      <w:r>
+        <w:rPr>
+          <w:noProof/>
+          <w:lang w:eastAsia="es-AR"/>
+        </w:rPr>
+        <mc:AlternateContent>
+          <mc:Choice Requires="wps">
+            <w:drawing>
+              <wp:anchor distT="0" distB="0" distL="0" distR="0" simplePos="0" relativeHeight="251399168" behindDoc="0" locked="0" layoutInCell="1" allowOverlap="1" wp14:anchorId="2B3CFA63">
+                <wp:simplePos x="0" y="0"/>
+                <wp:positionH relativeFrom="column">
+                  <wp:posOffset>-25292</wp:posOffset>
+                </wp:positionH>
+                <wp:positionV relativeFrom="page">
+                  <wp:posOffset>9123680</wp:posOffset>
+                </wp:positionV>
+                <wp:extent cx="855879" cy="293370"/>
+                <wp:effectExtent l="0" t="0" r="0" b="0"/>
+                <wp:wrapNone/>
+                <wp:docPr id="110" name="Text Box 79"/>
+                <wp:cNvGraphicFramePr/>
+                <a:graphic xmlns:a="http://schemas.openxmlformats.org/drawingml/2006/main">
+                  <a:graphicData uri="http://schemas.microsoft.com/office/word/2010/wordprocessingShape">
+                    <wps:wsp>
+                      <wps:cNvSpPr/>
+                      <wps:spPr>
+                        <a:xfrm>
+                          <a:off x="0" y="0"/>
+                          <a:ext cx="855879" cy="293370"/>
+                        </a:xfrm>
+                        <a:prstGeom prst="rect">
+                          <a:avLst/>
+                        </a:prstGeom>
+                        <a:noFill/>
+                        <a:ln>
+                          <a:noFill/>
+                        </a:ln>
+                      </wps:spPr>
+                      <wps:style>
+                        <a:lnRef idx="0">
+                          <a:scrgbClr r="0" g="0" b="0"/>
+                        </a:lnRef>
+                        <a:fillRef idx="0">
+                          <a:scrgbClr r="0" g="0" b="0"/>
+                        </a:fillRef>
+                        <a:effectRef idx="0">
+                          <a:scrgbClr r="0" g="0" b="0"/>
+                        </a:effectRef>
+                        <a:fontRef idx="minor"/>
+                      </wps:style>
+                      <wps:txbx>
+                        <w:txbxContent>
+                          <w:p>
+                            <w:pPr>
+                              <w:pStyle w:val="Contenidodelmarco"/>
+                              <w:spacing w:line="295" w:lineRule="auto"/>
+                              <w:rPr>
+                                <w:sz w:val="18"/>
+                                <w:szCs w:val="18"/>
+                              </w:rPr>
+                            </w:pPr>
+                            <w:proofErr w:type="spellStart"/>
+                            <w:r>
+                              <w:rPr>
+                                <w:rFonts w:ascii="Montserrat" w:hAnsi="Montserrat" w:cs="Aller"/>
+                                <w:b/>
+                                <w:bCs/>
+                                <w:color w:val="0D0D0D"/>
+                                <w:sz w:val="18"/>
+                                <w:szCs w:val="18"/>
+                              </w:rPr>
+                              <w:t>Spanish</w:t>
+                            </w:r>
+                            <w:proofErr w:type="spellEnd"/>
+                          </w:p>
+                        </w:txbxContent>
+                      </wps:txbx>
+                      <wps:bodyPr wrap="square">
+                        <a:noAutofit/>
+                      </wps:bodyPr>
+                    </wps:wsp>
+                  </a:graphicData>
+                </a:graphic>
+                <wp14:sizeRelH relativeFrom="margin">
+                  <wp14:pctWidth>0</wp14:pctWidth>
+                </wp14:sizeRelH>
+              </wp:anchor>
+            </w:drawing>
+          </mc:Choice>
+          <mc:Fallback>
+            <w:pict>
+              <v:rect w14:anchorId="2B3CFA63" id="_x0000_s1050" style="position:absolute;margin-left:-2pt;margin-top:718.4pt;width:67.4pt;height:23.1pt;z-index:251399168;visibility:visible;mso-wrap-style:square;mso-width-percent:0;mso-wrap-distance-left:0;mso-wrap-distance-top:0;mso-wrap-distance-right:0;mso-wrap-distance-bottom:0;mso-position-horizontal:absolute;mso-position-horizontal-relative:text;mso-position-vertical:absolute;mso-position-vertical-relative:page;mso-width-percent:0;mso-width-relative:margin;v-text-anchor:top" o:gfxdata="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" filled="f" stroked="f">
+                <v:textbox>
+                  <w:txbxContent>
+                    <w:p>
+                      <w:pPr>
+                        <w:pStyle w:val="Contenidodelmarco"/>
+                        <w:spacing w:line="295" w:lineRule="auto"/>
+                        <w:rPr>
+                          <w:sz w:val="18"/>
+                          <w:szCs w:val="18"/>
+                        </w:rPr>
+                      </w:pPr>
+                      <w:proofErr w:type="spellStart"/>
+                      <w:r>
+                        <w:rPr>
+                          <w:rFonts w:ascii="Montserrat" w:hAnsi="Montserrat" w:cs="Aller"/>
+                          <w:b/>
+                          <w:bCs/>
+                          <w:color w:val="0D0D0D"/>
+                          <w:sz w:val="18"/>
+                          <w:szCs w:val="18"/>
+                        </w:rPr>
+                        <w:t>Spanish</w:t>
+                      </w:r>
+                      <w:proofErr w:type="spellEnd"/>
+                    </w:p>
+                  </w:txbxContent>
+                </v:textbox>
+                <w10:wrap anchory="page"/>
+              </v:rect>
+            </w:pict>
+          </mc:Fallback>
+        </mc:AlternateContent>
+      </w:r>
+      <w:r>
+        <w:rPr>
+          <w:noProof/>
+          <w:lang w:eastAsia="es-AR"/>
+        </w:rPr>
+        <mc:AlternateContent>
+          <mc:Choice Requires="wps">
+            <w:drawing>
+              <wp:anchor distT="0" distB="0" distL="0" distR="0" simplePos="0" relativeHeight="251894784" behindDoc="0" locked="0" layoutInCell="1" allowOverlap="1" wp14:anchorId="62B6B501">
+                <wp:simplePos x="0" y="0"/>
+                <wp:positionH relativeFrom="column">
+                  <wp:posOffset>-279879</wp:posOffset>
+                </wp:positionH>
+                <wp:positionV relativeFrom="paragraph">
+                  <wp:posOffset>3231449</wp:posOffset>
+                </wp:positionV>
+                <wp:extent cx="394970" cy="394970"/>
+                <wp:effectExtent l="0" t="0" r="15240" b="14605"/>
+                <wp:wrapNone/>
+                <wp:docPr id="103" name="Oval 464"/>
+                <wp:cNvGraphicFramePr/>
+                <a:graphic xmlns:a="http://schemas.openxmlformats.org/drawingml/2006/main">
+                  <a:graphicData uri="http://schemas.microsoft.com/office/word/2010/wordprocessingShape">
+                    <wps:wsp>
+                      <wps:cNvSpPr/>
+                      <wps:spPr>
+                        <a:xfrm>
+                          <a:off x="0" y="0"/>
+                          <a:ext cx="394970" cy="394970"/>
+                        </a:xfrm>
+                        <a:prstGeom prst="ellipse">
+                          <a:avLst/>
+                        </a:prstGeom>
+                        <a:noFill/>
+                        <a:ln w="12600">
+                          <a:solidFill>
+                            <a:srgbClr val="272727"/>
+                          </a:solidFill>
+                          <a:round/>
+                        </a:ln>
+                      </wps:spPr>
+                      <wps:style>
+                        <a:lnRef idx="0">
+                          <a:scrgbClr r="0" g="0" b="0"/>
+                        </a:lnRef>
+                        <a:fillRef idx="0">
+                          <a:scrgbClr r="0" g="0" b="0"/>
+                        </a:fillRef>
+                        <a:effectRef idx="0">
+                          <a:scrgbClr r="0" g="0" b="0"/>
+                        </a:effectRef>
+                        <a:fontRef idx="minor"/>
+                      </wps:style>
+                      <wps:bodyPr/>
+                    </wps:wsp>
+                  </a:graphicData>
+                </a:graphic>
+              </wp:anchor>
+            </w:drawing>
+          </mc:Choice>
+          <mc:Fallback>
+            <w:pict>
+              <v:oval w14:anchorId="0CF89DF7" id="Oval 464" o:spid="_x0000_s1026" style="position:absolute;margin-left:-22.05pt;margin-top:254.45pt;width:31.1pt;height:31.1pt;z-index:251894784;visibility:visible;mso-wrap-style:square;mso-wrap-distance-left:0;mso-wrap-distance-top:0;mso-wrap-distance-right:0;mso-wrap-distance-bottom:0;mso-position-horizontal:absolute;mso-position-horizontal-relative:text;mso-position-vertical:absolute;mso-position-vertical-relative:text;v-text-anchor:top" o:gfxdata="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" filled="f" strokecolor="#272727" strokeweight=".35mm"/>
+            </w:pict>
+          </mc:Fallback>
+        </mc:AlternateContent>
+      </w:r>
+      <w:r>
+        <w:rPr>
+          <w:noProof/>
+          <w:lang w:eastAsia="es-AR"/>
+        </w:rPr>
+        <mc:AlternateContent>
+          <mc:Choice Requires="wps">
+            <w:drawing>
+              <wp:anchor distT="0" distB="0" distL="0" distR="0" simplePos="0" relativeHeight="251677696" behindDoc="0" locked="0" layoutInCell="1" allowOverlap="1" wp14:anchorId="7C8DCE96" wp14:editId="673B3E09">
+                <wp:simplePos x="0" y="0"/>
+                <wp:positionH relativeFrom="column">
+                  <wp:posOffset>147437</wp:posOffset>
+                </wp:positionH>
+                <wp:positionV relativeFrom="paragraph">
+                  <wp:posOffset>3285981</wp:posOffset>
                 </wp:positionV>
                 <wp:extent cx="1270660" cy="287020"/>
                 <wp:effectExtent l="0" t="0" r="0" b="0"/>
@@ -7311,7 +7225,7 @@
           </mc:Choice>
           <mc:Fallback>
             <w:pict>
-              <v:rect w14:anchorId="7C8DCE96" id="_x0000_s1053" style="position:absolute;margin-left:9.35pt;margin-top:138.45pt;width:100.05pt;height:22.6pt;z-index:251630080;visibility:visible;mso-wrap-style:square;mso-width-percent:0;mso-wrap-distance-left:0;mso-wrap-distance-top:0;mso-wrap-distance-right:0;mso-wrap-distance-bottom:0;mso-position-horizontal:absolute;mso-position-horizontal-relative:text;mso-position-vertical:absolute;mso-position-vertical-relative:text;mso-width-percent:0;mso-width-relative:margin;v-text-anchor:top" o:gfxdata="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" filled="f" stroked="f">
+              <v:rect w14:anchorId="7C8DCE96" id="_x0000_s1051" style="position:absolute;margin-left:11.6pt;margin-top:258.75pt;width:100.05pt;height:22.6pt;z-index:251677696;visibility:visible;mso-wrap-style:square;mso-width-percent:0;mso-wrap-distance-left:0;mso-wrap-distance-top:0;mso-wrap-distance-right:0;mso-wrap-distance-bottom:0;mso-position-horizontal:absolute;mso-position-horizontal-relative:text;mso-position-vertical:absolute;mso-position-vertical-relative:text;mso-width-percent:0;mso-width-relative:margin;v-text-anchor:top" o:gfxdata="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" filled="f" stroked="f">
                 <v:textbox>
                   <w:txbxContent>
                     <w:p>
@@ -7347,18 +7261,18 @@
         <mc:AlternateContent>
           <mc:Choice Requires="wps">
             <w:drawing>
-              <wp:anchor distT="0" distB="0" distL="0" distR="0" simplePos="0" relativeHeight="251658752" behindDoc="0" locked="0" layoutInCell="1" allowOverlap="1" wp14:anchorId="23063384" wp14:editId="3FF31443">
+              <wp:anchor distT="0" distB="0" distL="0" distR="0" simplePos="0" relativeHeight="251450368" behindDoc="0" locked="0" layoutInCell="1" allowOverlap="1" wp14:anchorId="3ADC6650">
                 <wp:simplePos x="0" y="0"/>
                 <wp:positionH relativeFrom="column">
-                  <wp:posOffset>-352425</wp:posOffset>
+                  <wp:posOffset>515507</wp:posOffset>
                 </wp:positionH>
-                <wp:positionV relativeFrom="paragraph">
-                  <wp:posOffset>3820160</wp:posOffset>
+                <wp:positionV relativeFrom="page">
+                  <wp:posOffset>9121487</wp:posOffset>
                 </wp:positionV>
-                <wp:extent cx="2299970" cy="1905"/>
-                <wp:effectExtent l="9525" t="15240" r="28575" b="22860"/>
+                <wp:extent cx="747395" cy="213173"/>
+                <wp:effectExtent l="0" t="0" r="0" b="0"/>
                 <wp:wrapNone/>
-                <wp:docPr id="63" name="AutoShape 488"/>
+                <wp:docPr id="128" name="Text Box 79"/>
                 <wp:cNvGraphicFramePr/>
                 <a:graphic xmlns:a="http://schemas.openxmlformats.org/drawingml/2006/main">
                   <a:graphicData uri="http://schemas.microsoft.com/office/word/2010/wordprocessingShape">
@@ -7367,31 +7281,14 @@
                       <wps:spPr>
                         <a:xfrm>
                           <a:off x="0" y="0"/>
-                          <a:ext cx="2299970" cy="1905"/>
+                          <a:ext cx="747395" cy="213173"/>
                         </a:xfrm>
-                        <a:custGeom>
+                        <a:prstGeom prst="rect">
                           <a:avLst/>
-                          <a:gdLst/>
-                          <a:ahLst/>
-                          <a:cxnLst/>
-                          <a:rect l="l" t="t" r="r" b="b"/>
-                          <a:pathLst>
-                            <a:path w="21600" h="21600">
-                              <a:moveTo>
-                                <a:pt x="0" y="0"/>
-                              </a:moveTo>
-                              <a:lnTo>
-                                <a:pt x="21600" y="21600"/>
-                              </a:lnTo>
-                            </a:path>
-                          </a:pathLst>
-                        </a:custGeom>
+                        </a:prstGeom>
                         <a:noFill/>
-                        <a:ln w="12600">
-                          <a:solidFill>
-                            <a:srgbClr val="A5A5A5"/>
-                          </a:solidFill>
-                          <a:round/>
+                        <a:ln>
+                          <a:noFill/>
                         </a:ln>
                       </wps:spPr>
                       <wps:style>
@@ -7406,18 +7303,78 @@
                         </a:effectRef>
                         <a:fontRef idx="minor"/>
                       </wps:style>
-                      <wps:bodyPr/>
+                      <wps:txbx>
+                        <w:txbxContent>
+                          <w:p>
+                            <w:pPr>
+                              <w:pStyle w:val="Contenidodelmarco"/>
+                              <w:spacing w:line="295" w:lineRule="auto"/>
+                              <w:rPr>
+                                <w:rFonts w:asciiTheme="minorHAnsi" w:hAnsiTheme="minorHAnsi" w:cstheme="minorHAnsi"/>
+                                <w:sz w:val="18"/>
+                                <w:szCs w:val="18"/>
+                              </w:rPr>
+                            </w:pPr>
+                            <w:r>
+                              <w:rPr>
+                                <w:rFonts w:asciiTheme="minorHAnsi" w:hAnsiTheme="minorHAnsi" w:cstheme="minorHAnsi"/>
+                                <w:bCs/>
+                                <w:color w:val="262626"/>
+                                <w:sz w:val="18"/>
+                                <w:szCs w:val="18"/>
+                                <w:lang w:val="en-GB"/>
+                              </w:rPr>
+                              <w:t>Native</w:t>
+                            </w:r>
+                          </w:p>
+                        </w:txbxContent>
+                      </wps:txbx>
+                      <wps:bodyPr wrap="square">
+                        <a:noAutofit/>
+                      </wps:bodyPr>
                     </wps:wsp>
                   </a:graphicData>
                 </a:graphic>
+                <wp14:sizeRelH relativeFrom="margin">
+                  <wp14:pctWidth>0</wp14:pctWidth>
+                </wp14:sizeRelH>
+                <wp14:sizeRelV relativeFrom="margin">
+                  <wp14:pctHeight>0</wp14:pctHeight>
+                </wp14:sizeRelV>
               </wp:anchor>
             </w:drawing>
           </mc:Choice>
           <mc:Fallback>
             <w:pict>
-              <v:shape w14:anchorId="1E932E5B" id="AutoShape 488" o:spid="_x0000_s1026" style="position:absolute;margin-left:-27.75pt;margin-top:300.8pt;width:181.1pt;height:.15pt;z-index:251658752;visibility:visible;mso-wrap-style:square;mso-wrap-distance-left:0;mso-wrap-distance-top:0;mso-wrap-distance-right:0;mso-wrap-distance-bottom:0;mso-position-horizontal:absolute;mso-position-horizontal-relative:text;mso-position-vertical:absolute;mso-position-vertical-relative:text;v-text-anchor:top" coordsize="21600,21600" o:gfxdata="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" path="m,l21600,21600e" filled="f" strokecolor="#a5a5a5" strokeweight=".35mm">
-                <v:path arrowok="t"/>
-              </v:shape>
+              <v:rect w14:anchorId="3ADC6650" id="_x0000_s1052" style="position:absolute;margin-left:40.6pt;margin-top:718.25pt;width:58.85pt;height:16.8pt;z-index:251450368;visibility:visible;mso-wrap-style:square;mso-width-percent:0;mso-height-percent:0;mso-wrap-distance-left:0;mso-wrap-distance-top:0;mso-wrap-distance-right:0;mso-wrap-distance-bottom:0;mso-position-horizontal:absolute;mso-position-horizontal-relative:text;mso-position-vertical:absolute;mso-position-vertical-relative:page;mso-width-percent:0;mso-height-percent:0;mso-width-relative:margin;mso-height-relative:margin;v-text-anchor:top" o:gfxdata="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" filled="f" stroked="f">
+                <v:textbox>
+                  <w:txbxContent>
+                    <w:p>
+                      <w:pPr>
+                        <w:pStyle w:val="Contenidodelmarco"/>
+                        <w:spacing w:line="295" w:lineRule="auto"/>
+                        <w:rPr>
+                          <w:rFonts w:asciiTheme="minorHAnsi" w:hAnsiTheme="minorHAnsi" w:cstheme="minorHAnsi"/>
+                          <w:sz w:val="18"/>
+                          <w:szCs w:val="18"/>
+                        </w:rPr>
+                      </w:pPr>
+                      <w:r>
+                        <w:rPr>
+                          <w:rFonts w:asciiTheme="minorHAnsi" w:hAnsiTheme="minorHAnsi" w:cstheme="minorHAnsi"/>
+                          <w:bCs/>
+                          <w:color w:val="262626"/>
+                          <w:sz w:val="18"/>
+                          <w:szCs w:val="18"/>
+                          <w:lang w:val="en-GB"/>
+                        </w:rPr>
+                        <w:t>Native</w:t>
+                      </w:r>
+                    </w:p>
+                  </w:txbxContent>
+                </v:textbox>
+                <w10:wrap anchory="page"/>
+              </v:rect>
             </w:pict>
           </mc:Fallback>
         </mc:AlternateContent>
@@ -7430,7 +7387,1108 @@
         <mc:AlternateContent>
           <mc:Choice Requires="wps">
             <w:drawing>
-              <wp:anchor distT="0" distB="0" distL="0" distR="0" simplePos="0" relativeHeight="251653632" behindDoc="0" locked="0" layoutInCell="1" allowOverlap="1" wp14:anchorId="4F2DEF24" wp14:editId="303C0F4C">
+              <wp:anchor distT="0" distB="0" distL="0" distR="0" simplePos="0" relativeHeight="251559936" behindDoc="0" locked="0" layoutInCell="1" allowOverlap="1" wp14:anchorId="5ECA8B58">
+                <wp:simplePos x="0" y="0"/>
+                <wp:positionH relativeFrom="column">
+                  <wp:posOffset>514981</wp:posOffset>
+                </wp:positionH>
+                <wp:positionV relativeFrom="paragraph">
+                  <wp:posOffset>3857072</wp:posOffset>
+                </wp:positionV>
+                <wp:extent cx="771525" cy="241300"/>
+                <wp:effectExtent l="0" t="0" r="0" b="6350"/>
+                <wp:wrapNone/>
+                <wp:docPr id="133" name="Text Box 79"/>
+                <wp:cNvGraphicFramePr/>
+                <a:graphic xmlns:a="http://schemas.openxmlformats.org/drawingml/2006/main">
+                  <a:graphicData uri="http://schemas.microsoft.com/office/word/2010/wordprocessingShape">
+                    <wps:wsp>
+                      <wps:cNvSpPr/>
+                      <wps:spPr>
+                        <a:xfrm>
+                          <a:off x="0" y="0"/>
+                          <a:ext cx="771525" cy="241300"/>
+                        </a:xfrm>
+                        <a:prstGeom prst="rect">
+                          <a:avLst/>
+                        </a:prstGeom>
+                        <a:noFill/>
+                        <a:ln>
+                          <a:noFill/>
+                        </a:ln>
+                      </wps:spPr>
+                      <wps:style>
+                        <a:lnRef idx="0">
+                          <a:scrgbClr r="0" g="0" b="0"/>
+                        </a:lnRef>
+                        <a:fillRef idx="0">
+                          <a:scrgbClr r="0" g="0" b="0"/>
+                        </a:fillRef>
+                        <a:effectRef idx="0">
+                          <a:scrgbClr r="0" g="0" b="0"/>
+                        </a:effectRef>
+                        <a:fontRef idx="minor"/>
+                      </wps:style>
+                      <wps:txbx>
+                        <w:txbxContent>
+                          <w:p>
+                            <w:pPr>
+                              <w:pStyle w:val="Contenidodelmarco"/>
+                              <w:spacing w:line="295" w:lineRule="auto"/>
+                              <w:rPr>
+                                <w:rFonts w:asciiTheme="minorHAnsi" w:hAnsiTheme="minorHAnsi" w:cstheme="minorHAnsi"/>
+                                <w:sz w:val="18"/>
+                                <w:szCs w:val="18"/>
+                              </w:rPr>
+                            </w:pPr>
+                            <w:r>
+                              <w:rPr>
+                                <w:rFonts w:asciiTheme="minorHAnsi" w:hAnsiTheme="minorHAnsi" w:cstheme="minorHAnsi"/>
+                                <w:bCs/>
+                                <w:color w:val="262626"/>
+                                <w:sz w:val="18"/>
+                                <w:szCs w:val="18"/>
+                                <w:lang w:val="en-GB"/>
+                              </w:rPr>
+                              <w:t>Advanced</w:t>
+                            </w:r>
+                          </w:p>
+                        </w:txbxContent>
+                      </wps:txbx>
+                      <wps:bodyPr wrap="square">
+                        <a:noAutofit/>
+                      </wps:bodyPr>
+                    </wps:wsp>
+                  </a:graphicData>
+                </a:graphic>
+                <wp14:sizeRelH relativeFrom="margin">
+                  <wp14:pctWidth>0</wp14:pctWidth>
+                </wp14:sizeRelH>
+                <wp14:sizeRelV relativeFrom="margin">
+                  <wp14:pctHeight>0</wp14:pctHeight>
+                </wp14:sizeRelV>
+              </wp:anchor>
+            </w:drawing>
+          </mc:Choice>
+          <mc:Fallback>
+            <w:pict>
+              <v:rect w14:anchorId="5ECA8B58" id="_x0000_s1053" style="position:absolute;margin-left:40.55pt;margin-top:303.7pt;width:60.75pt;height:19pt;z-index:251559936;visibility:visible;mso-wrap-style:square;mso-width-percent:0;mso-height-percent:0;mso-wrap-distance-left:0;mso-wrap-distance-top:0;mso-wrap-distance-right:0;mso-wrap-distance-bottom:0;mso-position-horizontal:absolute;mso-position-horizontal-relative:text;mso-position-vertical:absolute;mso-position-vertical-relative:text;mso-width-percent:0;mso-height-percent:0;mso-width-relative:margin;mso-height-relative:margin;v-text-anchor:top" o:gfxdata="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" filled="f" stroked="f">
+                <v:textbox>
+                  <w:txbxContent>
+                    <w:p>
+                      <w:pPr>
+                        <w:pStyle w:val="Contenidodelmarco"/>
+                        <w:spacing w:line="295" w:lineRule="auto"/>
+                        <w:rPr>
+                          <w:rFonts w:asciiTheme="minorHAnsi" w:hAnsiTheme="minorHAnsi" w:cstheme="minorHAnsi"/>
+                          <w:sz w:val="18"/>
+                          <w:szCs w:val="18"/>
+                        </w:rPr>
+                      </w:pPr>
+                      <w:r>
+                        <w:rPr>
+                          <w:rFonts w:asciiTheme="minorHAnsi" w:hAnsiTheme="minorHAnsi" w:cstheme="minorHAnsi"/>
+                          <w:bCs/>
+                          <w:color w:val="262626"/>
+                          <w:sz w:val="18"/>
+                          <w:szCs w:val="18"/>
+                          <w:lang w:val="en-GB"/>
+                        </w:rPr>
+                        <w:t>Advanced</w:t>
+                      </w:r>
+                    </w:p>
+                  </w:txbxContent>
+                </v:textbox>
+              </v:rect>
+            </w:pict>
+          </mc:Fallback>
+        </mc:AlternateContent>
+      </w:r>
+      <w:r>
+        <w:rPr>
+          <w:noProof/>
+          <w:lang w:eastAsia="es-AR"/>
+        </w:rPr>
+        <mc:AlternateContent>
+          <mc:Choice Requires="wps">
+            <w:drawing>
+              <wp:anchor distT="0" distB="0" distL="0" distR="0" simplePos="0" relativeHeight="251979776" behindDoc="0" locked="0" layoutInCell="1" allowOverlap="1" wp14:anchorId="17A526CE" wp14:editId="35CE6123">
+                <wp:simplePos x="0" y="0"/>
+                <wp:positionH relativeFrom="column">
+                  <wp:posOffset>-190043</wp:posOffset>
+                </wp:positionH>
+                <wp:positionV relativeFrom="paragraph">
+                  <wp:posOffset>1503451</wp:posOffset>
+                </wp:positionV>
+                <wp:extent cx="1360627" cy="416966"/>
+                <wp:effectExtent l="0" t="0" r="0" b="2540"/>
+                <wp:wrapNone/>
+                <wp:docPr id="98" name="Marco44"/>
+                <wp:cNvGraphicFramePr/>
+                <a:graphic xmlns:a="http://schemas.openxmlformats.org/drawingml/2006/main">
+                  <a:graphicData uri="http://schemas.microsoft.com/office/word/2010/wordprocessingShape">
+                    <wps:wsp>
+                      <wps:cNvSpPr/>
+                      <wps:spPr>
+                        <a:xfrm>
+                          <a:off x="0" y="0"/>
+                          <a:ext cx="1360627" cy="416966"/>
+                        </a:xfrm>
+                        <a:prstGeom prst="rect">
+                          <a:avLst/>
+                        </a:prstGeom>
+                        <a:noFill/>
+                        <a:ln>
+                          <a:noFill/>
+                        </a:ln>
+                        <a:effectLst/>
+                      </wps:spPr>
+                      <wps:txbx>
+                        <w:txbxContent>
+                          <w:p>
+                            <w:pPr>
+                              <w:pStyle w:val="Contenidodelmarco"/>
+                              <w:spacing w:line="295" w:lineRule="auto"/>
+                              <w:rPr>
+                                <w:rFonts w:ascii="Bahnschrift SemiBold" w:hAnsi="Bahnschrift SemiBold"/>
+                                <w:color w:val="262626" w:themeColor="text1" w:themeTint="D9"/>
+                                <w:sz w:val="16"/>
+                                <w:szCs w:val="16"/>
+                              </w:rPr>
+                            </w:pPr>
+                            <w:r>
+                              <w:rPr>
+                                <w:rFonts w:ascii="Bahnschrift SemiBold" w:hAnsi="Bahnschrift SemiBold"/>
+                                <w:color w:val="262626" w:themeColor="text1" w:themeTint="D9"/>
+                                <w:sz w:val="16"/>
+                                <w:szCs w:val="16"/>
+                              </w:rPr>
+                              <w:t>https://www.linkedin.com/in/harrymartin145</w:t>
+                            </w:r>
+                          </w:p>
+                        </w:txbxContent>
+                      </wps:txbx>
+                      <wps:bodyPr wrap="square">
+                        <a:noAutofit/>
+                      </wps:bodyPr>
+                    </wps:wsp>
+                  </a:graphicData>
+                </a:graphic>
+                <wp14:sizeRelH relativeFrom="margin">
+                  <wp14:pctWidth>0</wp14:pctWidth>
+                </wp14:sizeRelH>
+                <wp14:sizeRelV relativeFrom="margin">
+                  <wp14:pctHeight>0</wp14:pctHeight>
+                </wp14:sizeRelV>
+              </wp:anchor>
+            </w:drawing>
+          </mc:Choice>
+          <mc:Fallback>
+            <w:pict>
+              <v:rect w14:anchorId="17A526CE" id="_x0000_s1054" style="position:absolute;margin-left:-14.95pt;margin-top:118.4pt;width:107.15pt;height:32.85pt;z-index:251979776;visibility:visible;mso-wrap-style:square;mso-width-percent:0;mso-height-percent:0;mso-wrap-distance-left:0;mso-wrap-distance-top:0;mso-wrap-distance-right:0;mso-wrap-distance-bottom:0;mso-position-horizontal:absolute;mso-position-horizontal-relative:text;mso-position-vertical:absolute;mso-position-vertical-relative:text;mso-width-percent:0;mso-height-percent:0;mso-width-relative:margin;mso-height-relative:margin;v-text-anchor:top" o:gfxdata="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" filled="f" stroked="f">
+                <v:textbox>
+                  <w:txbxContent>
+                    <w:p>
+                      <w:pPr>
+                        <w:pStyle w:val="Contenidodelmarco"/>
+                        <w:spacing w:line="295" w:lineRule="auto"/>
+                        <w:rPr>
+                          <w:rFonts w:ascii="Bahnschrift SemiBold" w:hAnsi="Bahnschrift SemiBold"/>
+                          <w:color w:val="262626" w:themeColor="text1" w:themeTint="D9"/>
+                          <w:sz w:val="16"/>
+                          <w:szCs w:val="16"/>
+                        </w:rPr>
+                      </w:pPr>
+                      <w:r>
+                        <w:rPr>
+                          <w:rFonts w:ascii="Bahnschrift SemiBold" w:hAnsi="Bahnschrift SemiBold"/>
+                          <w:color w:val="262626" w:themeColor="text1" w:themeTint="D9"/>
+                          <w:sz w:val="16"/>
+                          <w:szCs w:val="16"/>
+                        </w:rPr>
+                        <w:t>https://www.linkedin.com/in/harrymartin145</w:t>
+                      </w:r>
+                    </w:p>
+                  </w:txbxContent>
+                </v:textbox>
+              </v:rect>
+            </w:pict>
+          </mc:Fallback>
+        </mc:AlternateContent>
+      </w:r>
+      <w:r>
+        <w:rPr>
+          <w:noProof/>
+          <w:lang w:eastAsia="es-AR"/>
+        </w:rPr>
+        <mc:AlternateContent>
+          <mc:Choice Requires="wps">
+            <w:drawing>
+              <wp:anchor distT="0" distB="0" distL="0" distR="0" simplePos="0" relativeHeight="251919360" behindDoc="0" locked="0" layoutInCell="1" allowOverlap="1" wp14:anchorId="0FE5A274" wp14:editId="7795F888">
+                <wp:simplePos x="0" y="0"/>
+                <wp:positionH relativeFrom="column">
+                  <wp:posOffset>-292608</wp:posOffset>
+                </wp:positionH>
+                <wp:positionV relativeFrom="page">
+                  <wp:posOffset>6700723</wp:posOffset>
+                </wp:positionV>
+                <wp:extent cx="760781" cy="241300"/>
+                <wp:effectExtent l="0" t="0" r="0" b="6350"/>
+                <wp:wrapNone/>
+                <wp:docPr id="64" name="Marco45"/>
+                <wp:cNvGraphicFramePr/>
+                <a:graphic xmlns:a="http://schemas.openxmlformats.org/drawingml/2006/main">
+                  <a:graphicData uri="http://schemas.microsoft.com/office/word/2010/wordprocessingShape">
+                    <wps:wsp>
+                      <wps:cNvSpPr/>
+                      <wps:spPr>
+                        <a:xfrm>
+                          <a:off x="0" y="0"/>
+                          <a:ext cx="760781" cy="241300"/>
+                        </a:xfrm>
+                        <a:prstGeom prst="rect">
+                          <a:avLst/>
+                        </a:prstGeom>
+                        <a:noFill/>
+                        <a:ln>
+                          <a:noFill/>
+                        </a:ln>
+                      </wps:spPr>
+                      <wps:style>
+                        <a:lnRef idx="0">
+                          <a:scrgbClr r="0" g="0" b="0"/>
+                        </a:lnRef>
+                        <a:fillRef idx="0">
+                          <a:scrgbClr r="0" g="0" b="0"/>
+                        </a:fillRef>
+                        <a:effectRef idx="0">
+                          <a:scrgbClr r="0" g="0" b="0"/>
+                        </a:effectRef>
+                        <a:fontRef idx="minor"/>
+                      </wps:style>
+                      <wps:txbx>
+                        <w:txbxContent>
+                          <w:p>
+                            <w:pPr>
+                              <w:pStyle w:val="Contenidodelmarco"/>
+                              <w:spacing w:line="295" w:lineRule="auto"/>
+                            </w:pPr>
+                            <w:r>
+                              <w:rPr>
+                                <w:rFonts w:ascii="Bahnschrift SemiLight" w:hAnsi="Bahnschrift SemiLight" w:cs="Aller"/>
+                                <w:bCs/>
+                                <w:color w:val="0D0D0D"/>
+                                <w:sz w:val="18"/>
+                                <w:szCs w:val="18"/>
+                              </w:rPr>
+                              <w:t>LinkedIn</w:t>
+                            </w:r>
+                          </w:p>
+                        </w:txbxContent>
+                      </wps:txbx>
+                      <wps:bodyPr wrap="square">
+                        <a:noAutofit/>
+                      </wps:bodyPr>
+                    </wps:wsp>
+                  </a:graphicData>
+                </a:graphic>
+                <wp14:sizeRelH relativeFrom="margin">
+                  <wp14:pctWidth>0</wp14:pctWidth>
+                </wp14:sizeRelH>
+              </wp:anchor>
+            </w:drawing>
+          </mc:Choice>
+          <mc:Fallback>
+            <w:pict>
+              <v:rect w14:anchorId="0FE5A274" id="_x0000_s1055" style="position:absolute;margin-left:-23.05pt;margin-top:527.6pt;width:59.9pt;height:19pt;z-index:251919360;visibility:visible;mso-wrap-style:square;mso-width-percent:0;mso-wrap-distance-left:0;mso-wrap-distance-top:0;mso-wrap-distance-right:0;mso-wrap-distance-bottom:0;mso-position-horizontal:absolute;mso-position-horizontal-relative:text;mso-position-vertical:absolute;mso-position-vertical-relative:page;mso-width-percent:0;mso-width-relative:margin;v-text-anchor:top" o:gfxdata="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" filled="f" stroked="f">
+                <v:textbox>
+                  <w:txbxContent>
+                    <w:p>
+                      <w:pPr>
+                        <w:pStyle w:val="Contenidodelmarco"/>
+                        <w:spacing w:line="295" w:lineRule="auto"/>
+                      </w:pPr>
+                      <w:r>
+                        <w:rPr>
+                          <w:rFonts w:ascii="Bahnschrift SemiLight" w:hAnsi="Bahnschrift SemiLight" w:cs="Aller"/>
+                          <w:bCs/>
+                          <w:color w:val="0D0D0D"/>
+                          <w:sz w:val="18"/>
+                          <w:szCs w:val="18"/>
+                        </w:rPr>
+                        <w:t>LinkedIn</w:t>
+                      </w:r>
+                    </w:p>
+                  </w:txbxContent>
+                </v:textbox>
+                <w10:wrap anchory="page"/>
+              </v:rect>
+            </w:pict>
+          </mc:Fallback>
+        </mc:AlternateContent>
+      </w:r>
+      <w:r>
+        <w:rPr>
+          <w:noProof/>
+          <w:lang w:eastAsia="es-AR"/>
+        </w:rPr>
+        <mc:AlternateContent>
+          <mc:Choice Requires="wps">
+            <w:drawing>
+              <wp:anchor distT="0" distB="0" distL="0" distR="0" simplePos="0" relativeHeight="251610112" behindDoc="0" locked="0" layoutInCell="1" allowOverlap="1" wp14:anchorId="6120B269">
+                <wp:simplePos x="0" y="0"/>
+                <wp:positionH relativeFrom="column">
+                  <wp:posOffset>-289916</wp:posOffset>
+                </wp:positionH>
+                <wp:positionV relativeFrom="page">
+                  <wp:posOffset>6231890</wp:posOffset>
+                </wp:positionV>
+                <wp:extent cx="857250" cy="240665"/>
+                <wp:effectExtent l="0" t="0" r="0" b="6985"/>
+                <wp:wrapNone/>
+                <wp:docPr id="68" name="Text Box 79"/>
+                <wp:cNvGraphicFramePr/>
+                <a:graphic xmlns:a="http://schemas.openxmlformats.org/drawingml/2006/main">
+                  <a:graphicData uri="http://schemas.microsoft.com/office/word/2010/wordprocessingShape">
+                    <wps:wsp>
+                      <wps:cNvSpPr/>
+                      <wps:spPr>
+                        <a:xfrm>
+                          <a:off x="0" y="0"/>
+                          <a:ext cx="857250" cy="240665"/>
+                        </a:xfrm>
+                        <a:prstGeom prst="rect">
+                          <a:avLst/>
+                        </a:prstGeom>
+                        <a:noFill/>
+                        <a:ln>
+                          <a:noFill/>
+                        </a:ln>
+                      </wps:spPr>
+                      <wps:style>
+                        <a:lnRef idx="0">
+                          <a:scrgbClr r="0" g="0" b="0"/>
+                        </a:lnRef>
+                        <a:fillRef idx="0">
+                          <a:scrgbClr r="0" g="0" b="0"/>
+                        </a:fillRef>
+                        <a:effectRef idx="0">
+                          <a:scrgbClr r="0" g="0" b="0"/>
+                        </a:effectRef>
+                        <a:fontRef idx="minor"/>
+                      </wps:style>
+                      <wps:txbx>
+                        <w:txbxContent>
+                          <w:p>
+                            <w:pPr>
+                              <w:pStyle w:val="Contenidodelmarco"/>
+                              <w:spacing w:line="295" w:lineRule="auto"/>
+                            </w:pPr>
+                            <w:proofErr w:type="spellStart"/>
+                            <w:r>
+                              <w:rPr>
+                                <w:rFonts w:ascii="Bahnschrift SemiLight" w:hAnsi="Bahnschrift SemiLight" w:cs="Aller"/>
+                                <w:bCs/>
+                                <w:color w:val="0D0D0D"/>
+                                <w:sz w:val="18"/>
+                                <w:szCs w:val="18"/>
+                              </w:rPr>
+                              <w:t>Phone</w:t>
+                            </w:r>
+                            <w:proofErr w:type="spellEnd"/>
+                          </w:p>
+                        </w:txbxContent>
+                      </wps:txbx>
+                      <wps:bodyPr wrap="square">
+                        <a:noAutofit/>
+                      </wps:bodyPr>
+                    </wps:wsp>
+                  </a:graphicData>
+                </a:graphic>
+                <wp14:sizeRelH relativeFrom="margin">
+                  <wp14:pctWidth>0</wp14:pctWidth>
+                </wp14:sizeRelH>
+              </wp:anchor>
+            </w:drawing>
+          </mc:Choice>
+          <mc:Fallback>
+            <w:pict>
+              <v:rect w14:anchorId="6120B269" id="_x0000_s1056" style="position:absolute;margin-left:-22.85pt;margin-top:490.7pt;width:67.5pt;height:18.95pt;z-index:251610112;visibility:visible;mso-wrap-style:square;mso-width-percent:0;mso-wrap-distance-left:0;mso-wrap-distance-top:0;mso-wrap-distance-right:0;mso-wrap-distance-bottom:0;mso-position-horizontal:absolute;mso-position-horizontal-relative:text;mso-position-vertical:absolute;mso-position-vertical-relative:page;mso-width-percent:0;mso-width-relative:margin;v-text-anchor:top" o:gfxdata="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" filled="f" stroked="f">
+                <v:textbox>
+                  <w:txbxContent>
+                    <w:p>
+                      <w:pPr>
+                        <w:pStyle w:val="Contenidodelmarco"/>
+                        <w:spacing w:line="295" w:lineRule="auto"/>
+                      </w:pPr>
+                      <w:proofErr w:type="spellStart"/>
+                      <w:r>
+                        <w:rPr>
+                          <w:rFonts w:ascii="Bahnschrift SemiLight" w:hAnsi="Bahnschrift SemiLight" w:cs="Aller"/>
+                          <w:bCs/>
+                          <w:color w:val="0D0D0D"/>
+                          <w:sz w:val="18"/>
+                          <w:szCs w:val="18"/>
+                        </w:rPr>
+                        <w:t>Phone</w:t>
+                      </w:r>
+                      <w:proofErr w:type="spellEnd"/>
+                    </w:p>
+                  </w:txbxContent>
+                </v:textbox>
+                <w10:wrap anchory="page"/>
+              </v:rect>
+            </w:pict>
+          </mc:Fallback>
+        </mc:AlternateContent>
+      </w:r>
+      <w:r>
+        <w:rPr>
+          <w:noProof/>
+          <w:lang w:eastAsia="es-AR"/>
+        </w:rPr>
+        <mc:AlternateContent>
+          <mc:Choice Requires="wps">
+            <w:drawing>
+              <wp:anchor distT="0" distB="0" distL="0" distR="0" simplePos="0" relativeHeight="251774976" behindDoc="0" locked="0" layoutInCell="1" allowOverlap="1" wp14:anchorId="17CBF300" wp14:editId="0635F649">
+                <wp:simplePos x="0" y="0"/>
+                <wp:positionH relativeFrom="column">
+                  <wp:posOffset>2765145</wp:posOffset>
+                </wp:positionH>
+                <wp:positionV relativeFrom="page">
+                  <wp:posOffset>8010144</wp:posOffset>
+                </wp:positionV>
+                <wp:extent cx="3818255" cy="308610"/>
+                <wp:effectExtent l="0" t="0" r="0" b="0"/>
+                <wp:wrapNone/>
+                <wp:docPr id="51" name="Text Box 79"/>
+                <wp:cNvGraphicFramePr/>
+                <a:graphic xmlns:a="http://schemas.openxmlformats.org/drawingml/2006/main">
+                  <a:graphicData uri="http://schemas.microsoft.com/office/word/2010/wordprocessingShape">
+                    <wps:wsp>
+                      <wps:cNvSpPr/>
+                      <wps:spPr>
+                        <a:xfrm>
+                          <a:off x="0" y="0"/>
+                          <a:ext cx="3818255" cy="308610"/>
+                        </a:xfrm>
+                        <a:prstGeom prst="rect">
+                          <a:avLst/>
+                        </a:prstGeom>
+                        <a:noFill/>
+                        <a:ln>
+                          <a:noFill/>
+                        </a:ln>
+                        <a:effectLst/>
+                      </wps:spPr>
+                      <wps:txbx>
+                        <w:txbxContent>
+                          <w:p>
+                            <w:pPr>
+                              <w:pStyle w:val="Contenidodelmarco"/>
+                              <w:spacing w:line="295" w:lineRule="auto"/>
+                              <w:rPr>
+                                <w:rFonts w:ascii="Bahnschrift SemiBold" w:hAnsi="Bahnschrift SemiBold"/>
+                                <w:lang w:val="en-US"/>
+                              </w:rPr>
+                            </w:pPr>
+                            <w:r>
+                              <w:rPr>
+                                <w:rFonts w:ascii="Bahnschrift SemiBold" w:hAnsi="Bahnschrift SemiBold" w:cs="Aller"/>
+                                <w:b/>
+                                <w:bCs/>
+                                <w:color w:val="0D0D0D"/>
+                                <w:sz w:val="20"/>
+                                <w:szCs w:val="20"/>
+                                <w:lang w:val="en-US"/>
+                              </w:rPr>
+                              <w:t>Higher technical degree in programming</w:t>
+                            </w:r>
+                            <w:r>
+                              <w:rPr>
+                                <w:rFonts w:ascii="Bahnschrift SemiBold" w:hAnsi="Bahnschrift SemiBold" w:cs="Aller"/>
+                                <w:b/>
+                                <w:bCs/>
+                                <w:color w:val="0D0D0D"/>
+                                <w:sz w:val="20"/>
+                                <w:szCs w:val="20"/>
+                                <w:lang w:val="en-US"/>
+                              </w:rPr>
+                              <w:t xml:space="preserve"> </w:t>
+                            </w:r>
+                            <w:r>
+                              <w:rPr>
+                                <w:rFonts w:ascii="Bahnschrift SemiBold" w:hAnsi="Bahnschrift SemiBold" w:cs="Aller"/>
+                                <w:b/>
+                                <w:bCs/>
+                                <w:color w:val="0D0D0D"/>
+                                <w:sz w:val="20"/>
+                                <w:szCs w:val="20"/>
+                                <w:lang w:val="en-US"/>
+                              </w:rPr>
+                              <w:t xml:space="preserve">            </w:t>
+                            </w:r>
+                            <w:r>
+                              <w:rPr>
+                                <w:rFonts w:ascii="Bahnschrift SemiBold Condensed" w:hAnsi="Bahnschrift SemiBold Condensed" w:cs="Aller"/>
+                                <w:b/>
+                                <w:bCs/>
+                                <w:color w:val="262626"/>
+                                <w:sz w:val="18"/>
+                                <w:szCs w:val="18"/>
+                                <w:lang w:val="en-US"/>
+                              </w:rPr>
+                              <w:t>(2020</w:t>
+                            </w:r>
+                            <w:r>
+                              <w:rPr>
+                                <w:rFonts w:ascii="Bahnschrift SemiBold Condensed" w:hAnsi="Bahnschrift SemiBold Condensed" w:cs="Aller"/>
+                                <w:b/>
+                                <w:bCs/>
+                                <w:color w:val="262626"/>
+                                <w:sz w:val="18"/>
+                                <w:szCs w:val="18"/>
+                                <w:lang w:val="en-US"/>
+                              </w:rPr>
+                              <w:t>-Present</w:t>
+                            </w:r>
+                            <w:r>
+                              <w:rPr>
+                                <w:rFonts w:ascii="Bahnschrift SemiBold Condensed" w:hAnsi="Bahnschrift SemiBold Condensed" w:cs="Aller"/>
+                                <w:b/>
+                                <w:bCs/>
+                                <w:color w:val="262626"/>
+                                <w:sz w:val="18"/>
+                                <w:szCs w:val="18"/>
+                                <w:lang w:val="en-US"/>
+                              </w:rPr>
+                              <w:t>)</w:t>
+                            </w:r>
+                            <w:r>
+                              <w:rPr>
+                                <w:rFonts w:ascii="Bahnschrift SemiBold" w:hAnsi="Bahnschrift SemiBold" w:cs="Aller"/>
+                                <w:b/>
+                                <w:bCs/>
+                                <w:color w:val="0D0D0D"/>
+                                <w:sz w:val="20"/>
+                                <w:szCs w:val="20"/>
+                                <w:lang w:val="en-US"/>
+                              </w:rPr>
+                              <w:t xml:space="preserve">               </w:t>
+                            </w:r>
+                          </w:p>
+                        </w:txbxContent>
+                      </wps:txbx>
+                      <wps:bodyPr wrap="square">
+                        <a:noAutofit/>
+                      </wps:bodyPr>
+                    </wps:wsp>
+                  </a:graphicData>
+                </a:graphic>
+                <wp14:sizeRelH relativeFrom="margin">
+                  <wp14:pctWidth>0</wp14:pctWidth>
+                </wp14:sizeRelH>
+                <wp14:sizeRelV relativeFrom="margin">
+                  <wp14:pctHeight>0</wp14:pctHeight>
+                </wp14:sizeRelV>
+              </wp:anchor>
+            </w:drawing>
+          </mc:Choice>
+          <mc:Fallback>
+            <w:pict>
+              <v:rect w14:anchorId="17CBF300" id="_x0000_s1057" style="position:absolute;margin-left:217.75pt;margin-top:630.7pt;width:300.65pt;height:24.3pt;z-index:251774976;visibility:visible;mso-wrap-style:square;mso-width-percent:0;mso-height-percent:0;mso-wrap-distance-left:0;mso-wrap-distance-top:0;mso-wrap-distance-right:0;mso-wrap-distance-bottom:0;mso-position-horizontal:absolute;mso-position-horizontal-relative:text;mso-position-vertical:absolute;mso-position-vertical-relative:page;mso-width-percent:0;mso-height-percent:0;mso-width-relative:margin;mso-height-relative:margin;v-text-anchor:top" o:gfxdata="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" filled="f" stroked="f">
+                <v:textbox>
+                  <w:txbxContent>
+                    <w:p>
+                      <w:pPr>
+                        <w:pStyle w:val="Contenidodelmarco"/>
+                        <w:spacing w:line="295" w:lineRule="auto"/>
+                        <w:rPr>
+                          <w:rFonts w:ascii="Bahnschrift SemiBold" w:hAnsi="Bahnschrift SemiBold"/>
+                          <w:lang w:val="en-US"/>
+                        </w:rPr>
+                      </w:pPr>
+                      <w:r>
+                        <w:rPr>
+                          <w:rFonts w:ascii="Bahnschrift SemiBold" w:hAnsi="Bahnschrift SemiBold" w:cs="Aller"/>
+                          <w:b/>
+                          <w:bCs/>
+                          <w:color w:val="0D0D0D"/>
+                          <w:sz w:val="20"/>
+                          <w:szCs w:val="20"/>
+                          <w:lang w:val="en-US"/>
+                        </w:rPr>
+                        <w:t>Higher technical degree in programming</w:t>
+                      </w:r>
+                      <w:r>
+                        <w:rPr>
+                          <w:rFonts w:ascii="Bahnschrift SemiBold" w:hAnsi="Bahnschrift SemiBold" w:cs="Aller"/>
+                          <w:b/>
+                          <w:bCs/>
+                          <w:color w:val="0D0D0D"/>
+                          <w:sz w:val="20"/>
+                          <w:szCs w:val="20"/>
+                          <w:lang w:val="en-US"/>
+                        </w:rPr>
+                        <w:t xml:space="preserve"> </w:t>
+                      </w:r>
+                      <w:r>
+                        <w:rPr>
+                          <w:rFonts w:ascii="Bahnschrift SemiBold" w:hAnsi="Bahnschrift SemiBold" w:cs="Aller"/>
+                          <w:b/>
+                          <w:bCs/>
+                          <w:color w:val="0D0D0D"/>
+                          <w:sz w:val="20"/>
+                          <w:szCs w:val="20"/>
+                          <w:lang w:val="en-US"/>
+                        </w:rPr>
+                        <w:t xml:space="preserve">            </w:t>
+                      </w:r>
+                      <w:r>
+                        <w:rPr>
+                          <w:rFonts w:ascii="Bahnschrift SemiBold Condensed" w:hAnsi="Bahnschrift SemiBold Condensed" w:cs="Aller"/>
+                          <w:b/>
+                          <w:bCs/>
+                          <w:color w:val="262626"/>
+                          <w:sz w:val="18"/>
+                          <w:szCs w:val="18"/>
+                          <w:lang w:val="en-US"/>
+                        </w:rPr>
+                        <w:t>(2020</w:t>
+                      </w:r>
+                      <w:r>
+                        <w:rPr>
+                          <w:rFonts w:ascii="Bahnschrift SemiBold Condensed" w:hAnsi="Bahnschrift SemiBold Condensed" w:cs="Aller"/>
+                          <w:b/>
+                          <w:bCs/>
+                          <w:color w:val="262626"/>
+                          <w:sz w:val="18"/>
+                          <w:szCs w:val="18"/>
+                          <w:lang w:val="en-US"/>
+                        </w:rPr>
+                        <w:t>-Present</w:t>
+                      </w:r>
+                      <w:r>
+                        <w:rPr>
+                          <w:rFonts w:ascii="Bahnschrift SemiBold Condensed" w:hAnsi="Bahnschrift SemiBold Condensed" w:cs="Aller"/>
+                          <w:b/>
+                          <w:bCs/>
+                          <w:color w:val="262626"/>
+                          <w:sz w:val="18"/>
+                          <w:szCs w:val="18"/>
+                          <w:lang w:val="en-US"/>
+                        </w:rPr>
+                        <w:t>)</w:t>
+                      </w:r>
+                      <w:r>
+                        <w:rPr>
+                          <w:rFonts w:ascii="Bahnschrift SemiBold" w:hAnsi="Bahnschrift SemiBold" w:cs="Aller"/>
+                          <w:b/>
+                          <w:bCs/>
+                          <w:color w:val="0D0D0D"/>
+                          <w:sz w:val="20"/>
+                          <w:szCs w:val="20"/>
+                          <w:lang w:val="en-US"/>
+                        </w:rPr>
+                        <w:t xml:space="preserve">               </w:t>
+                      </w:r>
+                    </w:p>
+                  </w:txbxContent>
+                </v:textbox>
+                <w10:wrap anchory="page"/>
+              </v:rect>
+            </w:pict>
+          </mc:Fallback>
+        </mc:AlternateContent>
+      </w:r>
+      <w:r>
+        <w:rPr>
+          <w:noProof/>
+          <w:lang w:eastAsia="es-AR"/>
+        </w:rPr>
+        <mc:AlternateContent>
+          <mc:Choice Requires="wps">
+            <w:drawing>
+              <wp:anchor distT="0" distB="0" distL="0" distR="0" simplePos="0" relativeHeight="251739136" behindDoc="0" locked="0" layoutInCell="1" allowOverlap="1" wp14:anchorId="56527459" wp14:editId="34464C4E">
+                <wp:simplePos x="0" y="0"/>
+                <wp:positionH relativeFrom="column">
+                  <wp:posOffset>2874874</wp:posOffset>
+                </wp:positionH>
+                <wp:positionV relativeFrom="paragraph">
+                  <wp:posOffset>2096516</wp:posOffset>
+                </wp:positionV>
+                <wp:extent cx="1477670" cy="288290"/>
+                <wp:effectExtent l="0" t="0" r="0" b="0"/>
+                <wp:wrapNone/>
+                <wp:docPr id="35" name="Text Box 76"/>
+                <wp:cNvGraphicFramePr/>
+                <a:graphic xmlns:a="http://schemas.openxmlformats.org/drawingml/2006/main">
+                  <a:graphicData uri="http://schemas.microsoft.com/office/word/2010/wordprocessingShape">
+                    <wps:wsp>
+                      <wps:cNvSpPr/>
+                      <wps:spPr>
+                        <a:xfrm>
+                          <a:off x="0" y="0"/>
+                          <a:ext cx="1477670" cy="288290"/>
+                        </a:xfrm>
+                        <a:prstGeom prst="rect">
+                          <a:avLst/>
+                        </a:prstGeom>
+                        <a:noFill/>
+                        <a:ln>
+                          <a:noFill/>
+                        </a:ln>
+                        <a:effectLst/>
+                      </wps:spPr>
+                      <wps:txbx>
+                        <w:txbxContent>
+                          <w:p>
+                            <w:pPr>
+                              <w:pStyle w:val="Contenidodelmarco"/>
+                              <w:spacing w:line="295" w:lineRule="auto"/>
+                              <w:rPr>
+                                <w:rFonts w:ascii="Bahnschrift SemiBold SemiConden" w:hAnsi="Bahnschrift SemiBold SemiConden" w:cs="Aller"/>
+                                <w:b/>
+                                <w:bCs/>
+                                <w:color w:val="0D0D0D"/>
+                                <w:spacing w:val="4"/>
+                                <w:sz w:val="28"/>
+                                <w:szCs w:val="28"/>
+                                <w:lang w:val="en-GB"/>
+                              </w:rPr>
+                            </w:pPr>
+                            <w:r>
+                              <w:rPr>
+                                <w:rFonts w:ascii="Bahnschrift SemiBold SemiConden" w:hAnsi="Bahnschrift SemiBold SemiConden" w:cs="Aller"/>
+                                <w:b/>
+                                <w:bCs/>
+                                <w:color w:val="0D0D0D"/>
+                                <w:spacing w:val="4"/>
+                                <w:sz w:val="28"/>
+                                <w:szCs w:val="28"/>
+                                <w:lang w:val="en-GB"/>
+                              </w:rPr>
+                              <w:t>EDUCATION</w:t>
+                            </w:r>
+                          </w:p>
+                          <w:p>
+                            <w:pPr>
+                              <w:pStyle w:val="Contenidodelmarco"/>
+                              <w:spacing w:line="295" w:lineRule="auto"/>
+                              <w:rPr>
+                                <w:rFonts w:ascii="Bahnschrift SemiBold SemiConden" w:hAnsi="Bahnschrift SemiBold SemiConden"/>
+                                <w:sz w:val="28"/>
+                                <w:szCs w:val="28"/>
+                              </w:rPr>
+                            </w:pPr>
+                          </w:p>
+                        </w:txbxContent>
+                      </wps:txbx>
+                      <wps:bodyPr wrap="square">
+                        <a:noAutofit/>
+                      </wps:bodyPr>
+                    </wps:wsp>
+                  </a:graphicData>
+                </a:graphic>
+                <wp14:sizeRelH relativeFrom="margin">
+                  <wp14:pctWidth>0</wp14:pctWidth>
+                </wp14:sizeRelH>
+              </wp:anchor>
+            </w:drawing>
+          </mc:Choice>
+          <mc:Fallback>
+            <w:pict>
+              <v:rect w14:anchorId="56527459" id="_x0000_s1058" style="position:absolute;margin-left:226.35pt;margin-top:165.1pt;width:116.35pt;height:22.7pt;z-index:251739136;visibility:visible;mso-wrap-style:square;mso-width-percent:0;mso-wrap-distance-left:0;mso-wrap-distance-top:0;mso-wrap-distance-right:0;mso-wrap-distance-bottom:0;mso-position-horizontal:absolute;mso-position-horizontal-relative:text;mso-position-vertical:absolute;mso-position-vertical-relative:text;mso-width-percent:0;mso-width-relative:margin;v-text-anchor:top" o:gfxdata="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" filled="f" stroked="f">
+                <v:textbox>
+                  <w:txbxContent>
+                    <w:p>
+                      <w:pPr>
+                        <w:pStyle w:val="Contenidodelmarco"/>
+                        <w:spacing w:line="295" w:lineRule="auto"/>
+                        <w:rPr>
+                          <w:rFonts w:ascii="Bahnschrift SemiBold SemiConden" w:hAnsi="Bahnschrift SemiBold SemiConden" w:cs="Aller"/>
+                          <w:b/>
+                          <w:bCs/>
+                          <w:color w:val="0D0D0D"/>
+                          <w:spacing w:val="4"/>
+                          <w:sz w:val="28"/>
+                          <w:szCs w:val="28"/>
+                          <w:lang w:val="en-GB"/>
+                        </w:rPr>
+                      </w:pPr>
+                      <w:r>
+                        <w:rPr>
+                          <w:rFonts w:ascii="Bahnschrift SemiBold SemiConden" w:hAnsi="Bahnschrift SemiBold SemiConden" w:cs="Aller"/>
+                          <w:b/>
+                          <w:bCs/>
+                          <w:color w:val="0D0D0D"/>
+                          <w:spacing w:val="4"/>
+                          <w:sz w:val="28"/>
+                          <w:szCs w:val="28"/>
+                          <w:lang w:val="en-GB"/>
+                        </w:rPr>
+                        <w:t>EDUCATION</w:t>
+                      </w:r>
+                    </w:p>
+                    <w:p>
+                      <w:pPr>
+                        <w:pStyle w:val="Contenidodelmarco"/>
+                        <w:spacing w:line="295" w:lineRule="auto"/>
+                        <w:rPr>
+                          <w:rFonts w:ascii="Bahnschrift SemiBold SemiConden" w:hAnsi="Bahnschrift SemiBold SemiConden"/>
+                          <w:sz w:val="28"/>
+                          <w:szCs w:val="28"/>
+                        </w:rPr>
+                      </w:pPr>
+                    </w:p>
+                  </w:txbxContent>
+                </v:textbox>
+              </v:rect>
+            </w:pict>
+          </mc:Fallback>
+        </mc:AlternateContent>
+      </w:r>
+      <w:r>
+        <w:rPr>
+          <w:noProof/>
+          <w:lang w:eastAsia="es-AR"/>
+        </w:rPr>
+        <mc:AlternateContent>
+          <mc:Choice Requires="wps">
+            <w:drawing>
+              <wp:anchor distT="0" distB="0" distL="0" distR="0" simplePos="0" relativeHeight="251761664" behindDoc="0" locked="0" layoutInCell="1" allowOverlap="1" wp14:anchorId="7BA0C066" wp14:editId="6101F181">
+                <wp:simplePos x="0" y="0"/>
+                <wp:positionH relativeFrom="column">
+                  <wp:posOffset>2776640</wp:posOffset>
+                </wp:positionH>
+                <wp:positionV relativeFrom="page">
+                  <wp:posOffset>8324215</wp:posOffset>
+                </wp:positionV>
+                <wp:extent cx="3559175" cy="1327150"/>
+                <wp:effectExtent l="0" t="0" r="0" b="6350"/>
+                <wp:wrapNone/>
+                <wp:docPr id="43" name="Text Box 80"/>
+                <wp:cNvGraphicFramePr/>
+                <a:graphic xmlns:a="http://schemas.openxmlformats.org/drawingml/2006/main">
+                  <a:graphicData uri="http://schemas.microsoft.com/office/word/2010/wordprocessingShape">
+                    <wps:wsp>
+                      <wps:cNvSpPr/>
+                      <wps:spPr>
+                        <a:xfrm>
+                          <a:off x="0" y="0"/>
+                          <a:ext cx="3559175" cy="1327150"/>
+                        </a:xfrm>
+                        <a:prstGeom prst="rect">
+                          <a:avLst/>
+                        </a:prstGeom>
+                        <a:noFill/>
+                        <a:ln>
+                          <a:noFill/>
+                        </a:ln>
+                        <a:effectLst/>
+                      </wps:spPr>
+                      <wps:txbx>
+                        <w:txbxContent>
+                          <w:p>
+                            <w:pPr>
+                              <w:pStyle w:val="Contenidodelmarco"/>
+                              <w:spacing w:line="295" w:lineRule="auto"/>
+                              <w:rPr>
+                                <w:rFonts w:cs="Calibri"/>
+                                <w:bCs/>
+                                <w:color w:val="262626"/>
+                                <w:sz w:val="18"/>
+                                <w:szCs w:val="18"/>
+                                <w:lang w:val="en-US"/>
+                              </w:rPr>
+                            </w:pPr>
+                            <w:r>
+                              <w:rPr>
+                                <w:rFonts w:cs="Calibri"/>
+                                <w:bCs/>
+                                <w:color w:val="262626"/>
+                                <w:sz w:val="18"/>
+                                <w:szCs w:val="18"/>
+                                <w:lang w:val="en-US"/>
+                              </w:rPr>
+                              <w:t>Immediately after finishing high school, I began my career as a Senior Technician in Programming at the UTN, since I understood that it would be the most appropriate career for the jobs I want to apply to, and every day I find it even more interesting, although not easy.</w:t>
+                            </w:r>
+                          </w:p>
+                          <w:p>
+                            <w:pPr>
+                              <w:pStyle w:val="Contenidodelmarco"/>
+                              <w:spacing w:line="295" w:lineRule="auto"/>
+                              <w:rPr>
+                                <w:rFonts w:cs="Calibri"/>
+                                <w:bCs/>
+                                <w:color w:val="262626"/>
+                                <w:sz w:val="18"/>
+                                <w:szCs w:val="18"/>
+                              </w:rPr>
+                            </w:pPr>
+                            <w:proofErr w:type="spellStart"/>
+                            <w:r>
+                              <w:rPr>
+                                <w:rFonts w:cs="Calibri"/>
+                                <w:bCs/>
+                                <w:color w:val="262626"/>
+                                <w:sz w:val="18"/>
+                                <w:szCs w:val="18"/>
+                              </w:rPr>
+                              <w:t>House</w:t>
+                            </w:r>
+                            <w:proofErr w:type="spellEnd"/>
+                            <w:r>
+                              <w:rPr>
+                                <w:rFonts w:cs="Calibri"/>
+                                <w:bCs/>
+                                <w:color w:val="262626"/>
+                                <w:sz w:val="18"/>
+                                <w:szCs w:val="18"/>
+                              </w:rPr>
+                              <w:t xml:space="preserve"> of </w:t>
+                            </w:r>
+                            <w:proofErr w:type="spellStart"/>
+                            <w:r>
+                              <w:rPr>
+                                <w:rFonts w:cs="Calibri"/>
+                                <w:bCs/>
+                                <w:color w:val="262626"/>
+                                <w:sz w:val="18"/>
+                                <w:szCs w:val="18"/>
+                              </w:rPr>
+                              <w:t>Studies</w:t>
+                            </w:r>
+                            <w:proofErr w:type="spellEnd"/>
+                            <w:r>
+                              <w:rPr>
+                                <w:rFonts w:cs="Calibri"/>
+                                <w:bCs/>
+                                <w:color w:val="262626"/>
+                                <w:sz w:val="18"/>
+                                <w:szCs w:val="18"/>
+                              </w:rPr>
+                              <w:t>: Universidad Técnica Nacional.</w:t>
+                            </w:r>
+                          </w:p>
+                        </w:txbxContent>
+                      </wps:txbx>
+                      <wps:bodyPr>
+                        <a:noAutofit/>
+                      </wps:bodyPr>
+                    </wps:wsp>
+                  </a:graphicData>
+                </a:graphic>
+                <wp14:sizeRelV relativeFrom="margin">
+                  <wp14:pctHeight>0</wp14:pctHeight>
+                </wp14:sizeRelV>
+              </wp:anchor>
+            </w:drawing>
+          </mc:Choice>
+          <mc:Fallback>
+            <w:pict>
+              <v:rect w14:anchorId="7BA0C066" id="_x0000_s1059" style="position:absolute;margin-left:218.65pt;margin-top:655.45pt;width:280.25pt;height:104.5pt;z-index:251761664;visibility:visible;mso-wrap-style:square;mso-height-percent:0;mso-wrap-distance-left:0;mso-wrap-distance-top:0;mso-wrap-distance-right:0;mso-wrap-distance-bottom:0;mso-position-horizontal:absolute;mso-position-horizontal-relative:text;mso-position-vertical:absolute;mso-position-vertical-relative:page;mso-height-percent:0;mso-height-relative:margin;v-text-anchor:top" o:gfxdata="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" filled="f" stroked="f">
+                <v:textbox>
+                  <w:txbxContent>
+                    <w:p>
+                      <w:pPr>
+                        <w:pStyle w:val="Contenidodelmarco"/>
+                        <w:spacing w:line="295" w:lineRule="auto"/>
+                        <w:rPr>
+                          <w:rFonts w:cs="Calibri"/>
+                          <w:bCs/>
+                          <w:color w:val="262626"/>
+                          <w:sz w:val="18"/>
+                          <w:szCs w:val="18"/>
+                          <w:lang w:val="en-US"/>
+                        </w:rPr>
+                      </w:pPr>
+                      <w:r>
+                        <w:rPr>
+                          <w:rFonts w:cs="Calibri"/>
+                          <w:bCs/>
+                          <w:color w:val="262626"/>
+                          <w:sz w:val="18"/>
+                          <w:szCs w:val="18"/>
+                          <w:lang w:val="en-US"/>
+                        </w:rPr>
+                        <w:t>Immediately after finishing high school, I began my career as a Senior Technician in Programming at the UTN, since I understood that it would be the most appropriate career for the jobs I want to apply to, and every day I find it even more interesting, although not easy.</w:t>
+                      </w:r>
+                    </w:p>
+                    <w:p>
+                      <w:pPr>
+                        <w:pStyle w:val="Contenidodelmarco"/>
+                        <w:spacing w:line="295" w:lineRule="auto"/>
+                        <w:rPr>
+                          <w:rFonts w:cs="Calibri"/>
+                          <w:bCs/>
+                          <w:color w:val="262626"/>
+                          <w:sz w:val="18"/>
+                          <w:szCs w:val="18"/>
+                        </w:rPr>
+                      </w:pPr>
+                      <w:proofErr w:type="spellStart"/>
+                      <w:r>
+                        <w:rPr>
+                          <w:rFonts w:cs="Calibri"/>
+                          <w:bCs/>
+                          <w:color w:val="262626"/>
+                          <w:sz w:val="18"/>
+                          <w:szCs w:val="18"/>
+                        </w:rPr>
+                        <w:t>House</w:t>
+                      </w:r>
+                      <w:proofErr w:type="spellEnd"/>
+                      <w:r>
+                        <w:rPr>
+                          <w:rFonts w:cs="Calibri"/>
+                          <w:bCs/>
+                          <w:color w:val="262626"/>
+                          <w:sz w:val="18"/>
+                          <w:szCs w:val="18"/>
+                        </w:rPr>
+                        <w:t xml:space="preserve"> of </w:t>
+                      </w:r>
+                      <w:proofErr w:type="spellStart"/>
+                      <w:r>
+                        <w:rPr>
+                          <w:rFonts w:cs="Calibri"/>
+                          <w:bCs/>
+                          <w:color w:val="262626"/>
+                          <w:sz w:val="18"/>
+                          <w:szCs w:val="18"/>
+                        </w:rPr>
+                        <w:t>Studies</w:t>
+                      </w:r>
+                      <w:proofErr w:type="spellEnd"/>
+                      <w:r>
+                        <w:rPr>
+                          <w:rFonts w:cs="Calibri"/>
+                          <w:bCs/>
+                          <w:color w:val="262626"/>
+                          <w:sz w:val="18"/>
+                          <w:szCs w:val="18"/>
+                        </w:rPr>
+                        <w:t>: Universidad Técnica Nacional.</w:t>
+                      </w:r>
+                    </w:p>
+                  </w:txbxContent>
+                </v:textbox>
+                <w10:wrap anchory="page"/>
+              </v:rect>
+            </w:pict>
+          </mc:Fallback>
+        </mc:AlternateContent>
+      </w:r>
+      <w:r>
+        <w:rPr>
+          <w:noProof/>
+          <w:lang w:eastAsia="es-AR"/>
+        </w:rPr>
+        <mc:AlternateContent>
+          <mc:Choice Requires="wps">
+            <w:drawing>
+              <wp:anchor distT="0" distB="0" distL="0" distR="0" simplePos="0" relativeHeight="251789312" behindDoc="0" locked="0" layoutInCell="1" allowOverlap="1" wp14:anchorId="4F2DEF24" wp14:editId="303C0F4C">
                 <wp:simplePos x="0" y="0"/>
                 <wp:positionH relativeFrom="column">
                   <wp:posOffset>2580640</wp:posOffset>
@@ -7490,7 +8548,7 @@
           </mc:Choice>
           <mc:Fallback>
             <w:pict>
-              <v:oval w14:anchorId="2EA0E108" id="Oval 456" o:spid="_x0000_s1026" style="position:absolute;margin-left:203.2pt;margin-top:209.55pt;width:7.3pt;height:7.3pt;z-index:251653632;visibility:visible;mso-wrap-style:square;mso-width-percent:0;mso-height-percent:0;mso-wrap-distance-left:0;mso-wrap-distance-top:0;mso-wrap-distance-right:0;mso-wrap-distance-bottom:0;mso-position-horizontal:absolute;mso-position-horizontal-relative:text;mso-position-vertical:absolute;mso-position-vertical-relative:text;mso-width-percent:0;mso-height-percent:0;mso-width-relative:margin;mso-height-relative:margin;v-text-anchor:top" o:gfxdata="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" filled="f" strokecolor="#272727" strokeweight=".26mm"/>
+              <v:oval w14:anchorId="2FE085A8" id="Oval 456" o:spid="_x0000_s1026" style="position:absolute;margin-left:203.2pt;margin-top:209.55pt;width:7.3pt;height:7.3pt;z-index:251789312;visibility:visible;mso-wrap-style:square;mso-width-percent:0;mso-height-percent:0;mso-wrap-distance-left:0;mso-wrap-distance-top:0;mso-wrap-distance-right:0;mso-wrap-distance-bottom:0;mso-position-horizontal:absolute;mso-position-horizontal-relative:text;mso-position-vertical:absolute;mso-position-vertical-relative:text;mso-width-percent:0;mso-height-percent:0;mso-width-relative:margin;mso-height-relative:margin;v-text-anchor:top" o:gfxdata="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" filled="f" strokecolor="#272727" strokeweight=".26mm"/>
             </w:pict>
           </mc:Fallback>
         </mc:AlternateContent>
@@ -7503,7 +8561,7 @@
         <mc:AlternateContent>
           <mc:Choice Requires="wps">
             <w:drawing>
-              <wp:anchor distT="0" distB="0" distL="0" distR="0" simplePos="0" relativeHeight="251601408" behindDoc="0" locked="0" layoutInCell="1" allowOverlap="1" wp14:anchorId="14D834E7">
+              <wp:anchor distT="0" distB="0" distL="0" distR="0" simplePos="0" relativeHeight="251289600" behindDoc="0" locked="0" layoutInCell="1" allowOverlap="1" wp14:anchorId="14D834E7">
                 <wp:simplePos x="0" y="0"/>
                 <wp:positionH relativeFrom="column">
                   <wp:posOffset>2584450</wp:posOffset>
@@ -7571,7 +8629,7 @@
           </mc:Choice>
           <mc:Fallback>
             <w:pict>
-              <v:shape w14:anchorId="68CE0E82" id="AutoShape 449" o:spid="_x0000_s1026" style="position:absolute;margin-left:203.5pt;margin-top:140.1pt;width:315.05pt;height:.15pt;z-index:251601408;visibility:visible;mso-wrap-style:square;mso-wrap-distance-left:0;mso-wrap-distance-top:0;mso-wrap-distance-right:0;mso-wrap-distance-bottom:0;mso-position-horizontal:absolute;mso-position-horizontal-relative:text;mso-position-vertical:absolute;mso-position-vertical-relative:text;v-text-anchor:top" coordsize="21600,21600" o:gfxdata="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" path="m,l21600,21600e" filled="f" strokecolor="#a5a5a5" strokeweight=".35mm">
+              <v:shape w14:anchorId="6CF7706E" id="AutoShape 449" o:spid="_x0000_s1026" style="position:absolute;margin-left:203.5pt;margin-top:140.1pt;width:315.05pt;height:.15pt;z-index:251289600;visibility:visible;mso-wrap-style:square;mso-wrap-distance-left:0;mso-wrap-distance-top:0;mso-wrap-distance-right:0;mso-wrap-distance-bottom:0;mso-position-horizontal:absolute;mso-position-horizontal-relative:text;mso-position-vertical:absolute;mso-position-vertical-relative:text;v-text-anchor:top" coordsize="21600,21600" o:gfxdata="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" path="m,l21600,21600e" filled="f" strokecolor="#a5a5a5" strokeweight=".35mm">
                 <v:path arrowok="t"/>
               </v:shape>
             </w:pict>
@@ -7584,7 +8642,7 @@
           <w:lang w:eastAsia="es-AR"/>
         </w:rPr>
         <w:drawing>
-          <wp:anchor distT="0" distB="0" distL="0" distR="0" simplePos="0" relativeHeight="251604480" behindDoc="0" locked="0" layoutInCell="1" allowOverlap="1">
+          <wp:anchor distT="0" distB="0" distL="0" distR="0" simplePos="0" relativeHeight="251353088" behindDoc="0" locked="0" layoutInCell="1" allowOverlap="1">
             <wp:simplePos x="0" y="0"/>
             <wp:positionH relativeFrom="column">
               <wp:posOffset>2501265</wp:posOffset>
@@ -7609,7 +8667,7 @@
                     </pic:cNvPicPr>
                   </pic:nvPicPr>
                   <pic:blipFill>
-                    <a:blip r:embed="rId17"/>
+                    <a:blip r:embed="rId19"/>
                     <a:stretch>
                       <a:fillRect/>
                     </a:stretch>
@@ -7637,7 +8695,7 @@
         <mc:AlternateContent>
           <mc:Choice Requires="wps">
             <w:drawing>
-              <wp:anchor distT="0" distB="0" distL="0" distR="0" simplePos="0" relativeHeight="251602432" behindDoc="0" locked="0" layoutInCell="1" allowOverlap="1" wp14:anchorId="58645013">
+              <wp:anchor distT="0" distB="0" distL="0" distR="0" simplePos="0" relativeHeight="251297792" behindDoc="0" locked="0" layoutInCell="1" allowOverlap="1" wp14:anchorId="58645013">
                 <wp:simplePos x="0" y="0"/>
                 <wp:positionH relativeFrom="column">
                   <wp:posOffset>2390140</wp:posOffset>
@@ -7691,7 +8749,7 @@
           </mc:Choice>
           <mc:Fallback>
             <w:pict>
-              <v:oval w14:anchorId="50ABDAB6" id="Oval 451" o:spid="_x0000_s1026" style="position:absolute;margin-left:188.2pt;margin-top:161.1pt;width:31.1pt;height:31.1pt;z-index:251602432;visibility:visible;mso-wrap-style:square;mso-wrap-distance-left:0;mso-wrap-distance-top:0;mso-wrap-distance-right:0;mso-wrap-distance-bottom:0;mso-position-horizontal:absolute;mso-position-horizontal-relative:text;mso-position-vertical:absolute;mso-position-vertical-relative:text;v-text-anchor:top" o:gfxdata="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" filled="f" strokecolor="#272727" strokeweight=".35mm"/>
+              <v:oval w14:anchorId="5467BE05" id="Oval 451" o:spid="_x0000_s1026" style="position:absolute;margin-left:188.2pt;margin-top:161.1pt;width:31.1pt;height:31.1pt;z-index:251297792;visibility:visible;mso-wrap-style:square;mso-wrap-distance-left:0;mso-wrap-distance-top:0;mso-wrap-distance-right:0;mso-wrap-distance-bottom:0;mso-position-horizontal:absolute;mso-position-horizontal-relative:text;mso-position-vertical:absolute;mso-position-vertical-relative:text;v-text-anchor:top" o:gfxdata="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" filled="f" strokecolor="#272727" strokeweight=".35mm"/>
             </w:pict>
           </mc:Fallback>
         </mc:AlternateContent>
@@ -7704,409 +8762,7 @@
         <mc:AlternateContent>
           <mc:Choice Requires="wps">
             <w:drawing>
-              <wp:anchor distT="0" distB="0" distL="0" distR="0" simplePos="0" relativeHeight="251618816" behindDoc="0" locked="0" layoutInCell="1" allowOverlap="1" wp14:anchorId="5ECA8B58">
-                <wp:simplePos x="0" y="0"/>
-                <wp:positionH relativeFrom="column">
-                  <wp:posOffset>760095</wp:posOffset>
-                </wp:positionH>
-                <wp:positionV relativeFrom="paragraph">
-                  <wp:posOffset>2477770</wp:posOffset>
-                </wp:positionV>
-                <wp:extent cx="771525" cy="293370"/>
-                <wp:effectExtent l="0" t="0" r="0" b="0"/>
-                <wp:wrapNone/>
-                <wp:docPr id="133" name="Text Box 79"/>
-                <wp:cNvGraphicFramePr/>
-                <a:graphic xmlns:a="http://schemas.openxmlformats.org/drawingml/2006/main">
-                  <a:graphicData uri="http://schemas.microsoft.com/office/word/2010/wordprocessingShape">
-                    <wps:wsp>
-                      <wps:cNvSpPr/>
-                      <wps:spPr>
-                        <a:xfrm>
-                          <a:off x="0" y="0"/>
-                          <a:ext cx="771525" cy="293370"/>
-                        </a:xfrm>
-                        <a:prstGeom prst="rect">
-                          <a:avLst/>
-                        </a:prstGeom>
-                        <a:noFill/>
-                        <a:ln>
-                          <a:noFill/>
-                        </a:ln>
-                      </wps:spPr>
-                      <wps:style>
-                        <a:lnRef idx="0">
-                          <a:scrgbClr r="0" g="0" b="0"/>
-                        </a:lnRef>
-                        <a:fillRef idx="0">
-                          <a:scrgbClr r="0" g="0" b="0"/>
-                        </a:fillRef>
-                        <a:effectRef idx="0">
-                          <a:scrgbClr r="0" g="0" b="0"/>
-                        </a:effectRef>
-                        <a:fontRef idx="minor"/>
-                      </wps:style>
-                      <wps:txbx>
-                        <w:txbxContent>
-                          <w:p>
-                            <w:pPr>
-                              <w:pStyle w:val="Contenidodelmarco"/>
-                              <w:spacing w:line="295" w:lineRule="auto"/>
-                            </w:pPr>
-                            <w:r>
-                              <w:rPr>
-                                <w:rFonts w:ascii="Montserrat" w:hAnsi="Montserrat" w:cs="Aller"/>
-                                <w:bCs/>
-                                <w:color w:val="262626"/>
-                                <w:sz w:val="20"/>
-                                <w:szCs w:val="20"/>
-                                <w:lang w:val="en-GB"/>
-                              </w:rPr>
-                              <w:t>Advanced</w:t>
-                            </w:r>
-                          </w:p>
-                        </w:txbxContent>
-                      </wps:txbx>
-                      <wps:bodyPr wrap="square">
-                        <a:noAutofit/>
-                      </wps:bodyPr>
-                    </wps:wsp>
-                  </a:graphicData>
-                </a:graphic>
-                <wp14:sizeRelH relativeFrom="margin">
-                  <wp14:pctWidth>0</wp14:pctWidth>
-                </wp14:sizeRelH>
-              </wp:anchor>
-            </w:drawing>
-          </mc:Choice>
-          <mc:Fallback>
-            <w:pict>
-              <v:rect w14:anchorId="5ECA8B58" id="_x0000_s1054" style="position:absolute;margin-left:59.85pt;margin-top:195.1pt;width:60.75pt;height:23.1pt;z-index:251618816;visibility:visible;mso-wrap-style:square;mso-width-percent:0;mso-wrap-distance-left:0;mso-wrap-distance-top:0;mso-wrap-distance-right:0;mso-wrap-distance-bottom:0;mso-position-horizontal:absolute;mso-position-horizontal-relative:text;mso-position-vertical:absolute;mso-position-vertical-relative:text;mso-width-percent:0;mso-width-relative:margin;v-text-anchor:top" o:gfxdata="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" filled="f" stroked="f">
-                <v:textbox>
-                  <w:txbxContent>
-                    <w:p>
-                      <w:pPr>
-                        <w:pStyle w:val="Contenidodelmarco"/>
-                        <w:spacing w:line="295" w:lineRule="auto"/>
-                      </w:pPr>
-                      <w:r>
-                        <w:rPr>
-                          <w:rFonts w:ascii="Montserrat" w:hAnsi="Montserrat" w:cs="Aller"/>
-                          <w:bCs/>
-                          <w:color w:val="262626"/>
-                          <w:sz w:val="20"/>
-                          <w:szCs w:val="20"/>
-                          <w:lang w:val="en-GB"/>
-                        </w:rPr>
-                        <w:t>Advanced</w:t>
-                      </w:r>
-                    </w:p>
-                  </w:txbxContent>
-                </v:textbox>
-              </v:rect>
-            </w:pict>
-          </mc:Fallback>
-        </mc:AlternateContent>
-      </w:r>
-      <w:r>
-        <w:rPr>
-          <w:noProof/>
-          <w:lang w:eastAsia="es-AR"/>
-        </w:rPr>
-        <mc:AlternateContent>
-          <mc:Choice Requires="wps">
-            <w:drawing>
-              <wp:anchor distT="0" distB="0" distL="0" distR="0" simplePos="0" relativeHeight="251603456" behindDoc="0" locked="0" layoutInCell="1" allowOverlap="1" wp14:anchorId="194094DA">
-                <wp:simplePos x="0" y="0"/>
-                <wp:positionH relativeFrom="column">
-                  <wp:posOffset>-192405</wp:posOffset>
-                </wp:positionH>
-                <wp:positionV relativeFrom="paragraph">
-                  <wp:posOffset>2547620</wp:posOffset>
-                </wp:positionV>
-                <wp:extent cx="92710" cy="92710"/>
-                <wp:effectExtent l="0" t="0" r="15875" b="15875"/>
-                <wp:wrapNone/>
-                <wp:docPr id="65" name="Oval 456"/>
-                <wp:cNvGraphicFramePr/>
-                <a:graphic xmlns:a="http://schemas.openxmlformats.org/drawingml/2006/main">
-                  <a:graphicData uri="http://schemas.microsoft.com/office/word/2010/wordprocessingShape">
-                    <wps:wsp>
-                      <wps:cNvSpPr/>
-                      <wps:spPr>
-                        <a:xfrm>
-                          <a:off x="0" y="0"/>
-                          <a:ext cx="92710" cy="92710"/>
-                        </a:xfrm>
-                        <a:prstGeom prst="ellipse">
-                          <a:avLst/>
-                        </a:prstGeom>
-                        <a:noFill/>
-                        <a:ln w="9360">
-                          <a:solidFill>
-                            <a:srgbClr val="272727"/>
-                          </a:solidFill>
-                          <a:round/>
-                        </a:ln>
-                      </wps:spPr>
-                      <wps:style>
-                        <a:lnRef idx="0">
-                          <a:scrgbClr r="0" g="0" b="0"/>
-                        </a:lnRef>
-                        <a:fillRef idx="0">
-                          <a:scrgbClr r="0" g="0" b="0"/>
-                        </a:fillRef>
-                        <a:effectRef idx="0">
-                          <a:scrgbClr r="0" g="0" b="0"/>
-                        </a:effectRef>
-                        <a:fontRef idx="minor"/>
-                      </wps:style>
-                      <wps:bodyPr/>
-                    </wps:wsp>
-                  </a:graphicData>
-                </a:graphic>
-                <wp14:sizeRelH relativeFrom="margin">
-                  <wp14:pctWidth>0</wp14:pctWidth>
-                </wp14:sizeRelH>
-                <wp14:sizeRelV relativeFrom="margin">
-                  <wp14:pctHeight>0</wp14:pctHeight>
-                </wp14:sizeRelV>
-              </wp:anchor>
-            </w:drawing>
-          </mc:Choice>
-          <mc:Fallback>
-            <w:pict>
-              <v:oval w14:anchorId="00A03613" id="Oval 456" o:spid="_x0000_s1026" style="position:absolute;margin-left:-15.15pt;margin-top:200.6pt;width:7.3pt;height:7.3pt;z-index:251603456;visibility:visible;mso-wrap-style:square;mso-width-percent:0;mso-height-percent:0;mso-wrap-distance-left:0;mso-wrap-distance-top:0;mso-wrap-distance-right:0;mso-wrap-distance-bottom:0;mso-position-horizontal:absolute;mso-position-horizontal-relative:text;mso-position-vertical:absolute;mso-position-vertical-relative:text;mso-width-percent:0;mso-height-percent:0;mso-width-relative:margin;mso-height-relative:margin;v-text-anchor:top" o:gfxdata="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" filled="f" strokecolor="#272727" strokeweight=".26mm"/>
-            </w:pict>
-          </mc:Fallback>
-        </mc:AlternateContent>
-      </w:r>
-      <w:r>
-        <w:rPr>
-          <w:noProof/>
-          <w:lang w:eastAsia="es-AR"/>
-        </w:rPr>
-        <mc:AlternateContent>
-          <mc:Choice Requires="wps">
-            <w:drawing>
-              <wp:anchor distT="0" distB="0" distL="0" distR="0" simplePos="0" relativeHeight="251632128" behindDoc="0" locked="0" layoutInCell="1" allowOverlap="1" wp14:anchorId="23058893" wp14:editId="265537B6">
-                <wp:simplePos x="0" y="0"/>
-                <wp:positionH relativeFrom="column">
-                  <wp:posOffset>-190500</wp:posOffset>
-                </wp:positionH>
-                <wp:positionV relativeFrom="paragraph">
-                  <wp:posOffset>2336165</wp:posOffset>
-                </wp:positionV>
-                <wp:extent cx="92710" cy="92710"/>
-                <wp:effectExtent l="2540" t="3175" r="7620" b="6985"/>
-                <wp:wrapNone/>
-                <wp:docPr id="31" name="Oval 472"/>
-                <wp:cNvGraphicFramePr/>
-                <a:graphic xmlns:a="http://schemas.openxmlformats.org/drawingml/2006/main">
-                  <a:graphicData uri="http://schemas.microsoft.com/office/word/2010/wordprocessingShape">
-                    <wps:wsp>
-                      <wps:cNvSpPr/>
-                      <wps:spPr>
-                        <a:xfrm>
-                          <a:off x="0" y="0"/>
-                          <a:ext cx="92710" cy="92710"/>
-                        </a:xfrm>
-                        <a:prstGeom prst="ellipse">
-                          <a:avLst/>
-                        </a:prstGeom>
-                        <a:noFill/>
-                        <a:ln w="9360">
-                          <a:solidFill>
-                            <a:srgbClr val="272727"/>
-                          </a:solidFill>
-                          <a:round/>
-                        </a:ln>
-                      </wps:spPr>
-                      <wps:style>
-                        <a:lnRef idx="0">
-                          <a:scrgbClr r="0" g="0" b="0"/>
-                        </a:lnRef>
-                        <a:fillRef idx="0">
-                          <a:scrgbClr r="0" g="0" b="0"/>
-                        </a:fillRef>
-                        <a:effectRef idx="0">
-                          <a:scrgbClr r="0" g="0" b="0"/>
-                        </a:effectRef>
-                        <a:fontRef idx="minor"/>
-                      </wps:style>
-                      <wps:bodyPr/>
-                    </wps:wsp>
-                  </a:graphicData>
-                </a:graphic>
-              </wp:anchor>
-            </w:drawing>
-          </mc:Choice>
-          <mc:Fallback>
-            <w:pict>
-              <v:oval w14:anchorId="6677ADBA" id="Oval 472" o:spid="_x0000_s1026" style="position:absolute;margin-left:-15pt;margin-top:183.95pt;width:7.3pt;height:7.3pt;z-index:251632128;visibility:visible;mso-wrap-style:square;mso-wrap-distance-left:0;mso-wrap-distance-top:0;mso-wrap-distance-right:0;mso-wrap-distance-bottom:0;mso-position-horizontal:absolute;mso-position-horizontal-relative:text;mso-position-vertical:absolute;mso-position-vertical-relative:text;v-text-anchor:top" o:gfxdata="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" filled="f" strokecolor="#272727" strokeweight=".26mm"/>
-            </w:pict>
-          </mc:Fallback>
-        </mc:AlternateContent>
-      </w:r>
-      <w:r>
-        <w:rPr>
-          <w:noProof/>
-          <w:lang w:eastAsia="es-AR"/>
-        </w:rPr>
-        <mc:AlternateContent>
-          <mc:Choice Requires="wps">
-            <w:drawing>
-              <wp:anchor distT="0" distB="0" distL="0" distR="0" simplePos="0" relativeHeight="251693568" behindDoc="0" locked="0" layoutInCell="1" allowOverlap="1" wp14:anchorId="62B6B501">
-                <wp:simplePos x="0" y="0"/>
-                <wp:positionH relativeFrom="column">
-                  <wp:posOffset>-316865</wp:posOffset>
-                </wp:positionH>
-                <wp:positionV relativeFrom="paragraph">
-                  <wp:posOffset>1704975</wp:posOffset>
-                </wp:positionV>
-                <wp:extent cx="394970" cy="394970"/>
-                <wp:effectExtent l="0" t="0" r="15240" b="14605"/>
-                <wp:wrapNone/>
-                <wp:docPr id="103" name="Oval 464"/>
-                <wp:cNvGraphicFramePr/>
-                <a:graphic xmlns:a="http://schemas.openxmlformats.org/drawingml/2006/main">
-                  <a:graphicData uri="http://schemas.microsoft.com/office/word/2010/wordprocessingShape">
-                    <wps:wsp>
-                      <wps:cNvSpPr/>
-                      <wps:spPr>
-                        <a:xfrm>
-                          <a:off x="0" y="0"/>
-                          <a:ext cx="394970" cy="394970"/>
-                        </a:xfrm>
-                        <a:prstGeom prst="ellipse">
-                          <a:avLst/>
-                        </a:prstGeom>
-                        <a:noFill/>
-                        <a:ln w="12600">
-                          <a:solidFill>
-                            <a:srgbClr val="272727"/>
-                          </a:solidFill>
-                          <a:round/>
-                        </a:ln>
-                      </wps:spPr>
-                      <wps:style>
-                        <a:lnRef idx="0">
-                          <a:scrgbClr r="0" g="0" b="0"/>
-                        </a:lnRef>
-                        <a:fillRef idx="0">
-                          <a:scrgbClr r="0" g="0" b="0"/>
-                        </a:fillRef>
-                        <a:effectRef idx="0">
-                          <a:scrgbClr r="0" g="0" b="0"/>
-                        </a:effectRef>
-                        <a:fontRef idx="minor"/>
-                      </wps:style>
-                      <wps:bodyPr/>
-                    </wps:wsp>
-                  </a:graphicData>
-                </a:graphic>
-              </wp:anchor>
-            </w:drawing>
-          </mc:Choice>
-          <mc:Fallback>
-            <w:pict>
-              <v:oval w14:anchorId="79335E9C" id="Oval 464" o:spid="_x0000_s1026" style="position:absolute;margin-left:-24.95pt;margin-top:134.25pt;width:31.1pt;height:31.1pt;z-index:251693568;visibility:visible;mso-wrap-style:square;mso-wrap-distance-left:0;mso-wrap-distance-top:0;mso-wrap-distance-right:0;mso-wrap-distance-bottom:0;mso-position-horizontal:absolute;mso-position-horizontal-relative:text;mso-position-vertical:absolute;mso-position-vertical-relative:text;v-text-anchor:top" o:gfxdata="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" filled="f" strokecolor="#272727" strokeweight=".35mm"/>
-            </w:pict>
-          </mc:Fallback>
-        </mc:AlternateContent>
-      </w:r>
-      <w:r>
-        <w:rPr>
-          <w:noProof/>
-          <w:lang w:eastAsia="es-AR"/>
-        </w:rPr>
-        <mc:AlternateContent>
-          <mc:Choice Requires="wps">
-            <w:drawing>
-              <wp:anchor distT="0" distB="0" distL="0" distR="0" simplePos="0" relativeHeight="251625984" behindDoc="0" locked="0" layoutInCell="1" allowOverlap="1">
-                <wp:simplePos x="0" y="0"/>
-                <wp:positionH relativeFrom="column">
-                  <wp:posOffset>-362585</wp:posOffset>
-                </wp:positionH>
-                <wp:positionV relativeFrom="paragraph">
-                  <wp:posOffset>1430655</wp:posOffset>
-                </wp:positionV>
-                <wp:extent cx="2305685" cy="3175"/>
-                <wp:effectExtent l="0" t="0" r="0" b="0"/>
-                <wp:wrapNone/>
-                <wp:docPr id="88" name="AutoShape 504"/>
-                <wp:cNvGraphicFramePr/>
-                <a:graphic xmlns:a="http://schemas.openxmlformats.org/drawingml/2006/main">
-                  <a:graphicData uri="http://schemas.microsoft.com/office/word/2010/wordprocessingShape">
-                    <wps:wsp>
-                      <wps:cNvSpPr/>
-                      <wps:spPr>
-                        <a:xfrm>
-                          <a:off x="0" y="0"/>
-                          <a:ext cx="2305685" cy="3175"/>
-                        </a:xfrm>
-                        <a:custGeom>
-                          <a:avLst/>
-                          <a:gdLst/>
-                          <a:ahLst/>
-                          <a:cxnLst/>
-                          <a:rect l="l" t="t" r="r" b="b"/>
-                          <a:pathLst>
-                            <a:path w="21600" h="21600">
-                              <a:moveTo>
-                                <a:pt x="0" y="0"/>
-                              </a:moveTo>
-                              <a:lnTo>
-                                <a:pt x="21600" y="21600"/>
-                              </a:lnTo>
-                            </a:path>
-                          </a:pathLst>
-                        </a:custGeom>
-                        <a:noFill/>
-                        <a:ln w="12600">
-                          <a:solidFill>
-                            <a:srgbClr val="A5A5A5"/>
-                          </a:solidFill>
-                          <a:round/>
-                        </a:ln>
-                      </wps:spPr>
-                      <wps:style>
-                        <a:lnRef idx="0">
-                          <a:scrgbClr r="0" g="0" b="0"/>
-                        </a:lnRef>
-                        <a:fillRef idx="0">
-                          <a:scrgbClr r="0" g="0" b="0"/>
-                        </a:fillRef>
-                        <a:effectRef idx="0">
-                          <a:scrgbClr r="0" g="0" b="0"/>
-                        </a:effectRef>
-                        <a:fontRef idx="minor"/>
-                      </wps:style>
-                      <wps:bodyPr/>
-                    </wps:wsp>
-                  </a:graphicData>
-                </a:graphic>
-              </wp:anchor>
-            </w:drawing>
-          </mc:Choice>
-          <mc:Fallback>
-            <w:pict>
-              <v:shape w14:anchorId="7896C0D1" id="AutoShape 504" o:spid="_x0000_s1026" style="position:absolute;margin-left:-28.55pt;margin-top:112.65pt;width:181.55pt;height:.25pt;z-index:251625984;visibility:visible;mso-wrap-style:square;mso-wrap-distance-left:0;mso-wrap-distance-top:0;mso-wrap-distance-right:0;mso-wrap-distance-bottom:0;mso-position-horizontal:absolute;mso-position-horizontal-relative:text;mso-position-vertical:absolute;mso-position-vertical-relative:text;v-text-anchor:top" coordsize="21600,21600" o:gfxdata="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" path="m,l21600,21600e" filled="f" strokecolor="#a5a5a5" strokeweight=".35mm">
-                <v:path arrowok="t"/>
-              </v:shape>
-            </w:pict>
-          </mc:Fallback>
-        </mc:AlternateContent>
-      </w:r>
-      <w:r>
-        <w:rPr>
-          <w:noProof/>
-          <w:lang w:eastAsia="es-AR"/>
-        </w:rPr>
-        <mc:AlternateContent>
-          <mc:Choice Requires="wps">
-            <w:drawing>
-              <wp:anchor distT="0" distB="0" distL="0" distR="0" simplePos="0" relativeHeight="251701760" behindDoc="0" locked="0" layoutInCell="1" allowOverlap="1" wp14:anchorId="48DE182C" wp14:editId="0B521F30">
+              <wp:anchor distT="0" distB="0" distL="0" distR="0" simplePos="0" relativeHeight="251901952" behindDoc="0" locked="0" layoutInCell="1" allowOverlap="1" wp14:anchorId="48DE182C" wp14:editId="0B521F30">
                 <wp:simplePos x="0" y="0"/>
                 <wp:positionH relativeFrom="column">
                   <wp:posOffset>462280</wp:posOffset>
@@ -8169,7 +8825,7 @@
           </mc:Choice>
           <mc:Fallback>
             <w:pict>
-              <v:rect w14:anchorId="48DE182C" id="Marco44" o:spid="_x0000_s1055" style="position:absolute;margin-left:36.4pt;margin-top:86.85pt;width:136.3pt;height:19pt;z-index:251701760;visibility:visible;mso-wrap-style:square;mso-wrap-distance-left:0;mso-wrap-distance-top:0;mso-wrap-distance-right:0;mso-wrap-distance-bottom:0;mso-position-horizontal:absolute;mso-position-horizontal-relative:text;mso-position-vertical:absolute;mso-position-vertical-relative:text;v-text-anchor:top" o:gfxdata="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" filled="f" stroked="f">
+              <v:rect w14:anchorId="48DE182C" id="_x0000_s1060" style="position:absolute;margin-left:36.4pt;margin-top:86.85pt;width:136.3pt;height:19pt;z-index:251901952;visibility:visible;mso-wrap-style:square;mso-wrap-distance-left:0;mso-wrap-distance-top:0;mso-wrap-distance-right:0;mso-wrap-distance-bottom:0;mso-position-horizontal:absolute;mso-position-horizontal-relative:text;mso-position-vertical:absolute;mso-position-vertical-relative:text;v-text-anchor:top" o:gfxdata="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" filled="f" stroked="f">
                 <v:textbox>
                   <w:txbxContent>
                     <w:p>
@@ -8204,7 +8860,7 @@
         <mc:AlternateContent>
           <mc:Choice Requires="wps">
             <w:drawing>
-              <wp:anchor distT="0" distB="0" distL="0" distR="0" simplePos="0" relativeHeight="251698688" behindDoc="0" locked="0" layoutInCell="1" allowOverlap="1">
+              <wp:anchor distT="0" distB="0" distL="0" distR="0" simplePos="0" relativeHeight="251897856" behindDoc="0" locked="0" layoutInCell="1" allowOverlap="1">
                 <wp:simplePos x="0" y="0"/>
                 <wp:positionH relativeFrom="column">
                   <wp:posOffset>469265</wp:posOffset>
@@ -8278,7 +8934,7 @@
           </mc:Choice>
           <mc:Fallback>
             <w:pict>
-              <v:rect id="_x0000_s1056" style="position:absolute;margin-left:36.95pt;margin-top:77.65pt;width:136.3pt;height:19pt;z-index:251698688;visibility:visible;mso-wrap-style:square;mso-wrap-distance-left:0;mso-wrap-distance-top:0;mso-wrap-distance-right:0;mso-wrap-distance-bottom:0;mso-position-horizontal:absolute;mso-position-horizontal-relative:text;mso-position-vertical:absolute;mso-position-vertical-relative:text;v-text-anchor:top" o:gfxdata="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" filled="f" stroked="f">
+              <v:rect id="_x0000_s1061" style="position:absolute;margin-left:36.95pt;margin-top:77.65pt;width:136.3pt;height:19pt;z-index:251897856;visibility:visible;mso-wrap-style:square;mso-wrap-distance-left:0;mso-wrap-distance-top:0;mso-wrap-distance-right:0;mso-wrap-distance-bottom:0;mso-position-horizontal:absolute;mso-position-horizontal-relative:text;mso-position-vertical:absolute;mso-position-vertical-relative:text;v-text-anchor:top" o:gfxdata="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" filled="f" stroked="f">
                 <v:textbox>
                   <w:txbxContent>
                     <w:p>
@@ -8313,122 +8969,7 @@
         <mc:AlternateContent>
           <mc:Choice Requires="wps">
             <w:drawing>
-              <wp:anchor distT="0" distB="0" distL="0" distR="0" simplePos="0" relativeHeight="251623936" behindDoc="0" locked="0" layoutInCell="1" allowOverlap="1" wp14:anchorId="6120B269">
-                <wp:simplePos x="0" y="0"/>
-                <wp:positionH relativeFrom="column">
-                  <wp:posOffset>-267970</wp:posOffset>
-                </wp:positionH>
-                <wp:positionV relativeFrom="page">
-                  <wp:posOffset>6231255</wp:posOffset>
-                </wp:positionV>
-                <wp:extent cx="857250" cy="240665"/>
-                <wp:effectExtent l="0" t="0" r="0" b="6985"/>
-                <wp:wrapNone/>
-                <wp:docPr id="68" name="Text Box 79"/>
-                <wp:cNvGraphicFramePr/>
-                <a:graphic xmlns:a="http://schemas.openxmlformats.org/drawingml/2006/main">
-                  <a:graphicData uri="http://schemas.microsoft.com/office/word/2010/wordprocessingShape">
-                    <wps:wsp>
-                      <wps:cNvSpPr/>
-                      <wps:spPr>
-                        <a:xfrm>
-                          <a:off x="0" y="0"/>
-                          <a:ext cx="857250" cy="240665"/>
-                        </a:xfrm>
-                        <a:prstGeom prst="rect">
-                          <a:avLst/>
-                        </a:prstGeom>
-                        <a:noFill/>
-                        <a:ln>
-                          <a:noFill/>
-                        </a:ln>
-                      </wps:spPr>
-                      <wps:style>
-                        <a:lnRef idx="0">
-                          <a:scrgbClr r="0" g="0" b="0"/>
-                        </a:lnRef>
-                        <a:fillRef idx="0">
-                          <a:scrgbClr r="0" g="0" b="0"/>
-                        </a:fillRef>
-                        <a:effectRef idx="0">
-                          <a:scrgbClr r="0" g="0" b="0"/>
-                        </a:effectRef>
-                        <a:fontRef idx="minor"/>
-                      </wps:style>
-                      <wps:txbx>
-                        <w:txbxContent>
-                          <w:p>
-                            <w:pPr>
-                              <w:pStyle w:val="Contenidodelmarco"/>
-                              <w:spacing w:line="295" w:lineRule="auto"/>
-                            </w:pPr>
-                            <w:proofErr w:type="spellStart"/>
-                            <w:r>
-                              <w:rPr>
-                                <w:rFonts w:ascii="Bahnschrift SemiLight" w:hAnsi="Bahnschrift SemiLight" w:cs="Aller"/>
-                                <w:bCs/>
-                                <w:color w:val="0D0D0D"/>
-                                <w:sz w:val="18"/>
-                                <w:szCs w:val="18"/>
-                              </w:rPr>
-                              <w:t>Phone</w:t>
-                            </w:r>
-                            <w:proofErr w:type="spellEnd"/>
-                          </w:p>
-                        </w:txbxContent>
-                      </wps:txbx>
-                      <wps:bodyPr wrap="square">
-                        <a:noAutofit/>
-                      </wps:bodyPr>
-                    </wps:wsp>
-                  </a:graphicData>
-                </a:graphic>
-                <wp14:sizeRelH relativeFrom="margin">
-                  <wp14:pctWidth>0</wp14:pctWidth>
-                </wp14:sizeRelH>
-              </wp:anchor>
-            </w:drawing>
-          </mc:Choice>
-          <mc:Fallback>
-            <w:pict>
-              <v:rect w14:anchorId="6120B269" id="_x0000_s1057" style="position:absolute;margin-left:-21.1pt;margin-top:490.65pt;width:67.5pt;height:18.95pt;z-index:251623936;visibility:visible;mso-wrap-style:square;mso-width-percent:0;mso-wrap-distance-left:0;mso-wrap-distance-top:0;mso-wrap-distance-right:0;mso-wrap-distance-bottom:0;mso-position-horizontal:absolute;mso-position-horizontal-relative:text;mso-position-vertical:absolute;mso-position-vertical-relative:page;mso-width-percent:0;mso-width-relative:margin;v-text-anchor:top" o:gfxdata="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" filled="f" stroked="f">
-                <v:textbox>
-                  <w:txbxContent>
-                    <w:p>
-                      <w:pPr>
-                        <w:pStyle w:val="Contenidodelmarco"/>
-                        <w:spacing w:line="295" w:lineRule="auto"/>
-                      </w:pPr>
-                      <w:proofErr w:type="spellStart"/>
-                      <w:r>
-                        <w:rPr>
-                          <w:rFonts w:ascii="Bahnschrift SemiLight" w:hAnsi="Bahnschrift SemiLight" w:cs="Aller"/>
-                          <w:bCs/>
-                          <w:color w:val="0D0D0D"/>
-                          <w:sz w:val="18"/>
-                          <w:szCs w:val="18"/>
-                        </w:rPr>
-                        <w:t>Phone</w:t>
-                      </w:r>
-                      <w:proofErr w:type="spellEnd"/>
-                    </w:p>
-                  </w:txbxContent>
-                </v:textbox>
-                <w10:wrap anchory="page"/>
-              </v:rect>
-            </w:pict>
-          </mc:Fallback>
-        </mc:AlternateContent>
-      </w:r>
-      <w:r>
-        <w:rPr>
-          <w:noProof/>
-          <w:lang w:eastAsia="es-AR"/>
-        </w:rPr>
-        <mc:AlternateContent>
-          <mc:Choice Requires="wps">
-            <w:drawing>
-              <wp:anchor distT="0" distB="0" distL="0" distR="0" simplePos="0" relativeHeight="251697664" behindDoc="0" locked="0" layoutInCell="1" allowOverlap="1">
+              <wp:anchor distT="0" distB="0" distL="0" distR="0" simplePos="0" relativeHeight="251895808" behindDoc="0" locked="0" layoutInCell="1" allowOverlap="1">
                 <wp:simplePos x="0" y="0"/>
                 <wp:positionH relativeFrom="column">
                   <wp:posOffset>459105</wp:posOffset>
@@ -8505,7 +9046,7 @@
           </mc:Choice>
           <mc:Fallback>
             <w:pict>
-              <v:rect id="Marco39" o:spid="_x0000_s1058" style="position:absolute;margin-left:36.15pt;margin-top:62.4pt;width:82.5pt;height:19pt;z-index:251697664;visibility:visible;mso-wrap-style:square;mso-width-percent:0;mso-wrap-distance-left:0;mso-wrap-distance-top:0;mso-wrap-distance-right:0;mso-wrap-distance-bottom:0;mso-position-horizontal:absolute;mso-position-horizontal-relative:text;mso-position-vertical:absolute;mso-position-vertical-relative:text;mso-width-percent:0;mso-width-relative:margin;v-text-anchor:top" o:gfxdata="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" filled="f" stroked="f">
+              <v:rect id="Marco39" o:spid="_x0000_s1062" style="position:absolute;margin-left:36.15pt;margin-top:62.4pt;width:82.5pt;height:19pt;z-index:251895808;visibility:visible;mso-wrap-style:square;mso-width-percent:0;mso-wrap-distance-left:0;mso-wrap-distance-top:0;mso-wrap-distance-right:0;mso-wrap-distance-bottom:0;mso-position-horizontal:absolute;mso-position-horizontal-relative:text;mso-position-vertical:absolute;mso-position-vertical-relative:text;mso-width-percent:0;mso-width-relative:margin;v-text-anchor:top" o:gfxdata="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" filled="f" stroked="f">
                 <v:textbox>
                   <w:txbxContent>
                     <w:p>
@@ -8540,7 +9081,7 @@
         <mc:AlternateContent>
           <mc:Choice Requires="wps">
             <w:drawing>
-              <wp:anchor distT="0" distB="0" distL="0" distR="0" simplePos="0" relativeHeight="251700736" behindDoc="0" locked="0" layoutInCell="1" allowOverlap="1">
+              <wp:anchor distT="0" distB="0" distL="0" distR="0" simplePos="0" relativeHeight="251898880" behindDoc="0" locked="0" layoutInCell="1" allowOverlap="1">
                 <wp:simplePos x="0" y="0"/>
                 <wp:positionH relativeFrom="column">
                   <wp:posOffset>-285750</wp:posOffset>
@@ -8616,7 +9157,7 @@
           </mc:Choice>
           <mc:Fallback>
             <w:pict>
-              <v:rect id="Marco45" o:spid="_x0000_s1059" style="position:absolute;margin-left:-22.5pt;margin-top:504.2pt;width:53.25pt;height:19pt;z-index:251700736;visibility:visible;mso-wrap-style:square;mso-width-percent:0;mso-wrap-distance-left:0;mso-wrap-distance-top:0;mso-wrap-distance-right:0;mso-wrap-distance-bottom:0;mso-position-horizontal:absolute;mso-position-horizontal-relative:text;mso-position-vertical:absolute;mso-position-vertical-relative:page;mso-width-percent:0;mso-width-relative:margin;v-text-anchor:top" o:gfxdata="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" filled="f" stroked="f">
+              <v:rect id="_x0000_s1063" style="position:absolute;margin-left:-22.5pt;margin-top:504.2pt;width:53.25pt;height:19pt;z-index:251898880;visibility:visible;mso-wrap-style:square;mso-width-percent:0;mso-wrap-distance-left:0;mso-wrap-distance-top:0;mso-wrap-distance-right:0;mso-wrap-distance-bottom:0;mso-position-horizontal:absolute;mso-position-horizontal-relative:text;mso-position-vertical:absolute;mso-position-vertical-relative:page;mso-width-percent:0;mso-width-relative:margin;v-text-anchor:top" o:gfxdata="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" filled="f" stroked="f">
                 <v:textbox>
                   <w:txbxContent>
                     <w:p>
@@ -8726,7 +9267,7 @@
           </mc:Choice>
           <mc:Fallback>
             <w:pict>
-              <v:rect w14:anchorId="4C48A075" id="_x0000_s1060" style="position:absolute;margin-left:-22.7pt;margin-top:463.6pt;width:74.4pt;height:19pt;z-index:251622912;visibility:visible;mso-wrap-style:square;mso-wrap-distance-left:0;mso-wrap-distance-top:0;mso-wrap-distance-right:0;mso-wrap-distance-bottom:0;mso-position-horizontal:absolute;mso-position-horizontal-relative:text;mso-position-vertical:absolute;mso-position-vertical-relative:page;v-text-anchor:top" o:gfxdata="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" filled="f" stroked="f">
+              <v:rect w14:anchorId="4C48A075" id="_x0000_s1064" style="position:absolute;margin-left:-22.7pt;margin-top:463.6pt;width:74.4pt;height:19pt;z-index:251622912;visibility:visible;mso-wrap-style:square;mso-wrap-distance-left:0;mso-wrap-distance-top:0;mso-wrap-distance-right:0;mso-wrap-distance-bottom:0;mso-position-horizontal:absolute;mso-position-horizontal-relative:text;mso-position-vertical:absolute;mso-position-vertical-relative:page;v-text-anchor:top" o:gfxdata="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" filled="f" stroked="f">
                 <v:textbox>
                   <w:txbxContent>
                     <w:p>
@@ -8820,8 +9361,20 @@
                                 <w:sz w:val="18"/>
                                 <w:szCs w:val="18"/>
                               </w:rPr>
-                              <w:t>Blanco Encalada 1360, Temperley</w:t>
-                            </w:r>
+                              <w:t xml:space="preserve">Blanco Encalada 1360, </w:t>
+                            </w:r>
+                            <w:proofErr w:type="spellStart"/>
+                            <w:r>
+                              <w:rPr>
+                                <w:rFonts w:ascii="Bahnschrift SemiBold" w:hAnsi="Bahnschrift SemiBold" w:cs="Calibri"/>
+                                <w:bCs/>
+                                <w:color w:val="262626"/>
+                                <w:sz w:val="18"/>
+                                <w:szCs w:val="18"/>
+                              </w:rPr>
+                              <w:t>Temperley</w:t>
+                            </w:r>
+                            <w:proofErr w:type="spellEnd"/>
                           </w:p>
                           <w:p/>
                         </w:txbxContent>
@@ -8840,7 +9393,7 @@
           </mc:Choice>
           <mc:Fallback>
             <w:pict>
-              <v:rect id="Marco37" o:spid="_x0000_s1061" style="position:absolute;margin-left:36.9pt;margin-top:36.1pt;width:122pt;height:33.75pt;z-index:251695616;visibility:visible;mso-wrap-style:square;mso-height-percent:0;mso-wrap-distance-left:0;mso-wrap-distance-top:0;mso-wrap-distance-right:0;mso-wrap-distance-bottom:0;mso-position-horizontal:absolute;mso-position-horizontal-relative:text;mso-position-vertical:absolute;mso-position-vertical-relative:text;mso-height-percent:0;mso-height-relative:margin;v-text-anchor:top" o:gfxdata="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" filled="f" stroked="f">
+              <v:rect id="Marco37" o:spid="_x0000_s1065" style="position:absolute;margin-left:36.9pt;margin-top:36.1pt;width:122pt;height:33.75pt;z-index:251695616;visibility:visible;mso-wrap-style:square;mso-height-percent:0;mso-wrap-distance-left:0;mso-wrap-distance-top:0;mso-wrap-distance-right:0;mso-wrap-distance-bottom:0;mso-position-horizontal:absolute;mso-position-horizontal-relative:text;mso-position-vertical:absolute;mso-position-vertical-relative:text;mso-height-percent:0;mso-height-relative:margin;v-text-anchor:top" o:gfxdata="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" filled="f" stroked="f">
                 <v:textbox>
                   <w:txbxContent>
                     <w:p>
@@ -8856,8 +9409,20 @@
                           <w:sz w:val="18"/>
                           <w:szCs w:val="18"/>
                         </w:rPr>
-                        <w:t>Blanco Encalada 1360, Temperley</w:t>
-                      </w:r>
+                        <w:t xml:space="preserve">Blanco Encalada 1360, </w:t>
+                      </w:r>
+                      <w:proofErr w:type="spellStart"/>
+                      <w:r>
+                        <w:rPr>
+                          <w:rFonts w:ascii="Bahnschrift SemiBold" w:hAnsi="Bahnschrift SemiBold" w:cs="Calibri"/>
+                          <w:bCs/>
+                          <w:color w:val="262626"/>
+                          <w:sz w:val="18"/>
+                          <w:szCs w:val="18"/>
+                        </w:rPr>
+                        <w:t>Temperley</w:t>
+                      </w:r>
+                      <w:proofErr w:type="spellEnd"/>
                     </w:p>
                     <w:p/>
                   </w:txbxContent>
@@ -8871,6 +9436,7 @@
         <w:br w:type="page"/>
       </w:r>
     </w:p>
+    <w:bookmarkEnd w:id="0"/>
     <w:p>
       <w:r>
         <w:rPr>
@@ -9031,7 +9597,7 @@
           </mc:Choice>
           <mc:Fallback>
             <w:pict>
-              <v:rect w14:anchorId="4F0D18BA" id="_x0000_s1062" style="position:absolute;margin-left:218.9pt;margin-top:-37.45pt;width:310.35pt;height:23.1pt;z-index:251605504;visibility:visible;mso-wrap-style:square;mso-width-percent:0;mso-wrap-distance-left:0;mso-wrap-distance-top:0;mso-wrap-distance-right:0;mso-wrap-distance-bottom:0;mso-position-horizontal:absolute;mso-position-horizontal-relative:text;mso-position-vertical:absolute;mso-position-vertical-relative:text;mso-width-percent:0;mso-width-relative:margin;v-text-anchor:top" o:gfxdata="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" filled="f" stroked="f">
+              <v:rect w14:anchorId="4F0D18BA" id="_x0000_s1066" style="position:absolute;margin-left:218.9pt;margin-top:-37.45pt;width:310.35pt;height:23.1pt;z-index:251605504;visibility:visible;mso-wrap-style:square;mso-width-percent:0;mso-wrap-distance-left:0;mso-wrap-distance-top:0;mso-wrap-distance-right:0;mso-wrap-distance-bottom:0;mso-position-horizontal:absolute;mso-position-horizontal-relative:text;mso-position-vertical:absolute;mso-position-vertical-relative:text;mso-width-percent:0;mso-width-relative:margin;v-text-anchor:top" o:gfxdata="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" filled="f" stroked="f">
                 <v:textbox>
                   <w:txbxContent>
                     <w:p>
@@ -9391,7 +9957,7 @@
                               </w:rPr>
                               <w:t xml:space="preserve"> </w:t>
                             </w:r>
-                            <w:hyperlink r:id="rId18" w:history="1">
+                            <w:hyperlink r:id="rId20" w:history="1">
                               <w:r>
                                 <w:rPr>
                                   <w:rStyle w:val="Hipervnculo"/>
@@ -9447,7 +10013,7 @@
           </mc:Choice>
           <mc:Fallback>
             <w:pict>
-              <v:rect w14:anchorId="060F200E" id="_x0000_s1063" style="position:absolute;margin-left:218.3pt;margin-top:-15.75pt;width:280.25pt;height:171.75pt;z-index:251607552;visibility:visible;mso-wrap-style:square;mso-height-percent:0;mso-wrap-distance-left:0;mso-wrap-distance-top:0;mso-wrap-distance-right:0;mso-wrap-distance-bottom:0;mso-position-horizontal:absolute;mso-position-horizontal-relative:text;mso-position-vertical:absolute;mso-position-vertical-relative:text;mso-height-percent:0;mso-height-relative:margin;v-text-anchor:top" o:gfxdata="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" filled="f" stroked="f">
+              <v:rect w14:anchorId="060F200E" id="_x0000_s1067" style="position:absolute;margin-left:218.3pt;margin-top:-15.75pt;width:280.25pt;height:171.75pt;z-index:251607552;visibility:visible;mso-wrap-style:square;mso-height-percent:0;mso-wrap-distance-left:0;mso-wrap-distance-top:0;mso-wrap-distance-right:0;mso-wrap-distance-bottom:0;mso-position-horizontal:absolute;mso-position-horizontal-relative:text;mso-position-vertical:absolute;mso-position-vertical-relative:text;mso-height-percent:0;mso-height-relative:margin;v-text-anchor:top" o:gfxdata="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" filled="f" stroked="f">
                 <v:textbox>
                   <w:txbxContent>
                     <w:p>
@@ -9658,7 +10224,7 @@
                         </w:rPr>
                         <w:t xml:space="preserve"> </w:t>
                       </w:r>
-                      <w:hyperlink r:id="rId19" w:history="1">
+                      <w:hyperlink r:id="rId21" w:history="1">
                         <w:r>
                           <w:rPr>
                             <w:rStyle w:val="Hipervnculo"/>
@@ -9773,7 +10339,7 @@
           </mc:Choice>
           <mc:Fallback>
             <w:pict>
-              <v:oval w14:anchorId="4D0B426D" id="Oval 456" o:spid="_x0000_s1026" style="position:absolute;margin-left:203.2pt;margin-top:-30.5pt;width:7.3pt;height:7.3pt;z-index:251656704;visibility:visible;mso-wrap-style:square;mso-width-percent:0;mso-height-percent:0;mso-wrap-distance-left:0;mso-wrap-distance-top:0;mso-wrap-distance-right:0;mso-wrap-distance-bottom:0;mso-position-horizontal:absolute;mso-position-horizontal-relative:text;mso-position-vertical:absolute;mso-position-vertical-relative:text;mso-width-percent:0;mso-height-percent:0;mso-width-relative:margin;mso-height-relative:margin;v-text-anchor:top" o:gfxdata="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" filled="f" strokecolor="#272727" strokeweight=".26mm"/>
+              <v:oval w14:anchorId="14A1E21F" id="Oval 456" o:spid="_x0000_s1026" style="position:absolute;margin-left:203.2pt;margin-top:-30.5pt;width:7.3pt;height:7.3pt;z-index:251656704;visibility:visible;mso-wrap-style:square;mso-width-percent:0;mso-height-percent:0;mso-wrap-distance-left:0;mso-wrap-distance-top:0;mso-wrap-distance-right:0;mso-wrap-distance-bottom:0;mso-position-horizontal:absolute;mso-position-horizontal-relative:text;mso-position-vertical:absolute;mso-position-vertical-relative:text;mso-width-percent:0;mso-height-percent:0;mso-width-relative:margin;mso-height-relative:margin;v-text-anchor:top" o:gfxdata="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" filled="f" strokecolor="#272727" strokeweight=".26mm"/>
             </w:pict>
           </mc:Fallback>
         </mc:AlternateContent>
@@ -9927,7 +10493,7 @@
           </mc:Choice>
           <mc:Fallback>
             <w:pict>
-              <v:rect w14:anchorId="274E06F7" id="_x0000_s1064" style="position:absolute;margin-left:-3.75pt;margin-top:84pt;width:166.3pt;height:23.1pt;z-index:251641344;visibility:visible;mso-wrap-style:square;mso-width-percent:0;mso-wrap-distance-left:0;mso-wrap-distance-top:0;mso-wrap-distance-right:0;mso-wrap-distance-bottom:0;mso-position-horizontal:absolute;mso-position-horizontal-relative:text;mso-position-vertical:absolute;mso-position-vertical-relative:page;mso-width-percent:0;mso-width-relative:margin;v-text-anchor:top" o:gfxdata="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" filled="f" stroked="f">
+              <v:rect w14:anchorId="274E06F7" id="_x0000_s1068" style="position:absolute;margin-left:-3.75pt;margin-top:84pt;width:166.3pt;height:23.1pt;z-index:251641344;visibility:visible;mso-wrap-style:square;mso-width-percent:0;mso-wrap-distance-left:0;mso-wrap-distance-top:0;mso-wrap-distance-right:0;mso-wrap-distance-bottom:0;mso-position-horizontal:absolute;mso-position-horizontal-relative:text;mso-position-vertical:absolute;mso-position-vertical-relative:page;mso-width-percent:0;mso-width-relative:margin;v-text-anchor:top" o:gfxdata="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" filled="f" stroked="f">
                 <v:textbox>
                   <w:txbxContent>
                     <w:p>
@@ -10087,7 +10653,7 @@
           </mc:Choice>
           <mc:Fallback>
             <w:pict>
-              <v:oval w14:anchorId="017B68F7" id="Oval 456" o:spid="_x0000_s1026" style="position:absolute;margin-left:-11.55pt;margin-top:15.95pt;width:7.3pt;height:7.3pt;z-index:251650560;visibility:visible;mso-wrap-style:square;mso-width-percent:0;mso-height-percent:0;mso-wrap-distance-left:0;mso-wrap-distance-top:0;mso-wrap-distance-right:0;mso-wrap-distance-bottom:0;mso-position-horizontal:absolute;mso-position-horizontal-relative:text;mso-position-vertical:absolute;mso-position-vertical-relative:text;mso-width-percent:0;mso-height-percent:0;mso-width-relative:margin;mso-height-relative:margin;v-text-anchor:top" o:gfxdata="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" filled="f" strokecolor="#272727" strokeweight=".26mm"/>
+              <v:oval w14:anchorId="0C1A6D67" id="Oval 456" o:spid="_x0000_s1026" style="position:absolute;margin-left:-11.55pt;margin-top:15.95pt;width:7.3pt;height:7.3pt;z-index:251650560;visibility:visible;mso-wrap-style:square;mso-width-percent:0;mso-height-percent:0;mso-wrap-distance-left:0;mso-wrap-distance-top:0;mso-wrap-distance-right:0;mso-wrap-distance-bottom:0;mso-position-horizontal:absolute;mso-position-horizontal-relative:text;mso-position-vertical:absolute;mso-position-vertical-relative:text;mso-width-percent:0;mso-height-percent:0;mso-width-relative:margin;mso-height-relative:margin;v-text-anchor:top" o:gfxdata="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" filled="f" strokecolor="#272727" strokeweight=".26mm"/>
             </w:pict>
           </mc:Fallback>
         </mc:AlternateContent>
@@ -10197,7 +10763,7 @@
           </mc:Choice>
           <mc:Fallback>
             <w:pict>
-              <v:rect w14:anchorId="61CCC588" id="_x0000_s1065" style="position:absolute;margin-left:3.6pt;margin-top:-23.1pt;width:134.25pt;height:22.7pt;z-index:251639296;visibility:visible;mso-wrap-style:square;mso-width-percent:0;mso-wrap-distance-left:0;mso-wrap-distance-top:0;mso-wrap-distance-right:0;mso-wrap-distance-bottom:0;mso-position-horizontal:absolute;mso-position-horizontal-relative:text;mso-position-vertical:absolute;mso-position-vertical-relative:text;mso-width-percent:0;mso-width-relative:margin;v-text-anchor:top" o:gfxdata="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" filled="f" stroked="f">
+              <v:rect w14:anchorId="61CCC588" id="_x0000_s1069" style="position:absolute;margin-left:3.6pt;margin-top:-23.1pt;width:134.25pt;height:22.7pt;z-index:251639296;visibility:visible;mso-wrap-style:square;mso-width-percent:0;mso-wrap-distance-left:0;mso-wrap-distance-top:0;mso-wrap-distance-right:0;mso-wrap-distance-bottom:0;mso-position-horizontal:absolute;mso-position-horizontal-relative:text;mso-position-vertical:absolute;mso-position-vertical-relative:text;mso-width-percent:0;mso-width-relative:margin;v-text-anchor:top" o:gfxdata="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" filled="f" stroked="f">
                 <v:textbox>
                   <w:txbxContent>
                     <w:p>
@@ -10275,7 +10841,7 @@
                     </pic:cNvPicPr>
                   </pic:nvPicPr>
                   <pic:blipFill>
-                    <a:blip r:embed="rId20"/>
+                    <a:blip r:embed="rId22"/>
                     <a:stretch>
                       <a:fillRect/>
                     </a:stretch>
@@ -10357,7 +10923,7 @@
           </mc:Choice>
           <mc:Fallback>
             <w:pict>
-              <v:oval w14:anchorId="7ABDB578" id="Oval 509" o:spid="_x0000_s1026" style="position:absolute;margin-left:-24.65pt;margin-top:-28.55pt;width:31.1pt;height:31.1pt;z-index:251628032;visibility:visible;mso-wrap-style:square;mso-wrap-distance-left:0;mso-wrap-distance-top:0;mso-wrap-distance-right:0;mso-wrap-distance-bottom:0;mso-position-horizontal:absolute;mso-position-horizontal-relative:text;mso-position-vertical:absolute;mso-position-vertical-relative:text;v-text-anchor:top" o:gfxdata="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" filled="f" strokecolor="#272727" strokeweight=".35mm"/>
+              <v:oval w14:anchorId="0CB6871C" id="Oval 509" o:spid="_x0000_s1026" style="position:absolute;margin-left:-24.65pt;margin-top:-28.55pt;width:31.1pt;height:31.1pt;z-index:251628032;visibility:visible;mso-wrap-style:square;mso-wrap-distance-left:0;mso-wrap-distance-top:0;mso-wrap-distance-right:0;mso-wrap-distance-bottom:0;mso-position-horizontal:absolute;mso-position-horizontal-relative:text;mso-position-vertical:absolute;mso-position-vertical-relative:text;v-text-anchor:top" o:gfxdata="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" filled="f" strokecolor="#272727" strokeweight=".35mm"/>
             </w:pict>
           </mc:Fallback>
         </mc:AlternateContent>
@@ -10433,7 +10999,7 @@
           </mc:Choice>
           <mc:Fallback>
             <w:pict>
-              <v:shape w14:anchorId="3EEA8F27" id="AutoShape 475" o:spid="_x0000_s1026" style="position:absolute;margin-left:173.25pt;margin-top:-52.5pt;width:3.6pt;height:750pt;z-index:251647488;visibility:visible;mso-wrap-style:square;mso-width-percent:0;mso-height-percent:0;mso-wrap-distance-left:0;mso-wrap-distance-top:0;mso-wrap-distance-right:0;mso-wrap-distance-bottom:0;mso-position-horizontal:absolute;mso-position-horizontal-relative:text;mso-position-vertical:absolute;mso-position-vertical-relative:text;mso-width-percent:0;mso-height-percent:0;mso-width-relative:margin;mso-height-relative:margin;v-text-anchor:top" coordsize="21600,21600" o:gfxdata="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" path="m,l21600,21600e" filled="f" strokecolor="#a5a5a5" strokeweight=".35mm">
+              <v:shape w14:anchorId="39D92267" id="AutoShape 475" o:spid="_x0000_s1026" style="position:absolute;margin-left:173.25pt;margin-top:-52.5pt;width:3.6pt;height:750pt;z-index:251647488;visibility:visible;mso-wrap-style:square;mso-width-percent:0;mso-height-percent:0;mso-wrap-distance-left:0;mso-wrap-distance-top:0;mso-wrap-distance-right:0;mso-wrap-distance-bottom:0;mso-position-horizontal:absolute;mso-position-horizontal-relative:text;mso-position-vertical:absolute;mso-position-vertical-relative:text;mso-width-percent:0;mso-height-percent:0;mso-width-relative:margin;mso-height-relative:margin;v-text-anchor:top" coordsize="21600,21600" o:gfxdata="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" path="m,l21600,21600e" filled="f" strokecolor="#a5a5a5" strokeweight=".35mm">
                 <v:path arrowok="t"/>
               </v:shape>
             </w:pict>
@@ -10562,7 +11128,7 @@
           </mc:Choice>
           <mc:Fallback>
             <w:pict>
-              <v:rect w14:anchorId="776DE966" id="_x0000_s1066" style="position:absolute;margin-left:3.75pt;margin-top:3.8pt;width:151.55pt;height:101.5pt;z-index:251644416;visibility:visible;mso-wrap-style:square;mso-width-percent:0;mso-height-percent:0;mso-wrap-distance-left:0;mso-wrap-distance-top:0;mso-wrap-distance-right:0;mso-wrap-distance-bottom:0;mso-position-horizontal:absolute;mso-position-horizontal-relative:text;mso-position-vertical:absolute;mso-position-vertical-relative:text;mso-width-percent:0;mso-height-percent:0;mso-width-relative:margin;mso-height-relative:margin;v-text-anchor:top" o:gfxdata="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" filled="f" stroked="f">
+              <v:rect w14:anchorId="776DE966" id="_x0000_s1070" style="position:absolute;margin-left:3.75pt;margin-top:3.8pt;width:151.55pt;height:101.5pt;z-index:251644416;visibility:visible;mso-wrap-style:square;mso-width-percent:0;mso-height-percent:0;mso-wrap-distance-left:0;mso-wrap-distance-top:0;mso-wrap-distance-right:0;mso-wrap-distance-bottom:0;mso-position-horizontal:absolute;mso-position-horizontal-relative:text;mso-position-vertical:absolute;mso-position-vertical-relative:text;mso-width-percent:0;mso-height-percent:0;mso-width-relative:margin;mso-height-relative:margin;v-text-anchor:top" o:gfxdata="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" filled="f" stroked="f">
                 <v:textbox>
                   <w:txbxContent>
                     <w:p>
@@ -10680,7 +11246,7 @@
           </mc:Choice>
           <mc:Fallback>
             <w:pict>
-              <v:rect w14:anchorId="25D259FF" id="Text Box 76" o:spid="_x0000_s1026" style="position:absolute;margin-left:9pt;margin-top:3.35pt;width:157pt;height:22.7pt;z-index:251631104;visibility:visible;mso-wrap-style:square;mso-wrap-distance-left:0;mso-wrap-distance-top:0;mso-wrap-distance-right:0;mso-wrap-distance-bottom:0;mso-position-horizontal:absolute;mso-position-horizontal-relative:text;mso-position-vertical:absolute;mso-position-vertical-relative:text;v-text-anchor:top" o:gfxdata="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" filled="f" stroked="f"/>
+              <v:rect w14:anchorId="5B01A15F" id="Text Box 76" o:spid="_x0000_s1026" style="position:absolute;margin-left:9pt;margin-top:3.35pt;width:157pt;height:22.7pt;z-index:251631104;visibility:visible;mso-wrap-style:square;mso-wrap-distance-left:0;mso-wrap-distance-top:0;mso-wrap-distance-right:0;mso-wrap-distance-bottom:0;mso-position-horizontal:absolute;mso-position-horizontal-relative:text;mso-position-vertical:absolute;mso-position-vertical-relative:text;v-text-anchor:top" o:gfxdata="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" filled="f" stroked="f"/>
             </w:pict>
           </mc:Fallback>
         </mc:AlternateContent>
@@ -10746,7 +11312,7 @@
           </mc:Choice>
           <mc:Fallback>
             <w:pict>
-              <v:rect w14:anchorId="3BC46304" id="Text Box 79" o:spid="_x0000_s1026" style="position:absolute;margin-left:40.35pt;margin-top:6.5pt;width:122pt;height:37.6pt;z-index:251633152;visibility:visible;mso-wrap-style:square;mso-wrap-distance-left:0;mso-wrap-distance-top:0;mso-wrap-distance-right:0;mso-wrap-distance-bottom:0;mso-position-horizontal:absolute;mso-position-horizontal-relative:text;mso-position-vertical:absolute;mso-position-vertical-relative:text;v-text-anchor:top" o:gfxdata="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" filled="f" stroked="f"/>
+              <v:rect w14:anchorId="049143DB" id="Text Box 79" o:spid="_x0000_s1026" style="position:absolute;margin-left:40.35pt;margin-top:6.5pt;width:122pt;height:37.6pt;z-index:251633152;visibility:visible;mso-wrap-style:square;mso-wrap-distance-left:0;mso-wrap-distance-top:0;mso-wrap-distance-right:0;mso-wrap-distance-bottom:0;mso-position-horizontal:absolute;mso-position-horizontal-relative:text;mso-position-vertical:absolute;mso-position-vertical-relative:text;v-text-anchor:top" o:gfxdata="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" filled="f" stroked="f"/>
             </w:pict>
           </mc:Fallback>
         </mc:AlternateContent>
@@ -10810,7 +11376,7 @@
           </mc:Choice>
           <mc:Fallback>
             <w:pict>
-              <v:rect w14:anchorId="76402154" id="Text Box 79" o:spid="_x0000_s1026" style="position:absolute;margin-left:40.35pt;margin-top:11.25pt;width:122pt;height:19pt;z-index:251634176;visibility:visible;mso-wrap-style:square;mso-wrap-distance-left:0;mso-wrap-distance-top:0;mso-wrap-distance-right:0;mso-wrap-distance-bottom:0;mso-position-horizontal:absolute;mso-position-horizontal-relative:text;mso-position-vertical:absolute;mso-position-vertical-relative:text;v-text-anchor:top" o:gfxdata="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" filled="f" stroked="f"/>
+              <v:rect w14:anchorId="6BD2372D" id="Text Box 79" o:spid="_x0000_s1026" style="position:absolute;margin-left:40.35pt;margin-top:11.25pt;width:122pt;height:19pt;z-index:251634176;visibility:visible;mso-wrap-style:square;mso-wrap-distance-left:0;mso-wrap-distance-top:0;mso-wrap-distance-right:0;mso-wrap-distance-bottom:0;mso-position-horizontal:absolute;mso-position-horizontal-relative:text;mso-position-vertical:absolute;mso-position-vertical-relative:text;v-text-anchor:top" o:gfxdata="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" filled="f" stroked="f"/>
             </w:pict>
           </mc:Fallback>
         </mc:AlternateContent>
@@ -10876,7 +11442,7 @@
           </mc:Choice>
           <mc:Fallback>
             <w:pict>
-              <v:rect w14:anchorId="29C0A660" id="Text Box 79" o:spid="_x0000_s1026" style="position:absolute;margin-left:40.35pt;margin-top:12.2pt;width:136.3pt;height:19pt;z-index:251636224;visibility:visible;mso-wrap-style:square;mso-wrap-distance-left:0;mso-wrap-distance-top:0;mso-wrap-distance-right:0;mso-wrap-distance-bottom:0;mso-position-horizontal:absolute;mso-position-horizontal-relative:text;mso-position-vertical:absolute;mso-position-vertical-relative:text;v-text-anchor:top" o:gfxdata="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" filled="f" stroked="f"/>
+              <v:rect w14:anchorId="41943EF7" id="Text Box 79" o:spid="_x0000_s1026" style="position:absolute;margin-left:40.35pt;margin-top:12.2pt;width:136.3pt;height:19pt;z-index:251636224;visibility:visible;mso-wrap-style:square;mso-wrap-distance-left:0;mso-wrap-distance-top:0;mso-wrap-distance-right:0;mso-wrap-distance-bottom:0;mso-position-horizontal:absolute;mso-position-horizontal-relative:text;mso-position-vertical:absolute;mso-position-vertical-relative:text;v-text-anchor:top" o:gfxdata="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" filled="f" stroked="f"/>
             </w:pict>
           </mc:Fallback>
         </mc:AlternateContent>
@@ -10942,7 +11508,7 @@
           </mc:Choice>
           <mc:Fallback>
             <w:pict>
-              <v:rect w14:anchorId="792981DC" id="Text Box 79" o:spid="_x0000_s1026" style="position:absolute;margin-left:-33.75pt;margin-top:9.65pt;width:74.4pt;height:19pt;z-index:251635200;visibility:visible;mso-wrap-style:square;mso-wrap-distance-left:0;mso-wrap-distance-top:0;mso-wrap-distance-right:0;mso-wrap-distance-bottom:0;mso-position-horizontal:absolute;mso-position-horizontal-relative:text;mso-position-vertical:absolute;mso-position-vertical-relative:text;v-text-anchor:top" o:gfxdata="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" filled="f" stroked="f"/>
+              <v:rect w14:anchorId="51CDA280" id="Text Box 79" o:spid="_x0000_s1026" style="position:absolute;margin-left:-33.75pt;margin-top:9.65pt;width:74.4pt;height:19pt;z-index:251635200;visibility:visible;mso-wrap-style:square;mso-wrap-distance-left:0;mso-wrap-distance-top:0;mso-wrap-distance-right:0;mso-wrap-distance-bottom:0;mso-position-horizontal:absolute;mso-position-horizontal-relative:text;mso-position-vertical:absolute;mso-position-vertical-relative:text;v-text-anchor:top" o:gfxdata="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" filled="f" stroked="f"/>
             </w:pict>
           </mc:Fallback>
         </mc:AlternateContent>
@@ -11039,7 +11605,7 @@
           </mc:Choice>
           <mc:Fallback>
             <w:pict>
-              <v:rect w14:anchorId="1E7D00E5" id="_x0000_s1067" style="position:absolute;margin-left:0;margin-top:13.8pt;width:151.55pt;height:99.6pt;z-index:251674112;visibility:visible;mso-wrap-style:square;mso-width-percent:0;mso-height-percent:0;mso-wrap-distance-left:0;mso-wrap-distance-top:0;mso-wrap-distance-right:0;mso-wrap-distance-bottom:0;mso-position-horizontal:absolute;mso-position-horizontal-relative:text;mso-position-vertical:absolute;mso-position-vertical-relative:text;mso-width-percent:0;mso-height-percent:0;mso-width-relative:margin;mso-height-relative:margin;v-text-anchor:top" o:gfxdata="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" filled="f" stroked="f">
+              <v:rect w14:anchorId="1E7D00E5" id="_x0000_s1071" style="position:absolute;margin-left:0;margin-top:13.8pt;width:151.55pt;height:99.6pt;z-index:251674112;visibility:visible;mso-wrap-style:square;mso-width-percent:0;mso-height-percent:0;mso-wrap-distance-left:0;mso-wrap-distance-top:0;mso-wrap-distance-right:0;mso-wrap-distance-bottom:0;mso-position-horizontal:absolute;mso-position-horizontal-relative:text;mso-position-vertical:absolute;mso-position-vertical-relative:text;mso-width-percent:0;mso-height-percent:0;mso-width-relative:margin;mso-height-relative:margin;v-text-anchor:top" o:gfxdata="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" filled="f" stroked="f">
                 <v:textbox>
                   <w:txbxContent>
                     <w:p>
@@ -11136,7 +11702,7 @@
           </mc:Choice>
           <mc:Fallback>
             <w:pict>
-              <v:oval w14:anchorId="5E666066" id="Oval 456" o:spid="_x0000_s1026" style="position:absolute;margin-left:-17.45pt;margin-top:19.25pt;width:7.3pt;height:7.3pt;z-index:251671040;visibility:visible;mso-wrap-style:square;mso-width-percent:0;mso-height-percent:0;mso-wrap-distance-left:0;mso-wrap-distance-top:0;mso-wrap-distance-right:0;mso-wrap-distance-bottom:0;mso-position-horizontal:absolute;mso-position-horizontal-relative:text;mso-position-vertical:absolute;mso-position-vertical-relative:text;mso-width-percent:0;mso-height-percent:0;mso-width-relative:margin;mso-height-relative:margin;v-text-anchor:top" o:gfxdata="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" filled="f" strokecolor="#272727" strokeweight=".26mm"/>
+              <v:oval w14:anchorId="5DF3BF9F" id="Oval 456" o:spid="_x0000_s1026" style="position:absolute;margin-left:-17.45pt;margin-top:19.25pt;width:7.3pt;height:7.3pt;z-index:251671040;visibility:visible;mso-wrap-style:square;mso-width-percent:0;mso-height-percent:0;mso-wrap-distance-left:0;mso-wrap-distance-top:0;mso-wrap-distance-right:0;mso-wrap-distance-bottom:0;mso-position-horizontal:absolute;mso-position-horizontal-relative:text;mso-position-vertical:absolute;mso-position-vertical-relative:text;mso-width-percent:0;mso-height-percent:0;mso-width-relative:margin;mso-height-relative:margin;v-text-anchor:top" o:gfxdata="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" filled="f" strokecolor="#272727" strokeweight=".26mm"/>
             </w:pict>
           </mc:Fallback>
         </mc:AlternateContent>
@@ -11282,7 +11848,7 @@
           </mc:Choice>
           <mc:Fallback>
             <w:pict>
-              <v:rect w14:anchorId="7DFAD54F" id="_x0000_s1068" style="position:absolute;margin-left:212.25pt;margin-top:19.1pt;width:317.25pt;height:27.35pt;z-index:251665920;visibility:visible;mso-wrap-style:square;mso-width-percent:0;mso-height-percent:0;mso-wrap-distance-left:0;mso-wrap-distance-top:0;mso-wrap-distance-right:0;mso-wrap-distance-bottom:0;mso-position-horizontal:absolute;mso-position-horizontal-relative:text;mso-position-vertical:absolute;mso-position-vertical-relative:text;mso-width-percent:0;mso-height-percent:0;mso-width-relative:margin;mso-height-relative:margin;v-text-anchor:top" o:gfxdata="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" filled="f" stroked="f">
+              <v:rect w14:anchorId="7DFAD54F" id="_x0000_s1072" style="position:absolute;margin-left:212.25pt;margin-top:19.1pt;width:317.25pt;height:27.35pt;z-index:251665920;visibility:visible;mso-wrap-style:square;mso-width-percent:0;mso-height-percent:0;mso-wrap-distance-left:0;mso-wrap-distance-top:0;mso-wrap-distance-right:0;mso-wrap-distance-bottom:0;mso-position-horizontal:absolute;mso-position-horizontal-relative:text;mso-position-vertical:absolute;mso-position-vertical-relative:text;mso-width-percent:0;mso-height-percent:0;mso-width-relative:margin;mso-height-relative:margin;v-text-anchor:top" o:gfxdata="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" filled="f" stroked="f">
                 <v:textbox>
                   <w:txbxContent>
                     <w:p>
@@ -11391,7 +11957,7 @@
                     </pic:cNvPicPr>
                   </pic:nvPicPr>
                   <pic:blipFill>
-                    <a:blip r:embed="rId17"/>
+                    <a:blip r:embed="rId19"/>
                     <a:stretch>
                       <a:fillRect/>
                     </a:stretch>
@@ -11448,7 +12014,7 @@
                     </pic:cNvPicPr>
                   </pic:nvPicPr>
                   <pic:blipFill>
-                    <a:blip r:embed="rId17"/>
+                    <a:blip r:embed="rId19"/>
                     <a:stretch>
                       <a:fillRect/>
                     </a:stretch>
@@ -11536,7 +12102,7 @@
           </mc:Choice>
           <mc:Fallback>
             <w:pict>
-              <v:oval w14:anchorId="7CA005F7" id="Oval 509" o:spid="_x0000_s1026" style="position:absolute;margin-left:187.65pt;margin-top:15.5pt;width:31.1pt;height:31.1pt;z-index:251667968;visibility:visible;mso-wrap-style:square;mso-wrap-distance-left:0;mso-wrap-distance-top:0;mso-wrap-distance-right:0;mso-wrap-distance-bottom:0;mso-position-horizontal:absolute;mso-position-horizontal-relative:text;mso-position-vertical:absolute;mso-position-vertical-relative:text;v-text-anchor:top" o:gfxdata="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" filled="f" strokecolor="#272727" strokeweight=".35mm"/>
+              <v:oval w14:anchorId="227B427E" id="Oval 509" o:spid="_x0000_s1026" style="position:absolute;margin-left:187.65pt;margin-top:15.5pt;width:31.1pt;height:31.1pt;z-index:251667968;visibility:visible;mso-wrap-style:square;mso-wrap-distance-left:0;mso-wrap-distance-top:0;mso-wrap-distance-right:0;mso-wrap-distance-bottom:0;mso-position-horizontal:absolute;mso-position-horizontal-relative:text;mso-position-vertical:absolute;mso-position-vertical-relative:text;v-text-anchor:top" o:gfxdata="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" filled="f" strokecolor="#272727" strokeweight=".35mm"/>
             </w:pict>
           </mc:Fallback>
         </mc:AlternateContent>
@@ -11731,7 +12297,7 @@
           </mc:Choice>
           <mc:Fallback>
             <w:pict>
-              <v:rect w14:anchorId="5F844000" id="_x0000_s1069" style="position:absolute;margin-left:210.8pt;margin-top:14.2pt;width:318.4pt;height:23.1pt;z-index:251708928;visibility:visible;mso-wrap-style:square;mso-width-percent:0;mso-wrap-distance-left:0;mso-wrap-distance-top:0;mso-wrap-distance-right:0;mso-wrap-distance-bottom:0;mso-position-horizontal:absolute;mso-position-horizontal-relative:text;mso-position-vertical:absolute;mso-position-vertical-relative:text;mso-width-percent:0;mso-width-relative:margin;v-text-anchor:top" o:gfxdata="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" filled="f" stroked="f">
+              <v:rect w14:anchorId="5F844000" id="_x0000_s1073" style="position:absolute;margin-left:210.8pt;margin-top:14.2pt;width:318.4pt;height:23.1pt;z-index:251708928;visibility:visible;mso-wrap-style:square;mso-width-percent:0;mso-wrap-distance-left:0;mso-wrap-distance-top:0;mso-wrap-distance-right:0;mso-wrap-distance-bottom:0;mso-position-horizontal:absolute;mso-position-horizontal-relative:text;mso-position-vertical:absolute;mso-position-vertical-relative:text;mso-width-percent:0;mso-width-relative:margin;v-text-anchor:top" o:gfxdata="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" filled="f" stroked="f">
                 <v:textbox>
                   <w:txbxContent>
                     <w:p>
@@ -11939,7 +12505,7 @@
           </mc:Choice>
           <mc:Fallback>
             <w:pict>
-              <v:oval w14:anchorId="6C60E9A6" id="Oval 456" o:spid="_x0000_s1026" style="position:absolute;margin-left:203.05pt;margin-top:19.55pt;width:7.3pt;height:7.3pt;z-index:251707904;visibility:visible;mso-wrap-style:square;mso-width-percent:0;mso-height-percent:0;mso-wrap-distance-left:0;mso-wrap-distance-top:0;mso-wrap-distance-right:0;mso-wrap-distance-bottom:0;mso-position-horizontal:absolute;mso-position-horizontal-relative:text;mso-position-vertical:absolute;mso-position-vertical-relative:text;mso-width-percent:0;mso-height-percent:0;mso-width-relative:margin;mso-height-relative:margin;v-text-anchor:top" o:gfxdata="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" filled="f" strokecolor="#272727" strokeweight=".26mm"/>
+              <v:oval w14:anchorId="6D5CBF63" id="Oval 456" o:spid="_x0000_s1026" style="position:absolute;margin-left:203.05pt;margin-top:19.55pt;width:7.3pt;height:7.3pt;z-index:251707904;visibility:visible;mso-wrap-style:square;mso-width-percent:0;mso-height-percent:0;mso-wrap-distance-left:0;mso-wrap-distance-top:0;mso-wrap-distance-right:0;mso-wrap-distance-bottom:0;mso-position-horizontal:absolute;mso-position-horizontal-relative:text;mso-position-vertical:absolute;mso-position-vertical-relative:text;mso-width-percent:0;mso-height-percent:0;mso-width-relative:margin;mso-height-relative:margin;v-text-anchor:top" o:gfxdata="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" filled="f" strokecolor="#272727" strokeweight=".26mm"/>
             </w:pict>
           </mc:Fallback>
         </mc:AlternateContent>
@@ -12085,7 +12651,7 @@
           </mc:Choice>
           <mc:Fallback>
             <w:pict>
-              <v:rect w14:anchorId="17724B49" id="_x0000_s1070" style="position:absolute;margin-left:212.05pt;margin-top:4.95pt;width:280.25pt;height:75.75pt;z-index:251709952;visibility:visible;mso-wrap-style:square;mso-height-percent:0;mso-wrap-distance-left:0;mso-wrap-distance-top:0;mso-wrap-distance-right:0;mso-wrap-distance-bottom:0;mso-position-horizontal:absolute;mso-position-horizontal-relative:text;mso-position-vertical:absolute;mso-position-vertical-relative:text;mso-height-percent:0;mso-height-relative:margin;v-text-anchor:top" o:gfxdata="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" filled="f" stroked="f">
+              <v:rect w14:anchorId="17724B49" id="_x0000_s1074" style="position:absolute;margin-left:212.05pt;margin-top:4.95pt;width:280.25pt;height:75.75pt;z-index:251709952;visibility:visible;mso-wrap-style:square;mso-height-percent:0;mso-wrap-distance-left:0;mso-wrap-distance-top:0;mso-wrap-distance-right:0;mso-wrap-distance-bottom:0;mso-position-horizontal:absolute;mso-position-horizontal-relative:text;mso-position-vertical:absolute;mso-position-vertical-relative:text;mso-height-percent:0;mso-height-relative:margin;v-text-anchor:top" o:gfxdata="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" filled="f" stroked="f">
                 <v:textbox>
                   <w:txbxContent>
                     <w:p>
@@ -12236,7 +12802,7 @@
           </mc:Choice>
           <mc:Fallback>
             <w:pict>
-              <v:rect w14:anchorId="4D14F025" id="Text Box 79" o:spid="_x0000_s1026" style="position:absolute;margin-left:-34.45pt;margin-top:8.6pt;width:80.5pt;height:19pt;z-index:251608576;visibility:visible;mso-wrap-style:square;mso-wrap-distance-left:0;mso-wrap-distance-top:0;mso-wrap-distance-right:0;mso-wrap-distance-bottom:0;mso-position-horizontal:absolute;mso-position-horizontal-relative:text;mso-position-vertical:absolute;mso-position-vertical-relative:text;v-text-anchor:top" o:gfxdata="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" filled="f" stroked="f"/>
+              <v:rect w14:anchorId="6BEEA55D" id="Text Box 79" o:spid="_x0000_s1026" style="position:absolute;margin-left:-34.45pt;margin-top:8.6pt;width:80.5pt;height:19pt;z-index:251608576;visibility:visible;mso-wrap-style:square;mso-wrap-distance-left:0;mso-wrap-distance-top:0;mso-wrap-distance-right:0;mso-wrap-distance-bottom:0;mso-position-horizontal:absolute;mso-position-horizontal-relative:text;mso-position-vertical:absolute;mso-position-vertical-relative:text;v-text-anchor:top" o:gfxdata="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" filled="f" stroked="f"/>
             </w:pict>
           </mc:Fallback>
         </mc:AlternateContent>
@@ -12428,7 +12994,7 @@
           </mc:Choice>
           <mc:Fallback>
             <w:pict>
-              <v:rect w14:anchorId="5EA81928" id="_x0000_s1071" style="position:absolute;margin-left:210.8pt;margin-top:350.4pt;width:324.3pt;height:23.1pt;z-index:251702784;visibility:visible;mso-wrap-style:square;mso-width-percent:0;mso-wrap-distance-left:0;mso-wrap-distance-top:0;mso-wrap-distance-right:0;mso-wrap-distance-bottom:0;mso-position-horizontal:absolute;mso-position-horizontal-relative:text;mso-position-vertical:absolute;mso-position-vertical-relative:text;mso-width-percent:0;mso-width-relative:margin;v-text-anchor:top" o:gfxdata="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" filled="f" stroked="f">
+              <v:rect w14:anchorId="5EA81928" id="_x0000_s1075" style="position:absolute;margin-left:210.8pt;margin-top:350.4pt;width:324.3pt;height:23.1pt;z-index:251702784;visibility:visible;mso-wrap-style:square;mso-width-percent:0;mso-wrap-distance-left:0;mso-wrap-distance-top:0;mso-wrap-distance-right:0;mso-wrap-distance-bottom:0;mso-position-horizontal:absolute;mso-position-horizontal-relative:text;mso-position-vertical:absolute;mso-position-vertical-relative:text;mso-width-percent:0;mso-width-relative:margin;v-text-anchor:top" o:gfxdata="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" filled="f" stroked="f">
                 <v:textbox>
                   <w:txbxContent>
                     <w:p>
@@ -12784,7 +13350,7 @@
           </mc:Choice>
           <mc:Fallback>
             <w:pict>
-              <v:rect w14:anchorId="780C6F17" id="_x0000_s1072" style="position:absolute;margin-left:210.25pt;margin-top:243.25pt;width:319pt;height:23.1pt;z-index:251694592;visibility:visible;mso-wrap-style:square;mso-width-percent:0;mso-wrap-distance-left:0;mso-wrap-distance-top:0;mso-wrap-distance-right:0;mso-wrap-distance-bottom:0;mso-position-horizontal:absolute;mso-position-horizontal-relative:text;mso-position-vertical:absolute;mso-position-vertical-relative:text;mso-width-percent:0;mso-width-relative:margin;v-text-anchor:top" o:gfxdata="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" filled="f" stroked="f">
+              <v:rect w14:anchorId="780C6F17" id="_x0000_s1076" style="position:absolute;margin-left:210.25pt;margin-top:243.25pt;width:319pt;height:23.1pt;z-index:251694592;visibility:visible;mso-wrap-style:square;mso-width-percent:0;mso-wrap-distance-left:0;mso-wrap-distance-top:0;mso-wrap-distance-right:0;mso-wrap-distance-bottom:0;mso-position-horizontal:absolute;mso-position-horizontal-relative:text;mso-position-vertical:absolute;mso-position-vertical-relative:text;mso-width-percent:0;mso-width-relative:margin;v-text-anchor:top" o:gfxdata="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" filled="f" stroked="f">
                 <v:textbox>
                   <w:txbxContent>
                     <w:p>
@@ -13171,7 +13737,7 @@
           </mc:Choice>
           <mc:Fallback>
             <w:pict>
-              <v:rect w14:anchorId="2726B402" id="_x0000_s1073" style="position:absolute;margin-left:210.8pt;margin-top:485pt;width:318.4pt;height:23.1pt;z-index:251689472;visibility:visible;mso-wrap-style:square;mso-width-percent:0;mso-wrap-distance-left:0;mso-wrap-distance-top:0;mso-wrap-distance-right:0;mso-wrap-distance-bottom:0;mso-position-horizontal:absolute;mso-position-horizontal-relative:text;mso-position-vertical:absolute;mso-position-vertical-relative:page;mso-width-percent:0;mso-width-relative:margin;v-text-anchor:top" o:gfxdata="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" filled="f" stroked="f">
+              <v:rect w14:anchorId="2726B402" id="_x0000_s1077" style="position:absolute;margin-left:210.8pt;margin-top:485pt;width:318.4pt;height:23.1pt;z-index:251689472;visibility:visible;mso-wrap-style:square;mso-width-percent:0;mso-wrap-distance-left:0;mso-wrap-distance-top:0;mso-wrap-distance-right:0;mso-wrap-distance-bottom:0;mso-position-horizontal:absolute;mso-position-horizontal-relative:text;mso-position-vertical:absolute;mso-position-vertical-relative:page;mso-width-percent:0;mso-width-relative:margin;v-text-anchor:top" o:gfxdata="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" filled="f" stroked="f">
                 <v:textbox>
                   <w:txbxContent>
                     <w:p>
@@ -13499,7 +14065,7 @@
           </mc:Choice>
           <mc:Fallback>
             <w:pict>
-              <v:rect w14:anchorId="322EAB3A" id="_x0000_s1074" style="position:absolute;margin-left:210.8pt;margin-top:50.9pt;width:318.4pt;height:23.1pt;z-index:251687424;visibility:visible;mso-wrap-style:square;mso-width-percent:0;mso-wrap-distance-left:0;mso-wrap-distance-top:0;mso-wrap-distance-right:0;mso-wrap-distance-bottom:0;mso-position-horizontal:absolute;mso-position-horizontal-relative:text;mso-position-vertical:absolute;mso-position-vertical-relative:text;mso-width-percent:0;mso-width-relative:margin;v-text-anchor:top" o:gfxdata="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" filled="f" stroked="f">
+              <v:rect w14:anchorId="322EAB3A" id="_x0000_s1078" style="position:absolute;margin-left:210.8pt;margin-top:50.9pt;width:318.4pt;height:23.1pt;z-index:251687424;visibility:visible;mso-wrap-style:square;mso-width-percent:0;mso-wrap-distance-left:0;mso-wrap-distance-top:0;mso-wrap-distance-right:0;mso-wrap-distance-bottom:0;mso-position-horizontal:absolute;mso-position-horizontal-relative:text;mso-position-vertical:absolute;mso-position-vertical-relative:text;mso-width-percent:0;mso-width-relative:margin;v-text-anchor:top" o:gfxdata="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" filled="f" stroked="f">
                 <v:textbox>
                   <w:txbxContent>
                     <w:p>
@@ -13713,7 +14279,7 @@
           </mc:Choice>
           <mc:Fallback>
             <w:pict>
-              <v:rect w14:anchorId="03BFCAE7" id="_x0000_s1075" style="position:absolute;margin-left:0;margin-top:358.3pt;width:151.55pt;height:79.5pt;z-index:251714048;visibility:visible;mso-wrap-style:square;mso-width-percent:0;mso-height-percent:0;mso-wrap-distance-left:0;mso-wrap-distance-top:0;mso-wrap-distance-right:0;mso-wrap-distance-bottom:0;mso-position-horizontal:absolute;mso-position-horizontal-relative:text;mso-position-vertical:absolute;mso-position-vertical-relative:text;mso-width-percent:0;mso-height-percent:0;mso-width-relative:margin;mso-height-relative:margin;v-text-anchor:top" o:gfxdata="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" filled="f" stroked="f">
+              <v:rect w14:anchorId="03BFCAE7" id="_x0000_s1079" style="position:absolute;margin-left:0;margin-top:358.3pt;width:151.55pt;height:79.5pt;z-index:251714048;visibility:visible;mso-wrap-style:square;mso-width-percent:0;mso-height-percent:0;mso-wrap-distance-left:0;mso-wrap-distance-top:0;mso-wrap-distance-right:0;mso-wrap-distance-bottom:0;mso-position-horizontal:absolute;mso-position-horizontal-relative:text;mso-position-vertical:absolute;mso-position-vertical-relative:text;mso-width-percent:0;mso-height-percent:0;mso-width-relative:margin;mso-height-relative:margin;v-text-anchor:top" o:gfxdata="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" filled="f" stroked="f">
                 <v:textbox>
                   <w:txbxContent>
                     <w:p>
@@ -13840,7 +14406,7 @@
           </mc:Choice>
           <mc:Fallback>
             <w:pict>
-              <v:rect w14:anchorId="3C29BA41" id="_x0000_s1076" style="position:absolute;margin-left:-3.85pt;margin-top:670.6pt;width:166.3pt;height:23.1pt;z-index:251683328;visibility:visible;mso-wrap-style:square;mso-width-percent:0;mso-wrap-distance-left:0;mso-wrap-distance-top:0;mso-wrap-distance-right:0;mso-wrap-distance-bottom:0;mso-position-horizontal:absolute;mso-position-horizontal-relative:text;mso-position-vertical:absolute;mso-position-vertical-relative:page;mso-width-percent:0;mso-width-relative:margin;v-text-anchor:top" o:gfxdata="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" filled="f" stroked="f">
+              <v:rect w14:anchorId="3C29BA41" id="_x0000_s1080" style="position:absolute;margin-left:-3.85pt;margin-top:670.6pt;width:166.3pt;height:23.1pt;z-index:251683328;visibility:visible;mso-wrap-style:square;mso-width-percent:0;mso-wrap-distance-left:0;mso-wrap-distance-top:0;mso-wrap-distance-right:0;mso-wrap-distance-bottom:0;mso-position-horizontal:absolute;mso-position-horizontal-relative:text;mso-position-vertical:absolute;mso-position-vertical-relative:page;mso-width-percent:0;mso-width-relative:margin;v-text-anchor:top" o:gfxdata="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" filled="f" stroked="f">
                 <v:textbox>
                   <w:txbxContent>
                     <w:p>
@@ -13941,7 +14507,7 @@
           </mc:Choice>
           <mc:Fallback>
             <w:pict>
-              <v:oval w14:anchorId="634DBE0F" id="Oval 456" o:spid="_x0000_s1026" style="position:absolute;margin-left:-16.95pt;margin-top:346.6pt;width:7.3pt;height:7.3pt;z-index:251691520;visibility:visible;mso-wrap-style:square;mso-width-percent:0;mso-height-percent:0;mso-wrap-distance-left:0;mso-wrap-distance-top:0;mso-wrap-distance-right:0;mso-wrap-distance-bottom:0;mso-position-horizontal:absolute;mso-position-horizontal-relative:text;mso-position-vertical:absolute;mso-position-vertical-relative:text;mso-width-percent:0;mso-height-percent:0;mso-width-relative:margin;mso-height-relative:margin;v-text-anchor:top" o:gfxdata="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" filled="f" strokecolor="#272727" strokeweight=".26mm"/>
+              <v:oval w14:anchorId="1BC256C9" id="Oval 456" o:spid="_x0000_s1026" style="position:absolute;margin-left:-16.95pt;margin-top:346.6pt;width:7.3pt;height:7.3pt;z-index:251691520;visibility:visible;mso-wrap-style:square;mso-width-percent:0;mso-height-percent:0;mso-wrap-distance-left:0;mso-wrap-distance-top:0;mso-wrap-distance-right:0;mso-wrap-distance-bottom:0;mso-position-horizontal:absolute;mso-position-horizontal-relative:text;mso-position-vertical:absolute;mso-position-vertical-relative:text;mso-width-percent:0;mso-height-percent:0;mso-width-relative:margin;mso-height-relative:margin;v-text-anchor:top" o:gfxdata="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" filled="f" strokecolor="#272727" strokeweight=".26mm"/>
             </w:pict>
           </mc:Fallback>
         </mc:AlternateContent>
@@ -14014,7 +14580,7 @@
           </mc:Choice>
           <mc:Fallback>
             <w:pict>
-              <v:oval w14:anchorId="6CDC1C03" id="Oval 456" o:spid="_x0000_s1026" style="position:absolute;margin-left:-18.35pt;margin-top:235.35pt;width:7.3pt;height:7.3pt;z-index:251648512;visibility:visible;mso-wrap-style:square;mso-width-percent:0;mso-height-percent:0;mso-wrap-distance-left:0;mso-wrap-distance-top:0;mso-wrap-distance-right:0;mso-wrap-distance-bottom:0;mso-position-horizontal:absolute;mso-position-horizontal-relative:text;mso-position-vertical:absolute;mso-position-vertical-relative:text;mso-width-percent:0;mso-height-percent:0;mso-width-relative:margin;mso-height-relative:margin;v-text-anchor:top" o:gfxdata="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" filled="f" strokecolor="#272727" strokeweight=".26mm"/>
+              <v:oval w14:anchorId="6C8624CC" id="Oval 456" o:spid="_x0000_s1026" style="position:absolute;margin-left:-18.35pt;margin-top:235.35pt;width:7.3pt;height:7.3pt;z-index:251648512;visibility:visible;mso-wrap-style:square;mso-width-percent:0;mso-height-percent:0;mso-wrap-distance-left:0;mso-wrap-distance-top:0;mso-wrap-distance-right:0;mso-wrap-distance-bottom:0;mso-position-horizontal:absolute;mso-position-horizontal-relative:text;mso-position-vertical:absolute;mso-position-vertical-relative:text;mso-width-percent:0;mso-height-percent:0;mso-width-relative:margin;mso-height-relative:margin;v-text-anchor:top" o:gfxdata="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" filled="f" strokecolor="#272727" strokeweight=".26mm"/>
             </w:pict>
           </mc:Fallback>
         </mc:AlternateContent>
@@ -14141,7 +14707,7 @@
           </mc:Choice>
           <mc:Fallback>
             <w:pict>
-              <v:rect w14:anchorId="69B4EB20" id="_x0000_s1077" style="position:absolute;margin-left:0;margin-top:245.1pt;width:151.55pt;height:99.75pt;z-index:251680256;visibility:visible;mso-wrap-style:square;mso-width-percent:0;mso-height-percent:0;mso-wrap-distance-left:0;mso-wrap-distance-top:0;mso-wrap-distance-right:0;mso-wrap-distance-bottom:0;mso-position-horizontal:absolute;mso-position-horizontal-relative:text;mso-position-vertical:absolute;mso-position-vertical-relative:text;mso-width-percent:0;mso-height-percent:0;mso-width-relative:margin;mso-height-relative:margin;v-text-anchor:top" o:gfxdata="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" filled="f" stroked="f">
+              <v:rect w14:anchorId="69B4EB20" id="_x0000_s1081" style="position:absolute;margin-left:0;margin-top:245.1pt;width:151.55pt;height:99.75pt;z-index:251680256;visibility:visible;mso-wrap-style:square;mso-width-percent:0;mso-height-percent:0;mso-wrap-distance-left:0;mso-wrap-distance-top:0;mso-wrap-distance-right:0;mso-wrap-distance-bottom:0;mso-position-horizontal:absolute;mso-position-horizontal-relative:text;mso-position-vertical:absolute;mso-position-vertical-relative:text;mso-width-percent:0;mso-height-percent:0;mso-width-relative:margin;mso-height-relative:margin;v-text-anchor:top" o:gfxdata="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" filled="f" stroked="f">
                 <v:textbox>
                   <w:txbxContent>
                     <w:p>
@@ -14292,7 +14858,7 @@
           </mc:Choice>
           <mc:Fallback>
             <w:pict>
-              <v:rect w14:anchorId="44C566C5" id="_x0000_s1078" style="position:absolute;margin-left:-6.65pt;margin-top:554.2pt;width:166.3pt;height:23.1pt;z-index:251678208;visibility:visible;mso-wrap-style:square;mso-width-percent:0;mso-wrap-distance-left:0;mso-wrap-distance-top:0;mso-wrap-distance-right:0;mso-wrap-distance-bottom:0;mso-position-horizontal:absolute;mso-position-horizontal-relative:text;mso-position-vertical:absolute;mso-position-vertical-relative:page;mso-width-percent:0;mso-width-relative:margin;v-text-anchor:top" o:gfxdata="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" filled="f" stroked="f">
+              <v:rect w14:anchorId="44C566C5" id="_x0000_s1082" style="position:absolute;margin-left:-6.65pt;margin-top:554.2pt;width:166.3pt;height:23.1pt;z-index:251678208;visibility:visible;mso-wrap-style:square;mso-width-percent:0;mso-wrap-distance-left:0;mso-wrap-distance-top:0;mso-wrap-distance-right:0;mso-wrap-distance-bottom:0;mso-position-horizontal:absolute;mso-position-horizontal-relative:text;mso-position-vertical:absolute;mso-position-vertical-relative:page;mso-width-percent:0;mso-width-relative:margin;v-text-anchor:top" o:gfxdata="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" filled="f" stroked="f">
                 <v:textbox>
                   <w:txbxContent>
                     <w:p>
@@ -14415,7 +14981,7 @@
           </mc:Choice>
           <mc:Fallback>
             <w:pict>
-              <v:rect w14:anchorId="1CA22D1F" id="_x0000_s1079" style="position:absolute;margin-left:0;margin-top:114.6pt;width:151.55pt;height:115.5pt;z-index:251627008;visibility:visible;mso-wrap-style:square;mso-width-percent:0;mso-height-percent:0;mso-wrap-distance-left:0;mso-wrap-distance-top:0;mso-wrap-distance-right:0;mso-wrap-distance-bottom:0;mso-position-horizontal:absolute;mso-position-horizontal-relative:text;mso-position-vertical:absolute;mso-position-vertical-relative:text;mso-width-percent:0;mso-height-percent:0;mso-width-relative:margin;mso-height-relative:margin;v-text-anchor:top" o:gfxdata="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" filled="f" stroked="f">
+              <v:rect w14:anchorId="1CA22D1F" id="_x0000_s1083" style="position:absolute;margin-left:0;margin-top:114.6pt;width:151.55pt;height:115.5pt;z-index:251627008;visibility:visible;mso-wrap-style:square;mso-width-percent:0;mso-height-percent:0;mso-wrap-distance-left:0;mso-wrap-distance-top:0;mso-wrap-distance-right:0;mso-wrap-distance-bottom:0;mso-position-horizontal:absolute;mso-position-horizontal-relative:text;mso-position-vertical:absolute;mso-position-vertical-relative:text;mso-width-percent:0;mso-height-percent:0;mso-width-relative:margin;mso-height-relative:margin;v-text-anchor:top" o:gfxdata="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" filled="f" stroked="f">
                 <v:textbox>
                   <w:txbxContent>
                     <w:p>
@@ -14534,7 +15100,7 @@
           </mc:Choice>
           <mc:Fallback>
             <w:pict>
-              <v:rect w14:anchorId="66B37CA9" id="_x0000_s1080" style="position:absolute;margin-left:-3.75pt;margin-top:420.95pt;width:166.3pt;height:23.1pt;z-index:251663872;visibility:visible;mso-wrap-style:square;mso-width-percent:0;mso-wrap-distance-left:0;mso-wrap-distance-top:0;mso-wrap-distance-right:0;mso-wrap-distance-bottom:0;mso-position-horizontal:absolute;mso-position-horizontal-relative:text;mso-position-vertical:absolute;mso-position-vertical-relative:page;mso-width-percent:0;mso-width-relative:margin;v-text-anchor:top" o:gfxdata="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" filled="f" stroked="f">
+              <v:rect w14:anchorId="66B37CA9" id="_x0000_s1084" style="position:absolute;margin-left:-3.75pt;margin-top:420.95pt;width:166.3pt;height:23.1pt;z-index:251663872;visibility:visible;mso-wrap-style:square;mso-width-percent:0;mso-wrap-distance-left:0;mso-wrap-distance-top:0;mso-wrap-distance-right:0;mso-wrap-distance-bottom:0;mso-position-horizontal:absolute;mso-position-horizontal-relative:text;mso-position-vertical:absolute;mso-position-vertical-relative:page;mso-width-percent:0;mso-width-relative:margin;v-text-anchor:top" o:gfxdata="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" filled="f" stroked="f">
                 <v:textbox>
                   <w:txbxContent>
                     <w:p>
@@ -14650,7 +15216,7 @@
           </mc:Choice>
           <mc:Fallback>
             <w:pict>
-              <v:rect w14:anchorId="250FD5E5" id="_x0000_s1081" style="position:absolute;margin-left:4.7pt;margin-top:48.55pt;width:161.7pt;height:22.7pt;z-index:251643392;visibility:visible;mso-wrap-style:square;mso-width-percent:0;mso-wrap-distance-left:0;mso-wrap-distance-top:0;mso-wrap-distance-right:0;mso-wrap-distance-bottom:0;mso-position-horizontal:absolute;mso-position-horizontal-relative:text;mso-position-vertical:absolute;mso-position-vertical-relative:text;mso-width-percent:0;mso-width-relative:margin;v-text-anchor:top" o:gfxdata="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" filled="f" stroked="f">
+              <v:rect w14:anchorId="250FD5E5" id="_x0000_s1085" style="position:absolute;margin-left:4.7pt;margin-top:48.55pt;width:161.7pt;height:22.7pt;z-index:251643392;visibility:visible;mso-wrap-style:square;mso-width-percent:0;mso-wrap-distance-left:0;mso-wrap-distance-top:0;mso-wrap-distance-right:0;mso-wrap-distance-bottom:0;mso-position-horizontal:absolute;mso-position-horizontal-relative:text;mso-position-vertical:absolute;mso-position-vertical-relative:text;mso-width-percent:0;mso-width-relative:margin;v-text-anchor:top" o:gfxdata="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" filled="f" stroked="f">
                 <v:textbox>
                   <w:txbxContent>
                     <w:p>
@@ -14706,7 +15272,7 @@
                     </pic:cNvPicPr>
                   </pic:nvPicPr>
                   <pic:blipFill>
-                    <a:blip r:embed="rId20"/>
+                    <a:blip r:embed="rId22"/>
                     <a:stretch>
                       <a:fillRect/>
                     </a:stretch>
@@ -14794,7 +15360,7 @@
           </mc:Choice>
           <mc:Fallback>
             <w:pict>
-              <v:oval w14:anchorId="1C6134DE" id="Oval 456" o:spid="_x0000_s1026" style="position:absolute;margin-left:-17.3pt;margin-top:99.5pt;width:7.3pt;height:7.3pt;z-index:251713024;visibility:visible;mso-wrap-style:square;mso-width-percent:0;mso-height-percent:0;mso-wrap-distance-left:0;mso-wrap-distance-top:0;mso-wrap-distance-right:0;mso-wrap-distance-bottom:0;mso-position-horizontal:absolute;mso-position-horizontal-relative:text;mso-position-vertical:absolute;mso-position-vertical-relative:text;mso-width-percent:0;mso-height-percent:0;mso-width-relative:margin;mso-height-relative:margin;v-text-anchor:top" o:gfxdata="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" filled="f" strokecolor="#272727" strokeweight=".26mm"/>
+              <v:oval w14:anchorId="46573A3D" id="Oval 456" o:spid="_x0000_s1026" style="position:absolute;margin-left:-17.3pt;margin-top:99.5pt;width:7.3pt;height:7.3pt;z-index:251713024;visibility:visible;mso-wrap-style:square;mso-width-percent:0;mso-height-percent:0;mso-wrap-distance-left:0;mso-wrap-distance-top:0;mso-wrap-distance-right:0;mso-wrap-distance-bottom:0;mso-position-horizontal:absolute;mso-position-horizontal-relative:text;mso-position-vertical:absolute;mso-position-vertical-relative:text;mso-width-percent:0;mso-height-percent:0;mso-width-relative:margin;mso-height-relative:margin;v-text-anchor:top" o:gfxdata="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" filled="f" strokecolor="#272727" strokeweight=".26mm"/>
             </w:pict>
           </mc:Fallback>
         </mc:AlternateContent>
@@ -14861,7 +15427,7 @@
           </mc:Choice>
           <mc:Fallback>
             <w:pict>
-              <v:oval w14:anchorId="4F6584CE" id="Oval 509" o:spid="_x0000_s1026" style="position:absolute;margin-left:-23.95pt;margin-top:43.2pt;width:31.1pt;height:31.1pt;z-index:251710976;visibility:visible;mso-wrap-style:square;mso-wrap-distance-left:0;mso-wrap-distance-top:0;mso-wrap-distance-right:0;mso-wrap-distance-bottom:0;mso-position-horizontal:absolute;mso-position-horizontal-relative:text;mso-position-vertical:absolute;mso-position-vertical-relative:text;v-text-anchor:top" o:gfxdata="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" filled="f" strokecolor="#272727" strokeweight=".35mm"/>
+              <v:oval w14:anchorId="0AA32DE8" id="Oval 509" o:spid="_x0000_s1026" style="position:absolute;margin-left:-23.95pt;margin-top:43.2pt;width:31.1pt;height:31.1pt;z-index:251710976;visibility:visible;mso-wrap-style:square;mso-wrap-distance-left:0;mso-wrap-distance-top:0;mso-wrap-distance-right:0;mso-wrap-distance-bottom:0;mso-position-horizontal:absolute;mso-position-horizontal-relative:text;mso-position-vertical:absolute;mso-position-vertical-relative:text;v-text-anchor:top" o:gfxdata="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" filled="f" strokecolor="#272727" strokeweight=".35mm"/>
             </w:pict>
           </mc:Fallback>
         </mc:AlternateContent>
@@ -14942,7 +15508,7 @@
           </mc:Choice>
           <mc:Fallback>
             <w:pict>
-              <v:shape w14:anchorId="20116868" id="AutoShape 488" o:spid="_x0000_s1026" style="position:absolute;margin-left:-24.45pt;margin-top:18.45pt;width:181.1pt;height:.15pt;z-index:251712000;visibility:visible;mso-wrap-style:square;mso-wrap-distance-left:0;mso-wrap-distance-top:0;mso-wrap-distance-right:0;mso-wrap-distance-bottom:0;mso-position-horizontal:absolute;mso-position-horizontal-relative:text;mso-position-vertical:absolute;mso-position-vertical-relative:text;v-text-anchor:top" coordsize="21600,21600" o:gfxdata="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" path="m,l21600,21600e" filled="f" strokecolor="#a5a5a5" strokeweight=".35mm">
+              <v:shape w14:anchorId="3100F56C" id="AutoShape 488" o:spid="_x0000_s1026" style="position:absolute;margin-left:-24.45pt;margin-top:18.45pt;width:181.1pt;height:.15pt;z-index:251712000;visibility:visible;mso-wrap-style:square;mso-wrap-distance-left:0;mso-wrap-distance-top:0;mso-wrap-distance-right:0;mso-wrap-distance-bottom:0;mso-position-horizontal:absolute;mso-position-horizontal-relative:text;mso-position-vertical:absolute;mso-position-vertical-relative:text;v-text-anchor:top" coordsize="21600,21600" o:gfxdata="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" path="m,l21600,21600e" filled="f" strokecolor="#a5a5a5" strokeweight=".35mm">
                 <v:path arrowok="t"/>
               </v:shape>
             </w:pict>
@@ -15128,7 +15694,7 @@
           </mc:Choice>
           <mc:Fallback>
             <w:pict>
-              <v:rect w14:anchorId="009A604B" id="_x0000_s1082" style="position:absolute;margin-left:210.75pt;margin-top:369.2pt;width:280.25pt;height:74.25pt;z-index:251706880;visibility:visible;mso-wrap-style:square;mso-height-percent:0;mso-wrap-distance-left:0;mso-wrap-distance-top:0;mso-wrap-distance-right:0;mso-wrap-distance-bottom:0;mso-position-horizontal:absolute;mso-position-horizontal-relative:text;mso-position-vertical:absolute;mso-position-vertical-relative:text;mso-height-percent:0;mso-height-relative:margin;v-text-anchor:top" o:gfxdata="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" filled="f" stroked="f">
+              <v:rect w14:anchorId="009A604B" id="_x0000_s1086" style="position:absolute;margin-left:210.75pt;margin-top:369.2pt;width:280.25pt;height:74.25pt;z-index:251706880;visibility:visible;mso-wrap-style:square;mso-height-percent:0;mso-wrap-distance-left:0;mso-wrap-distance-top:0;mso-wrap-distance-right:0;mso-wrap-distance-bottom:0;mso-position-horizontal:absolute;mso-position-horizontal-relative:text;mso-position-vertical:absolute;mso-position-vertical-relative:text;mso-height-percent:0;mso-height-relative:margin;v-text-anchor:top" o:gfxdata="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" filled="f" stroked="f">
                 <v:textbox>
                   <w:txbxContent>
                     <w:p>
@@ -15328,7 +15894,7 @@
           </mc:Choice>
           <mc:Fallback>
             <w:pict>
-              <v:oval w14:anchorId="178ED7EB" id="Oval 456" o:spid="_x0000_s1026" style="position:absolute;margin-left:202.5pt;margin-top:355.35pt;width:7.3pt;height:7.3pt;z-index:251704832;visibility:visible;mso-wrap-style:square;mso-width-percent:0;mso-height-percent:0;mso-wrap-distance-left:0;mso-wrap-distance-top:0;mso-wrap-distance-right:0;mso-wrap-distance-bottom:0;mso-position-horizontal:absolute;mso-position-horizontal-relative:text;mso-position-vertical:absolute;mso-position-vertical-relative:text;mso-width-percent:0;mso-height-percent:0;mso-width-relative:margin;mso-height-relative:margin;v-text-anchor:top" o:gfxdata="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" filled="f" strokecolor="#272727" strokeweight=".26mm"/>
+              <v:oval w14:anchorId="08B515CD" id="Oval 456" o:spid="_x0000_s1026" style="position:absolute;margin-left:202.5pt;margin-top:355.35pt;width:7.3pt;height:7.3pt;z-index:251704832;visibility:visible;mso-wrap-style:square;mso-width-percent:0;mso-height-percent:0;mso-wrap-distance-left:0;mso-wrap-distance-top:0;mso-wrap-distance-right:0;mso-wrap-distance-bottom:0;mso-position-horizontal:absolute;mso-position-horizontal-relative:text;mso-position-vertical:absolute;mso-position-vertical-relative:text;mso-width-percent:0;mso-height-percent:0;mso-width-relative:margin;mso-height-relative:margin;v-text-anchor:top" o:gfxdata="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" filled="f" strokecolor="#272727" strokeweight=".26mm"/>
             </w:pict>
           </mc:Fallback>
         </mc:AlternateContent>
@@ -15523,7 +16089,7 @@
           </mc:Choice>
           <mc:Fallback>
             <w:pict>
-              <v:rect w14:anchorId="01FCB885" id="_x0000_s1083" style="position:absolute;margin-left:212.8pt;margin-top:263.7pt;width:280.25pt;height:81pt;z-index:251699712;visibility:visible;mso-wrap-style:square;mso-height-percent:0;mso-wrap-distance-left:0;mso-wrap-distance-top:0;mso-wrap-distance-right:0;mso-wrap-distance-bottom:0;mso-position-horizontal:absolute;mso-position-horizontal-relative:text;mso-position-vertical:absolute;mso-position-vertical-relative:text;mso-height-percent:0;mso-height-relative:margin;v-text-anchor:top" o:gfxdata="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" filled="f" stroked="f">
+              <v:rect w14:anchorId="01FCB885" id="_x0000_s1087" style="position:absolute;margin-left:212.8pt;margin-top:263.7pt;width:280.25pt;height:81pt;z-index:251699712;visibility:visible;mso-wrap-style:square;mso-height-percent:0;mso-wrap-distance-left:0;mso-wrap-distance-top:0;mso-wrap-distance-right:0;mso-wrap-distance-bottom:0;mso-position-horizontal:absolute;mso-position-horizontal-relative:text;mso-position-vertical:absolute;mso-position-vertical-relative:text;mso-height-percent:0;mso-height-relative:margin;v-text-anchor:top" o:gfxdata="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" filled="f" stroked="f">
                 <v:textbox>
                   <w:txbxContent>
                     <w:p>
@@ -15734,7 +16300,7 @@
           </mc:Choice>
           <mc:Fallback>
             <w:pict>
-              <v:oval w14:anchorId="6350A99B" id="Oval 456" o:spid="_x0000_s1026" style="position:absolute;margin-left:203.25pt;margin-top:246.4pt;width:7.3pt;height:7.3pt;z-index:251696640;visibility:visible;mso-wrap-style:square;mso-width-percent:0;mso-height-percent:0;mso-wrap-distance-left:0;mso-wrap-distance-top:0;mso-wrap-distance-right:0;mso-wrap-distance-bottom:0;mso-position-horizontal:absolute;mso-position-horizontal-relative:text;mso-position-vertical:absolute;mso-position-vertical-relative:text;mso-width-percent:0;mso-height-percent:0;mso-width-relative:margin;mso-height-relative:margin;v-text-anchor:top" o:gfxdata="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" filled="f" strokecolor="#272727" strokeweight=".26mm"/>
+              <v:oval w14:anchorId="3AEC5080" id="Oval 456" o:spid="_x0000_s1026" style="position:absolute;margin-left:203.25pt;margin-top:246.4pt;width:7.3pt;height:7.3pt;z-index:251696640;visibility:visible;mso-wrap-style:square;mso-width-percent:0;mso-height-percent:0;mso-wrap-distance-left:0;mso-wrap-distance-top:0;mso-wrap-distance-right:0;mso-wrap-distance-bottom:0;mso-position-horizontal:absolute;mso-position-horizontal-relative:text;mso-position-vertical:absolute;mso-position-vertical-relative:text;mso-width-percent:0;mso-height-percent:0;mso-width-relative:margin;mso-height-relative:margin;v-text-anchor:top" o:gfxdata="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" filled="f" strokecolor="#272727" strokeweight=".26mm"/>
             </w:pict>
           </mc:Fallback>
         </mc:AlternateContent>
@@ -15807,7 +16373,7 @@
           </mc:Choice>
           <mc:Fallback>
             <w:pict>
-              <v:oval w14:anchorId="2C754940" id="Oval 456" o:spid="_x0000_s1026" style="position:absolute;margin-left:205.15pt;margin-top:163.35pt;width:7.3pt;height:7.3pt;z-index:251690496;visibility:visible;mso-wrap-style:square;mso-width-percent:0;mso-height-percent:0;mso-wrap-distance-left:0;mso-wrap-distance-top:0;mso-wrap-distance-right:0;mso-wrap-distance-bottom:0;mso-position-horizontal:absolute;mso-position-horizontal-relative:text;mso-position-vertical:absolute;mso-position-vertical-relative:text;mso-width-percent:0;mso-height-percent:0;mso-width-relative:margin;mso-height-relative:margin;v-text-anchor:top" o:gfxdata="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" filled="f" strokecolor="#272727" strokeweight=".26mm"/>
+              <v:oval w14:anchorId="5D7B4474" id="Oval 456" o:spid="_x0000_s1026" style="position:absolute;margin-left:205.15pt;margin-top:163.35pt;width:7.3pt;height:7.3pt;z-index:251690496;visibility:visible;mso-wrap-style:square;mso-width-percent:0;mso-height-percent:0;mso-wrap-distance-left:0;mso-wrap-distance-top:0;mso-wrap-distance-right:0;mso-wrap-distance-bottom:0;mso-position-horizontal:absolute;mso-position-horizontal-relative:text;mso-position-vertical:absolute;mso-position-vertical-relative:text;mso-width-percent:0;mso-height-percent:0;mso-width-relative:margin;mso-height-relative:margin;v-text-anchor:top" o:gfxdata="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" filled="f" strokecolor="#272727" strokeweight=".26mm"/>
             </w:pict>
           </mc:Fallback>
         </mc:AlternateContent>
@@ -15929,7 +16495,7 @@
           </mc:Choice>
           <mc:Fallback>
             <w:pict>
-              <v:rect w14:anchorId="05EB7D39" id="_x0000_s1084" style="position:absolute;margin-left:211.5pt;margin-top:178.95pt;width:280.25pt;height:58.5pt;z-index:251692544;visibility:visible;mso-wrap-style:square;mso-height-percent:0;mso-wrap-distance-left:0;mso-wrap-distance-top:0;mso-wrap-distance-right:0;mso-wrap-distance-bottom:0;mso-position-horizontal:absolute;mso-position-horizontal-relative:text;mso-position-vertical:absolute;mso-position-vertical-relative:text;mso-height-percent:0;mso-height-relative:margin;v-text-anchor:top" o:gfxdata="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" filled="f" stroked="f">
+              <v:rect w14:anchorId="05EB7D39" id="_x0000_s1088" style="position:absolute;margin-left:211.5pt;margin-top:178.95pt;width:280.25pt;height:58.5pt;z-index:251692544;visibility:visible;mso-wrap-style:square;mso-height-percent:0;mso-wrap-distance-left:0;mso-wrap-distance-top:0;mso-wrap-distance-right:0;mso-wrap-distance-bottom:0;mso-position-horizontal:absolute;mso-position-horizontal-relative:text;mso-position-vertical:absolute;mso-position-vertical-relative:text;mso-height-percent:0;mso-height-relative:margin;v-text-anchor:top" o:gfxdata="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" filled="f" stroked="f">
                 <v:textbox>
                   <w:txbxContent>
                     <w:p>
@@ -16165,7 +16731,7 @@
           </mc:Choice>
           <mc:Fallback>
             <w:pict>
-              <v:rect w14:anchorId="39636F7D" id="_x0000_s1085" style="position:absolute;margin-left:211.3pt;margin-top:68.85pt;width:280.25pt;height:83.25pt;z-index:251688448;visibility:visible;mso-wrap-style:square;mso-height-percent:0;mso-wrap-distance-left:0;mso-wrap-distance-top:0;mso-wrap-distance-right:0;mso-wrap-distance-bottom:0;mso-position-horizontal:absolute;mso-position-horizontal-relative:text;mso-position-vertical:absolute;mso-position-vertical-relative:text;mso-height-percent:0;mso-height-relative:margin;v-text-anchor:top" o:gfxdata="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" filled="f" stroked="f">
+              <v:rect w14:anchorId="39636F7D" id="_x0000_s1089" style="position:absolute;margin-left:211.3pt;margin-top:68.85pt;width:280.25pt;height:83.25pt;z-index:251688448;visibility:visible;mso-wrap-style:square;mso-height-percent:0;mso-wrap-distance-left:0;mso-wrap-distance-top:0;mso-wrap-distance-right:0;mso-wrap-distance-bottom:0;mso-position-horizontal:absolute;mso-position-horizontal-relative:text;mso-position-vertical:absolute;mso-position-vertical-relative:text;mso-height-percent:0;mso-height-relative:margin;v-text-anchor:top" o:gfxdata="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" filled="f" stroked="f">
                 <v:textbox>
                   <w:txbxContent>
                     <w:p>
@@ -16352,7 +16918,7 @@
           </mc:Choice>
           <mc:Fallback>
             <w:pict>
-              <v:oval w14:anchorId="32DE67F9" id="Oval 456" o:spid="_x0000_s1026" style="position:absolute;margin-left:204.95pt;margin-top:55.5pt;width:7.3pt;height:7.3pt;z-index:251685376;visibility:visible;mso-wrap-style:square;mso-width-percent:0;mso-height-percent:0;mso-wrap-distance-left:0;mso-wrap-distance-top:0;mso-wrap-distance-right:0;mso-wrap-distance-bottom:0;mso-position-horizontal:absolute;mso-position-horizontal-relative:text;mso-position-vertical:absolute;mso-position-vertical-relative:text;mso-width-percent:0;mso-height-percent:0;mso-width-relative:margin;mso-height-relative:margin;v-text-anchor:top" o:gfxdata="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" filled="f" strokecolor="#272727" strokeweight=".26mm"/>
+              <v:oval w14:anchorId="48D78FFC" id="Oval 456" o:spid="_x0000_s1026" style="position:absolute;margin-left:204.95pt;margin-top:55.5pt;width:7.3pt;height:7.3pt;z-index:251685376;visibility:visible;mso-wrap-style:square;mso-width-percent:0;mso-height-percent:0;mso-wrap-distance-left:0;mso-wrap-distance-top:0;mso-wrap-distance-right:0;mso-wrap-distance-bottom:0;mso-position-horizontal:absolute;mso-position-horizontal-relative:text;mso-position-vertical:absolute;mso-position-vertical-relative:text;mso-width-percent:0;mso-height-percent:0;mso-width-relative:margin;mso-height-relative:margin;v-text-anchor:top" o:gfxdata="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" filled="f" strokecolor="#272727" strokeweight=".26mm"/>
             </w:pict>
           </mc:Fallback>
         </mc:AlternateContent>
@@ -17343,7 +17909,7 @@
 </file>
 
 <file path=customXml/itemProps1.xml><?xml version="1.0" encoding="utf-8"?>
-<ds:datastoreItem xmlns:ds="http://schemas.openxmlformats.org/officeDocument/2006/customXml" ds:itemID="{3D024795-07CC-429D-BB42-865149F61FF6}">
+<ds:datastoreItem xmlns:ds="http://schemas.openxmlformats.org/officeDocument/2006/customXml" ds:itemID="{92DFEB03-A8E8-47EF-8B83-915B0AA03411}">
   <ds:schemaRefs>
     <ds:schemaRef ds:uri="http://schemas.openxmlformats.org/officeDocument/2006/bibliography"/>
   </ds:schemaRefs>

</xml_diff>